<commit_message>
Subo version entregable del documento Workflow de Diseño
</commit_message>
<xml_diff>
--- a/Documentacion/Proyecto/Iteracion2/Workflow de Diseño.docx
+++ b/Documentacion/Proyecto/Iteracion2/Workflow de Diseño.docx
@@ -151,19 +151,8 @@
           <w:sz w:val="32"/>
           <w:szCs w:val="32"/>
         </w:rPr>
-        <w:t xml:space="preserve"> </w:t>
-      </w:r>
-      <w:proofErr w:type="spellStart"/>
-      <w:r>
-        <w:rPr>
-          <w:rFonts w:ascii="Arial" w:hAnsi="Arial" w:cs="Arial"/>
-          <w:b/>
-          <w:sz w:val="32"/>
-          <w:szCs w:val="32"/>
-        </w:rPr>
-        <w:t>Analisis</w:t>
-      </w:r>
-      <w:proofErr w:type="spellEnd"/>
+        <w:t xml:space="preserve"> Diseño</w:t>
+      </w:r>
       <w:r>
         <w:rPr>
           <w:rFonts w:ascii="Arial" w:hAnsi="Arial" w:cs="Arial"/>
@@ -247,6 +236,8 @@
       <w:r>
         <w:t>Servicios de telecomunicaciones.</w:t>
       </w:r>
+      <w:bookmarkStart w:id="0" w:name="_GoBack"/>
+      <w:bookmarkEnd w:id="0"/>
     </w:p>
     <w:p>
       <w:pPr>
@@ -494,7 +485,7 @@
           <w:color w:val="17365D" w:themeColor="text2" w:themeShade="BF"/>
         </w:rPr>
       </w:pPr>
-      <w:bookmarkStart w:id="0" w:name="_Toc325642665"/>
+      <w:bookmarkStart w:id="1" w:name="_Toc325642665"/>
       <w:r>
         <w:rPr>
           <w:rFonts w:asciiTheme="majorHAnsi" w:hAnsiTheme="majorHAnsi"/>
@@ -506,7 +497,7 @@
         <w:lastRenderedPageBreak/>
         <w:t>Historia de Cambios</w:t>
       </w:r>
-      <w:bookmarkEnd w:id="0"/>
+      <w:bookmarkEnd w:id="1"/>
     </w:p>
     <w:tbl>
       <w:tblPr>
@@ -957,7 +948,7 @@
           <w:r>
             <w:fldChar w:fldCharType="separate"/>
           </w:r>
-          <w:hyperlink w:anchor="_Toc333329829" w:history="1">
+          <w:hyperlink w:anchor="_Toc333406828" w:history="1">
             <w:r>
               <w:rPr>
                 <w:rStyle w:val="Hipervnculo"/>
@@ -984,7 +975,7 @@
                 <w:noProof/>
                 <w:webHidden/>
               </w:rPr>
-              <w:instrText xml:space="preserve"> PAGEREF _Toc333329829 \h </w:instrText>
+              <w:instrText xml:space="preserve"> PAGEREF _Toc333406828 \h </w:instrText>
             </w:r>
             <w:r>
               <w:rPr>
@@ -1027,13 +1018,13 @@
               <w:lang w:eastAsia="es-AR"/>
             </w:rPr>
           </w:pPr>
-          <w:hyperlink w:anchor="_Toc333329830" w:history="1">
+          <w:hyperlink w:anchor="_Toc333406829" w:history="1">
             <w:r>
               <w:rPr>
                 <w:rStyle w:val="Hipervnculo"/>
                 <w:noProof/>
               </w:rPr>
-              <w:t>Introducción al Workflow de Análisis</w:t>
+              <w:t>Introducción al Workflow de Diseño</w:t>
             </w:r>
             <w:r>
               <w:rPr>
@@ -1054,7 +1045,7 @@
                 <w:noProof/>
                 <w:webHidden/>
               </w:rPr>
-              <w:instrText xml:space="preserve"> PAGEREF _Toc333329830 \h </w:instrText>
+              <w:instrText xml:space="preserve"> PAGEREF _Toc333406829 \h </w:instrText>
             </w:r>
             <w:r>
               <w:rPr>
@@ -1097,13 +1088,13 @@
               <w:lang w:eastAsia="es-AR"/>
             </w:rPr>
           </w:pPr>
-          <w:hyperlink w:anchor="_Toc333329831" w:history="1">
+          <w:hyperlink w:anchor="_Toc333406830" w:history="1">
             <w:r>
               <w:rPr>
                 <w:rStyle w:val="Hipervnculo"/>
                 <w:noProof/>
               </w:rPr>
-              <w:t>Diagramas de Colaboración</w:t>
+              <w:t>Diagramas de Secuencia</w:t>
             </w:r>
             <w:r>
               <w:rPr>
@@ -1124,7 +1115,7 @@
                 <w:noProof/>
                 <w:webHidden/>
               </w:rPr>
-              <w:instrText xml:space="preserve"> PAGEREF _Toc333329831 \h </w:instrText>
+              <w:instrText xml:space="preserve"> PAGEREF _Toc333406830 \h </w:instrText>
             </w:r>
             <w:r>
               <w:rPr>
@@ -1144,7 +1135,77 @@
                 <w:noProof/>
                 <w:webHidden/>
               </w:rPr>
-              <w:t>3</w:t>
+              <w:t>4</w:t>
+            </w:r>
+            <w:r>
+              <w:rPr>
+                <w:noProof/>
+                <w:webHidden/>
+              </w:rPr>
+              <w:fldChar w:fldCharType="end"/>
+            </w:r>
+          </w:hyperlink>
+        </w:p>
+        <w:p>
+          <w:pPr>
+            <w:pStyle w:val="TDC2"/>
+            <w:tabs>
+              <w:tab w:val="right" w:leader="dot" w:pos="8828"/>
+            </w:tabs>
+            <w:rPr>
+              <w:rFonts w:eastAsiaTheme="minorEastAsia"/>
+              <w:noProof/>
+              <w:lang w:eastAsia="es-AR"/>
+            </w:rPr>
+          </w:pPr>
+          <w:hyperlink w:anchor="_Toc333406831" w:history="1">
+            <w:r>
+              <w:rPr>
+                <w:rStyle w:val="Hipervnculo"/>
+                <w:noProof/>
+              </w:rPr>
+              <w:t>Paquete Proyecto</w:t>
+            </w:r>
+            <w:r>
+              <w:rPr>
+                <w:noProof/>
+                <w:webHidden/>
+              </w:rPr>
+              <w:tab/>
+            </w:r>
+            <w:r>
+              <w:rPr>
+                <w:noProof/>
+                <w:webHidden/>
+              </w:rPr>
+              <w:fldChar w:fldCharType="begin"/>
+            </w:r>
+            <w:r>
+              <w:rPr>
+                <w:noProof/>
+                <w:webHidden/>
+              </w:rPr>
+              <w:instrText xml:space="preserve"> PAGEREF _Toc333406831 \h </w:instrText>
+            </w:r>
+            <w:r>
+              <w:rPr>
+                <w:noProof/>
+                <w:webHidden/>
+              </w:rPr>
+            </w:r>
+            <w:r>
+              <w:rPr>
+                <w:noProof/>
+                <w:webHidden/>
+              </w:rPr>
+              <w:fldChar w:fldCharType="separate"/>
+            </w:r>
+            <w:r>
+              <w:rPr>
+                <w:noProof/>
+                <w:webHidden/>
+              </w:rPr>
+              <w:t>4</w:t>
             </w:r>
             <w:r>
               <w:rPr>
@@ -1167,7 +1228,7 @@
               <w:lang w:eastAsia="es-AR"/>
             </w:rPr>
           </w:pPr>
-          <w:hyperlink w:anchor="_Toc333329832" w:history="1">
+          <w:hyperlink w:anchor="_Toc333406832" w:history="1">
             <w:r>
               <w:rPr>
                 <w:rStyle w:val="Hipervnculo"/>
@@ -1194,7 +1255,7 @@
                 <w:noProof/>
                 <w:webHidden/>
               </w:rPr>
-              <w:instrText xml:space="preserve"> PAGEREF _Toc333329832 \h </w:instrText>
+              <w:instrText xml:space="preserve"> PAGEREF _Toc333406832 \h </w:instrText>
             </w:r>
             <w:r>
               <w:rPr>
@@ -1214,7 +1275,7 @@
                 <w:noProof/>
                 <w:webHidden/>
               </w:rPr>
-              <w:t>3</w:t>
+              <w:t>4</w:t>
             </w:r>
             <w:r>
               <w:rPr>
@@ -1237,7 +1298,7 @@
               <w:lang w:eastAsia="es-AR"/>
             </w:rPr>
           </w:pPr>
-          <w:hyperlink w:anchor="_Toc333329833" w:history="1">
+          <w:hyperlink w:anchor="_Toc333406833" w:history="1">
             <w:r>
               <w:rPr>
                 <w:rStyle w:val="Hipervnculo"/>
@@ -1264,7 +1325,7 @@
                 <w:noProof/>
                 <w:webHidden/>
               </w:rPr>
-              <w:instrText xml:space="preserve"> PAGEREF _Toc333329833 \h </w:instrText>
+              <w:instrText xml:space="preserve"> PAGEREF _Toc333406833 \h </w:instrText>
             </w:r>
             <w:r>
               <w:rPr>
@@ -1284,7 +1345,7 @@
                 <w:noProof/>
                 <w:webHidden/>
               </w:rPr>
-              <w:t>4</w:t>
+              <w:t>5</w:t>
             </w:r>
             <w:r>
               <w:rPr>
@@ -1307,13 +1368,13 @@
               <w:lang w:eastAsia="es-AR"/>
             </w:rPr>
           </w:pPr>
-          <w:hyperlink w:anchor="_Toc333329834" w:history="1">
+          <w:hyperlink w:anchor="_Toc333406834" w:history="1">
             <w:r>
               <w:rPr>
                 <w:rStyle w:val="Hipervnculo"/>
                 <w:noProof/>
               </w:rPr>
-              <w:t>CU17: Modificar Solicitud de Tarea</w:t>
+              <w:t>CU18: Registrar Documento de Solicitud de Tarea</w:t>
             </w:r>
             <w:r>
               <w:rPr>
@@ -1334,7 +1395,7 @@
                 <w:noProof/>
                 <w:webHidden/>
               </w:rPr>
-              <w:instrText xml:space="preserve"> PAGEREF _Toc333329834 \h </w:instrText>
+              <w:instrText xml:space="preserve"> PAGEREF _Toc333406834 \h </w:instrText>
             </w:r>
             <w:r>
               <w:rPr>
@@ -1354,7 +1415,7 @@
                 <w:noProof/>
                 <w:webHidden/>
               </w:rPr>
-              <w:t>4</w:t>
+              <w:t>6</w:t>
             </w:r>
             <w:r>
               <w:rPr>
@@ -1377,13 +1438,13 @@
               <w:lang w:eastAsia="es-AR"/>
             </w:rPr>
           </w:pPr>
-          <w:hyperlink w:anchor="_Toc333329835" w:history="1">
+          <w:hyperlink w:anchor="_Toc333406835" w:history="1">
             <w:r>
               <w:rPr>
                 <w:rStyle w:val="Hipervnculo"/>
                 <w:noProof/>
               </w:rPr>
-              <w:t>CU18: Registrar Documento de Solicitud de Tarea</w:t>
+              <w:t>CU24: Gestionar Solicitud de Tarea</w:t>
             </w:r>
             <w:r>
               <w:rPr>
@@ -1404,7 +1465,7 @@
                 <w:noProof/>
                 <w:webHidden/>
               </w:rPr>
-              <w:instrText xml:space="preserve"> PAGEREF _Toc333329835 \h </w:instrText>
+              <w:instrText xml:space="preserve"> PAGEREF _Toc333406835 \h </w:instrText>
             </w:r>
             <w:r>
               <w:rPr>
@@ -1424,7 +1485,7 @@
                 <w:noProof/>
                 <w:webHidden/>
               </w:rPr>
-              <w:t>5</w:t>
+              <w:t>7</w:t>
             </w:r>
             <w:r>
               <w:rPr>
@@ -1447,13 +1508,13 @@
               <w:lang w:eastAsia="es-AR"/>
             </w:rPr>
           </w:pPr>
-          <w:hyperlink w:anchor="_Toc333329836" w:history="1">
+          <w:hyperlink w:anchor="_Toc333406836" w:history="1">
             <w:r>
               <w:rPr>
                 <w:rStyle w:val="Hipervnculo"/>
                 <w:noProof/>
               </w:rPr>
-              <w:t>CU24: Gestionar Solicitud de Tarea</w:t>
+              <w:t>CU25: Consultar Solicitud de Tarea</w:t>
             </w:r>
             <w:r>
               <w:rPr>
@@ -1474,7 +1535,7 @@
                 <w:noProof/>
                 <w:webHidden/>
               </w:rPr>
-              <w:instrText xml:space="preserve"> PAGEREF _Toc333329836 \h </w:instrText>
+              <w:instrText xml:space="preserve"> PAGEREF _Toc333406836 \h </w:instrText>
             </w:r>
             <w:r>
               <w:rPr>
@@ -1494,7 +1555,7 @@
                 <w:noProof/>
                 <w:webHidden/>
               </w:rPr>
-              <w:t>5</w:t>
+              <w:t>8</w:t>
             </w:r>
             <w:r>
               <w:rPr>
@@ -1517,13 +1578,13 @@
               <w:lang w:eastAsia="es-AR"/>
             </w:rPr>
           </w:pPr>
-          <w:hyperlink w:anchor="_Toc333329837" w:history="1">
+          <w:hyperlink w:anchor="_Toc333406837" w:history="1">
             <w:r>
               <w:rPr>
                 <w:rStyle w:val="Hipervnculo"/>
                 <w:noProof/>
               </w:rPr>
-              <w:t>CU25: Consultar Solicitud de Tarea</w:t>
+              <w:t>CU29: Asignar proyecto a administrador de Proyectos</w:t>
             </w:r>
             <w:r>
               <w:rPr>
@@ -1544,7 +1605,7 @@
                 <w:noProof/>
                 <w:webHidden/>
               </w:rPr>
-              <w:instrText xml:space="preserve"> PAGEREF _Toc333329837 \h </w:instrText>
+              <w:instrText xml:space="preserve"> PAGEREF _Toc333406837 \h </w:instrText>
             </w:r>
             <w:r>
               <w:rPr>
@@ -1564,7 +1625,7 @@
                 <w:noProof/>
                 <w:webHidden/>
               </w:rPr>
-              <w:t>6</w:t>
+              <w:t>9</w:t>
             </w:r>
             <w:r>
               <w:rPr>
@@ -1587,13 +1648,13 @@
               <w:lang w:eastAsia="es-AR"/>
             </w:rPr>
           </w:pPr>
-          <w:hyperlink w:anchor="_Toc333329838" w:history="1">
+          <w:hyperlink w:anchor="_Toc333406838" w:history="1">
             <w:r>
               <w:rPr>
                 <w:rStyle w:val="Hipervnculo"/>
                 <w:noProof/>
               </w:rPr>
-              <w:t>CU29: Asignar proyecto a administrador de Proyectos</w:t>
+              <w:t>CU31: Seleccionar proyecto a gestionar</w:t>
             </w:r>
             <w:r>
               <w:rPr>
@@ -1614,7 +1675,7 @@
                 <w:noProof/>
                 <w:webHidden/>
               </w:rPr>
-              <w:instrText xml:space="preserve"> PAGEREF _Toc333329838 \h </w:instrText>
+              <w:instrText xml:space="preserve"> PAGEREF _Toc333406838 \h </w:instrText>
             </w:r>
             <w:r>
               <w:rPr>
@@ -1634,7 +1695,77 @@
                 <w:noProof/>
                 <w:webHidden/>
               </w:rPr>
-              <w:t>6</w:t>
+              <w:t>10</w:t>
+            </w:r>
+            <w:r>
+              <w:rPr>
+                <w:noProof/>
+                <w:webHidden/>
+              </w:rPr>
+              <w:fldChar w:fldCharType="end"/>
+            </w:r>
+          </w:hyperlink>
+        </w:p>
+        <w:p>
+          <w:pPr>
+            <w:pStyle w:val="TDC2"/>
+            <w:tabs>
+              <w:tab w:val="right" w:leader="dot" w:pos="8828"/>
+            </w:tabs>
+            <w:rPr>
+              <w:rFonts w:eastAsiaTheme="minorEastAsia"/>
+              <w:noProof/>
+              <w:lang w:eastAsia="es-AR"/>
+            </w:rPr>
+          </w:pPr>
+          <w:hyperlink w:anchor="_Toc333406839" w:history="1">
+            <w:r>
+              <w:rPr>
+                <w:rStyle w:val="Hipervnculo"/>
+                <w:noProof/>
+              </w:rPr>
+              <w:t>Paquete Administración</w:t>
+            </w:r>
+            <w:r>
+              <w:rPr>
+                <w:noProof/>
+                <w:webHidden/>
+              </w:rPr>
+              <w:tab/>
+            </w:r>
+            <w:r>
+              <w:rPr>
+                <w:noProof/>
+                <w:webHidden/>
+              </w:rPr>
+              <w:fldChar w:fldCharType="begin"/>
+            </w:r>
+            <w:r>
+              <w:rPr>
+                <w:noProof/>
+                <w:webHidden/>
+              </w:rPr>
+              <w:instrText xml:space="preserve"> PAGEREF _Toc333406839 \h </w:instrText>
+            </w:r>
+            <w:r>
+              <w:rPr>
+                <w:noProof/>
+                <w:webHidden/>
+              </w:rPr>
+            </w:r>
+            <w:r>
+              <w:rPr>
+                <w:noProof/>
+                <w:webHidden/>
+              </w:rPr>
+              <w:fldChar w:fldCharType="separate"/>
+            </w:r>
+            <w:r>
+              <w:rPr>
+                <w:noProof/>
+                <w:webHidden/>
+              </w:rPr>
+              <w:t>11</w:t>
             </w:r>
             <w:r>
               <w:rPr>
@@ -1657,13 +1788,13 @@
               <w:lang w:eastAsia="es-AR"/>
             </w:rPr>
           </w:pPr>
-          <w:hyperlink w:anchor="_Toc333329839" w:history="1">
+          <w:hyperlink w:anchor="_Toc333406840" w:history="1">
             <w:r>
               <w:rPr>
                 <w:rStyle w:val="Hipervnculo"/>
                 <w:noProof/>
               </w:rPr>
-              <w:t>CU31: Seleccionar proyecto a gestionar</w:t>
+              <w:t>CU43: Registrar documento de integrante de cuadrilla</w:t>
             </w:r>
             <w:r>
               <w:rPr>
@@ -1684,7 +1815,7 @@
                 <w:noProof/>
                 <w:webHidden/>
               </w:rPr>
-              <w:instrText xml:space="preserve"> PAGEREF _Toc333329839 \h </w:instrText>
+              <w:instrText xml:space="preserve"> PAGEREF _Toc333406840 \h </w:instrText>
             </w:r>
             <w:r>
               <w:rPr>
@@ -1704,7 +1835,7 @@
                 <w:noProof/>
                 <w:webHidden/>
               </w:rPr>
-              <w:t>7</w:t>
+              <w:t>11</w:t>
             </w:r>
             <w:r>
               <w:rPr>
@@ -1727,13 +1858,13 @@
               <w:lang w:eastAsia="es-AR"/>
             </w:rPr>
           </w:pPr>
-          <w:hyperlink w:anchor="_Toc333329840" w:history="1">
+          <w:hyperlink w:anchor="_Toc333406841" w:history="1">
             <w:r>
               <w:rPr>
                 <w:rStyle w:val="Hipervnculo"/>
                 <w:noProof/>
               </w:rPr>
-              <w:t>CU43: Registrar documento de integrante de cuadrilla</w:t>
+              <w:t>CU47: Registrar permiso de acceso a sitio</w:t>
             </w:r>
             <w:r>
               <w:rPr>
@@ -1754,7 +1885,7 @@
                 <w:noProof/>
                 <w:webHidden/>
               </w:rPr>
-              <w:instrText xml:space="preserve"> PAGEREF _Toc333329840 \h </w:instrText>
+              <w:instrText xml:space="preserve"> PAGEREF _Toc333406841 \h </w:instrText>
             </w:r>
             <w:r>
               <w:rPr>
@@ -1774,7 +1905,77 @@
                 <w:noProof/>
                 <w:webHidden/>
               </w:rPr>
-              <w:t>7</w:t>
+              <w:t>12</w:t>
+            </w:r>
+            <w:r>
+              <w:rPr>
+                <w:noProof/>
+                <w:webHidden/>
+              </w:rPr>
+              <w:fldChar w:fldCharType="end"/>
+            </w:r>
+          </w:hyperlink>
+        </w:p>
+        <w:p>
+          <w:pPr>
+            <w:pStyle w:val="TDC2"/>
+            <w:tabs>
+              <w:tab w:val="right" w:leader="dot" w:pos="8828"/>
+            </w:tabs>
+            <w:rPr>
+              <w:rFonts w:eastAsiaTheme="minorEastAsia"/>
+              <w:noProof/>
+              <w:lang w:eastAsia="es-AR"/>
+            </w:rPr>
+          </w:pPr>
+          <w:hyperlink w:anchor="_Toc333406842" w:history="1">
+            <w:r>
+              <w:rPr>
+                <w:rStyle w:val="Hipervnculo"/>
+                <w:noProof/>
+              </w:rPr>
+              <w:t>Paquete Soporte</w:t>
+            </w:r>
+            <w:r>
+              <w:rPr>
+                <w:noProof/>
+                <w:webHidden/>
+              </w:rPr>
+              <w:tab/>
+            </w:r>
+            <w:r>
+              <w:rPr>
+                <w:noProof/>
+                <w:webHidden/>
+              </w:rPr>
+              <w:fldChar w:fldCharType="begin"/>
+            </w:r>
+            <w:r>
+              <w:rPr>
+                <w:noProof/>
+                <w:webHidden/>
+              </w:rPr>
+              <w:instrText xml:space="preserve"> PAGEREF _Toc333406842 \h </w:instrText>
+            </w:r>
+            <w:r>
+              <w:rPr>
+                <w:noProof/>
+                <w:webHidden/>
+              </w:rPr>
+            </w:r>
+            <w:r>
+              <w:rPr>
+                <w:noProof/>
+                <w:webHidden/>
+              </w:rPr>
+              <w:fldChar w:fldCharType="separate"/>
+            </w:r>
+            <w:r>
+              <w:rPr>
+                <w:noProof/>
+                <w:webHidden/>
+              </w:rPr>
+              <w:t>13</w:t>
             </w:r>
             <w:r>
               <w:rPr>
@@ -1797,13 +1998,13 @@
               <w:lang w:eastAsia="es-AR"/>
             </w:rPr>
           </w:pPr>
-          <w:hyperlink w:anchor="_Toc333329841" w:history="1">
+          <w:hyperlink w:anchor="_Toc333406843" w:history="1">
             <w:r>
               <w:rPr>
                 <w:rStyle w:val="Hipervnculo"/>
                 <w:noProof/>
               </w:rPr>
-              <w:t>CU47: Registrar permiso de acceso a sitio</w:t>
+              <w:t>CU62: Iniciar Sesión</w:t>
             </w:r>
             <w:r>
               <w:rPr>
@@ -1824,7 +2025,7 @@
                 <w:noProof/>
                 <w:webHidden/>
               </w:rPr>
-              <w:instrText xml:space="preserve"> PAGEREF _Toc333329841 \h </w:instrText>
+              <w:instrText xml:space="preserve"> PAGEREF _Toc333406843 \h </w:instrText>
             </w:r>
             <w:r>
               <w:rPr>
@@ -1844,7 +2045,7 @@
                 <w:noProof/>
                 <w:webHidden/>
               </w:rPr>
-              <w:t>8</w:t>
+              <w:t>13</w:t>
             </w:r>
             <w:r>
               <w:rPr>
@@ -1867,13 +2068,13 @@
               <w:lang w:eastAsia="es-AR"/>
             </w:rPr>
           </w:pPr>
-          <w:hyperlink w:anchor="_Toc333329842" w:history="1">
+          <w:hyperlink w:anchor="_Toc333406844" w:history="1">
             <w:r>
               <w:rPr>
                 <w:rStyle w:val="Hipervnculo"/>
                 <w:noProof/>
               </w:rPr>
-              <w:t>CU62: Iniciar Sesión</w:t>
+              <w:t>CU63: Cerrar Sesión</w:t>
             </w:r>
             <w:r>
               <w:rPr>
@@ -1894,7 +2095,7 @@
                 <w:noProof/>
                 <w:webHidden/>
               </w:rPr>
-              <w:instrText xml:space="preserve"> PAGEREF _Toc333329842 \h </w:instrText>
+              <w:instrText xml:space="preserve"> PAGEREF _Toc333406844 \h </w:instrText>
             </w:r>
             <w:r>
               <w:rPr>
@@ -1914,7 +2115,7 @@
                 <w:noProof/>
                 <w:webHidden/>
               </w:rPr>
-              <w:t>8</w:t>
+              <w:t>14</w:t>
             </w:r>
             <w:r>
               <w:rPr>
@@ -1937,13 +2138,13 @@
               <w:lang w:eastAsia="es-AR"/>
             </w:rPr>
           </w:pPr>
-          <w:hyperlink w:anchor="_Toc333329843" w:history="1">
+          <w:hyperlink w:anchor="_Toc333406845" w:history="1">
             <w:r>
               <w:rPr>
                 <w:rStyle w:val="Hipervnculo"/>
                 <w:noProof/>
               </w:rPr>
-              <w:t>CU63: Cerrar Sesión</w:t>
+              <w:t>CU69: Gestionar Integrante de Cuadrilla</w:t>
             </w:r>
             <w:r>
               <w:rPr>
@@ -1964,7 +2165,7 @@
                 <w:noProof/>
                 <w:webHidden/>
               </w:rPr>
-              <w:instrText xml:space="preserve"> PAGEREF _Toc333329843 \h </w:instrText>
+              <w:instrText xml:space="preserve"> PAGEREF _Toc333406845 \h </w:instrText>
             </w:r>
             <w:r>
               <w:rPr>
@@ -1984,7 +2185,7 @@
                 <w:noProof/>
                 <w:webHidden/>
               </w:rPr>
-              <w:t>8</w:t>
+              <w:t>15</w:t>
             </w:r>
             <w:r>
               <w:rPr>
@@ -2007,13 +2208,13 @@
               <w:lang w:eastAsia="es-AR"/>
             </w:rPr>
           </w:pPr>
-          <w:hyperlink w:anchor="_Toc333329844" w:history="1">
+          <w:hyperlink w:anchor="_Toc333406846" w:history="1">
             <w:r>
               <w:rPr>
                 <w:rStyle w:val="Hipervnculo"/>
                 <w:noProof/>
               </w:rPr>
-              <w:t>CU69: Gestionar Integrante de Cuadrilla</w:t>
+              <w:t>CU74: Gestionar Cuadrilla</w:t>
             </w:r>
             <w:r>
               <w:rPr>
@@ -2034,7 +2235,7 @@
                 <w:noProof/>
                 <w:webHidden/>
               </w:rPr>
-              <w:instrText xml:space="preserve"> PAGEREF _Toc333329844 \h </w:instrText>
+              <w:instrText xml:space="preserve"> PAGEREF _Toc333406846 \h </w:instrText>
             </w:r>
             <w:r>
               <w:rPr>
@@ -2054,7 +2255,7 @@
                 <w:noProof/>
                 <w:webHidden/>
               </w:rPr>
-              <w:t>9</w:t>
+              <w:t>16</w:t>
             </w:r>
             <w:r>
               <w:rPr>
@@ -2077,13 +2278,13 @@
               <w:lang w:eastAsia="es-AR"/>
             </w:rPr>
           </w:pPr>
-          <w:hyperlink w:anchor="_Toc333329845" w:history="1">
+          <w:hyperlink w:anchor="_Toc333406847" w:history="1">
             <w:r>
               <w:rPr>
                 <w:rStyle w:val="Hipervnculo"/>
                 <w:noProof/>
               </w:rPr>
-              <w:t>CU74: Gestionar Cuadrilla</w:t>
+              <w:t>CU75: Consultar Cuadrilla</w:t>
             </w:r>
             <w:r>
               <w:rPr>
@@ -2104,7 +2305,7 @@
                 <w:noProof/>
                 <w:webHidden/>
               </w:rPr>
-              <w:instrText xml:space="preserve"> PAGEREF _Toc333329845 \h </w:instrText>
+              <w:instrText xml:space="preserve"> PAGEREF _Toc333406847 \h </w:instrText>
             </w:r>
             <w:r>
               <w:rPr>
@@ -2124,7 +2325,7 @@
                 <w:noProof/>
                 <w:webHidden/>
               </w:rPr>
-              <w:t>9</w:t>
+              <w:t>17</w:t>
             </w:r>
             <w:r>
               <w:rPr>
@@ -2147,13 +2348,13 @@
               <w:lang w:eastAsia="es-AR"/>
             </w:rPr>
           </w:pPr>
-          <w:hyperlink w:anchor="_Toc333329846" w:history="1">
+          <w:hyperlink w:anchor="_Toc333406848" w:history="1">
             <w:r>
               <w:rPr>
                 <w:rStyle w:val="Hipervnculo"/>
                 <w:noProof/>
               </w:rPr>
-              <w:t>CU75: Consultar Cuadrilla</w:t>
+              <w:t>CU76: Registrar Cuadrilla</w:t>
             </w:r>
             <w:r>
               <w:rPr>
@@ -2174,7 +2375,7 @@
                 <w:noProof/>
                 <w:webHidden/>
               </w:rPr>
-              <w:instrText xml:space="preserve"> PAGEREF _Toc333329846 \h </w:instrText>
+              <w:instrText xml:space="preserve"> PAGEREF _Toc333406848 \h </w:instrText>
             </w:r>
             <w:r>
               <w:rPr>
@@ -2194,7 +2395,7 @@
                 <w:noProof/>
                 <w:webHidden/>
               </w:rPr>
-              <w:t>10</w:t>
+              <w:t>18</w:t>
             </w:r>
             <w:r>
               <w:rPr>
@@ -2217,13 +2418,13 @@
               <w:lang w:eastAsia="es-AR"/>
             </w:rPr>
           </w:pPr>
-          <w:hyperlink w:anchor="_Toc333329847" w:history="1">
+          <w:hyperlink w:anchor="_Toc333406849" w:history="1">
             <w:r>
               <w:rPr>
                 <w:rStyle w:val="Hipervnculo"/>
                 <w:noProof/>
               </w:rPr>
-              <w:t>CU76: Registrar Cuadrilla</w:t>
+              <w:t>CU77: Eliminar Cuadrilla</w:t>
             </w:r>
             <w:r>
               <w:rPr>
@@ -2244,7 +2445,7 @@
                 <w:noProof/>
                 <w:webHidden/>
               </w:rPr>
-              <w:instrText xml:space="preserve"> PAGEREF _Toc333329847 \h </w:instrText>
+              <w:instrText xml:space="preserve"> PAGEREF _Toc333406849 \h </w:instrText>
             </w:r>
             <w:r>
               <w:rPr>
@@ -2264,7 +2465,7 @@
                 <w:noProof/>
                 <w:webHidden/>
               </w:rPr>
-              <w:t>10</w:t>
+              <w:t>19</w:t>
             </w:r>
             <w:r>
               <w:rPr>
@@ -2287,13 +2488,13 @@
               <w:lang w:eastAsia="es-AR"/>
             </w:rPr>
           </w:pPr>
-          <w:hyperlink w:anchor="_Toc333329848" w:history="1">
+          <w:hyperlink w:anchor="_Toc333406850" w:history="1">
             <w:r>
               <w:rPr>
                 <w:rStyle w:val="Hipervnculo"/>
                 <w:noProof/>
               </w:rPr>
-              <w:t>CU77: Eliminar Cuadrilla</w:t>
+              <w:t>CU78: Modificar Cuadrilla</w:t>
             </w:r>
             <w:r>
               <w:rPr>
@@ -2314,7 +2515,7 @@
                 <w:noProof/>
                 <w:webHidden/>
               </w:rPr>
-              <w:instrText xml:space="preserve"> PAGEREF _Toc333329848 \h </w:instrText>
+              <w:instrText xml:space="preserve"> PAGEREF _Toc333406850 \h </w:instrText>
             </w:r>
             <w:r>
               <w:rPr>
@@ -2334,7 +2535,427 @@
                 <w:noProof/>
                 <w:webHidden/>
               </w:rPr>
-              <w:t>11</w:t>
+              <w:t>20</w:t>
+            </w:r>
+            <w:r>
+              <w:rPr>
+                <w:noProof/>
+                <w:webHidden/>
+              </w:rPr>
+              <w:fldChar w:fldCharType="end"/>
+            </w:r>
+          </w:hyperlink>
+        </w:p>
+        <w:p>
+          <w:pPr>
+            <w:pStyle w:val="TDC1"/>
+            <w:tabs>
+              <w:tab w:val="right" w:leader="dot" w:pos="8828"/>
+            </w:tabs>
+            <w:rPr>
+              <w:rFonts w:eastAsiaTheme="minorEastAsia"/>
+              <w:noProof/>
+              <w:lang w:eastAsia="es-AR"/>
+            </w:rPr>
+          </w:pPr>
+          <w:hyperlink w:anchor="_Toc333406851" w:history="1">
+            <w:r>
+              <w:rPr>
+                <w:rStyle w:val="Hipervnculo"/>
+                <w:noProof/>
+              </w:rPr>
+              <w:t>Diagramas Clases Diseño</w:t>
+            </w:r>
+            <w:r>
+              <w:rPr>
+                <w:noProof/>
+                <w:webHidden/>
+              </w:rPr>
+              <w:tab/>
+            </w:r>
+            <w:r>
+              <w:rPr>
+                <w:noProof/>
+                <w:webHidden/>
+              </w:rPr>
+              <w:fldChar w:fldCharType="begin"/>
+            </w:r>
+            <w:r>
+              <w:rPr>
+                <w:noProof/>
+                <w:webHidden/>
+              </w:rPr>
+              <w:instrText xml:space="preserve"> PAGEREF _Toc333406851 \h </w:instrText>
+            </w:r>
+            <w:r>
+              <w:rPr>
+                <w:noProof/>
+                <w:webHidden/>
+              </w:rPr>
+            </w:r>
+            <w:r>
+              <w:rPr>
+                <w:noProof/>
+                <w:webHidden/>
+              </w:rPr>
+              <w:fldChar w:fldCharType="separate"/>
+            </w:r>
+            <w:r>
+              <w:rPr>
+                <w:noProof/>
+                <w:webHidden/>
+              </w:rPr>
+              <w:t>21</w:t>
+            </w:r>
+            <w:r>
+              <w:rPr>
+                <w:noProof/>
+                <w:webHidden/>
+              </w:rPr>
+              <w:fldChar w:fldCharType="end"/>
+            </w:r>
+          </w:hyperlink>
+        </w:p>
+        <w:p>
+          <w:pPr>
+            <w:pStyle w:val="TDC2"/>
+            <w:tabs>
+              <w:tab w:val="right" w:leader="dot" w:pos="8828"/>
+            </w:tabs>
+            <w:rPr>
+              <w:rFonts w:eastAsiaTheme="minorEastAsia"/>
+              <w:noProof/>
+              <w:lang w:eastAsia="es-AR"/>
+            </w:rPr>
+          </w:pPr>
+          <w:hyperlink w:anchor="_Toc333406852" w:history="1">
+            <w:r>
+              <w:rPr>
+                <w:rStyle w:val="Hipervnculo"/>
+                <w:noProof/>
+              </w:rPr>
+              <w:t>Paquete Proyecto</w:t>
+            </w:r>
+            <w:r>
+              <w:rPr>
+                <w:noProof/>
+                <w:webHidden/>
+              </w:rPr>
+              <w:tab/>
+            </w:r>
+            <w:r>
+              <w:rPr>
+                <w:noProof/>
+                <w:webHidden/>
+              </w:rPr>
+              <w:fldChar w:fldCharType="begin"/>
+            </w:r>
+            <w:r>
+              <w:rPr>
+                <w:noProof/>
+                <w:webHidden/>
+              </w:rPr>
+              <w:instrText xml:space="preserve"> PAGEREF _Toc333406852 \h </w:instrText>
+            </w:r>
+            <w:r>
+              <w:rPr>
+                <w:noProof/>
+                <w:webHidden/>
+              </w:rPr>
+            </w:r>
+            <w:r>
+              <w:rPr>
+                <w:noProof/>
+                <w:webHidden/>
+              </w:rPr>
+              <w:fldChar w:fldCharType="separate"/>
+            </w:r>
+            <w:r>
+              <w:rPr>
+                <w:noProof/>
+                <w:webHidden/>
+              </w:rPr>
+              <w:t>21</w:t>
+            </w:r>
+            <w:r>
+              <w:rPr>
+                <w:noProof/>
+                <w:webHidden/>
+              </w:rPr>
+              <w:fldChar w:fldCharType="end"/>
+            </w:r>
+          </w:hyperlink>
+        </w:p>
+        <w:p>
+          <w:pPr>
+            <w:pStyle w:val="TDC2"/>
+            <w:tabs>
+              <w:tab w:val="right" w:leader="dot" w:pos="8828"/>
+            </w:tabs>
+            <w:rPr>
+              <w:rFonts w:eastAsiaTheme="minorEastAsia"/>
+              <w:noProof/>
+              <w:lang w:eastAsia="es-AR"/>
+            </w:rPr>
+          </w:pPr>
+          <w:hyperlink w:anchor="_Toc333406853" w:history="1">
+            <w:r>
+              <w:rPr>
+                <w:rStyle w:val="Hipervnculo"/>
+                <w:noProof/>
+              </w:rPr>
+              <w:t>Paquete Administración</w:t>
+            </w:r>
+            <w:r>
+              <w:rPr>
+                <w:noProof/>
+                <w:webHidden/>
+              </w:rPr>
+              <w:tab/>
+            </w:r>
+            <w:r>
+              <w:rPr>
+                <w:noProof/>
+                <w:webHidden/>
+              </w:rPr>
+              <w:fldChar w:fldCharType="begin"/>
+            </w:r>
+            <w:r>
+              <w:rPr>
+                <w:noProof/>
+                <w:webHidden/>
+              </w:rPr>
+              <w:instrText xml:space="preserve"> PAGEREF _Toc333406853 \h </w:instrText>
+            </w:r>
+            <w:r>
+              <w:rPr>
+                <w:noProof/>
+                <w:webHidden/>
+              </w:rPr>
+            </w:r>
+            <w:r>
+              <w:rPr>
+                <w:noProof/>
+                <w:webHidden/>
+              </w:rPr>
+              <w:fldChar w:fldCharType="separate"/>
+            </w:r>
+            <w:r>
+              <w:rPr>
+                <w:noProof/>
+                <w:webHidden/>
+              </w:rPr>
+              <w:t>22</w:t>
+            </w:r>
+            <w:r>
+              <w:rPr>
+                <w:noProof/>
+                <w:webHidden/>
+              </w:rPr>
+              <w:fldChar w:fldCharType="end"/>
+            </w:r>
+          </w:hyperlink>
+        </w:p>
+        <w:p>
+          <w:pPr>
+            <w:pStyle w:val="TDC2"/>
+            <w:tabs>
+              <w:tab w:val="right" w:leader="dot" w:pos="8828"/>
+            </w:tabs>
+            <w:rPr>
+              <w:rFonts w:eastAsiaTheme="minorEastAsia"/>
+              <w:noProof/>
+              <w:lang w:eastAsia="es-AR"/>
+            </w:rPr>
+          </w:pPr>
+          <w:hyperlink w:anchor="_Toc333406854" w:history="1">
+            <w:r>
+              <w:rPr>
+                <w:rStyle w:val="Hipervnculo"/>
+                <w:noProof/>
+              </w:rPr>
+              <w:t>Paquete Soporte</w:t>
+            </w:r>
+            <w:r>
+              <w:rPr>
+                <w:noProof/>
+                <w:webHidden/>
+              </w:rPr>
+              <w:tab/>
+            </w:r>
+            <w:r>
+              <w:rPr>
+                <w:noProof/>
+                <w:webHidden/>
+              </w:rPr>
+              <w:fldChar w:fldCharType="begin"/>
+            </w:r>
+            <w:r>
+              <w:rPr>
+                <w:noProof/>
+                <w:webHidden/>
+              </w:rPr>
+              <w:instrText xml:space="preserve"> PAGEREF _Toc333406854 \h </w:instrText>
+            </w:r>
+            <w:r>
+              <w:rPr>
+                <w:noProof/>
+                <w:webHidden/>
+              </w:rPr>
+            </w:r>
+            <w:r>
+              <w:rPr>
+                <w:noProof/>
+                <w:webHidden/>
+              </w:rPr>
+              <w:fldChar w:fldCharType="separate"/>
+            </w:r>
+            <w:r>
+              <w:rPr>
+                <w:noProof/>
+                <w:webHidden/>
+              </w:rPr>
+              <w:t>23</w:t>
+            </w:r>
+            <w:r>
+              <w:rPr>
+                <w:noProof/>
+                <w:webHidden/>
+              </w:rPr>
+              <w:fldChar w:fldCharType="end"/>
+            </w:r>
+          </w:hyperlink>
+        </w:p>
+        <w:p>
+          <w:pPr>
+            <w:pStyle w:val="TDC1"/>
+            <w:tabs>
+              <w:tab w:val="right" w:leader="dot" w:pos="8828"/>
+            </w:tabs>
+            <w:rPr>
+              <w:rFonts w:eastAsiaTheme="minorEastAsia"/>
+              <w:noProof/>
+              <w:lang w:eastAsia="es-AR"/>
+            </w:rPr>
+          </w:pPr>
+          <w:hyperlink w:anchor="_Toc333406855" w:history="1">
+            <w:r>
+              <w:rPr>
+                <w:rStyle w:val="Hipervnculo"/>
+                <w:noProof/>
+              </w:rPr>
+              <w:t>Aplicación de Patrones</w:t>
+            </w:r>
+            <w:r>
+              <w:rPr>
+                <w:noProof/>
+                <w:webHidden/>
+              </w:rPr>
+              <w:tab/>
+            </w:r>
+            <w:r>
+              <w:rPr>
+                <w:noProof/>
+                <w:webHidden/>
+              </w:rPr>
+              <w:fldChar w:fldCharType="begin"/>
+            </w:r>
+            <w:r>
+              <w:rPr>
+                <w:noProof/>
+                <w:webHidden/>
+              </w:rPr>
+              <w:instrText xml:space="preserve"> PAGEREF _Toc333406855 \h </w:instrText>
+            </w:r>
+            <w:r>
+              <w:rPr>
+                <w:noProof/>
+                <w:webHidden/>
+              </w:rPr>
+            </w:r>
+            <w:r>
+              <w:rPr>
+                <w:noProof/>
+                <w:webHidden/>
+              </w:rPr>
+              <w:fldChar w:fldCharType="separate"/>
+            </w:r>
+            <w:r>
+              <w:rPr>
+                <w:noProof/>
+                <w:webHidden/>
+              </w:rPr>
+              <w:t>23</w:t>
+            </w:r>
+            <w:r>
+              <w:rPr>
+                <w:noProof/>
+                <w:webHidden/>
+              </w:rPr>
+              <w:fldChar w:fldCharType="end"/>
+            </w:r>
+          </w:hyperlink>
+        </w:p>
+        <w:p>
+          <w:pPr>
+            <w:pStyle w:val="TDC2"/>
+            <w:tabs>
+              <w:tab w:val="right" w:leader="dot" w:pos="8828"/>
+            </w:tabs>
+            <w:rPr>
+              <w:rFonts w:eastAsiaTheme="minorEastAsia"/>
+              <w:noProof/>
+              <w:lang w:eastAsia="es-AR"/>
+            </w:rPr>
+          </w:pPr>
+          <w:hyperlink w:anchor="_Toc333406856" w:history="1">
+            <w:r>
+              <w:rPr>
+                <w:rStyle w:val="Hipervnculo"/>
+                <w:noProof/>
+              </w:rPr>
+              <w:t>Paquete Proyecto</w:t>
+            </w:r>
+            <w:r>
+              <w:rPr>
+                <w:noProof/>
+                <w:webHidden/>
+              </w:rPr>
+              <w:tab/>
+            </w:r>
+            <w:r>
+              <w:rPr>
+                <w:noProof/>
+                <w:webHidden/>
+              </w:rPr>
+              <w:fldChar w:fldCharType="begin"/>
+            </w:r>
+            <w:r>
+              <w:rPr>
+                <w:noProof/>
+                <w:webHidden/>
+              </w:rPr>
+              <w:instrText xml:space="preserve"> PAGEREF _Toc333406856 \h </w:instrText>
+            </w:r>
+            <w:r>
+              <w:rPr>
+                <w:noProof/>
+                <w:webHidden/>
+              </w:rPr>
+            </w:r>
+            <w:r>
+              <w:rPr>
+                <w:noProof/>
+                <w:webHidden/>
+              </w:rPr>
+              <w:fldChar w:fldCharType="separate"/>
+            </w:r>
+            <w:r>
+              <w:rPr>
+                <w:noProof/>
+                <w:webHidden/>
+              </w:rPr>
+              <w:t>23</w:t>
             </w:r>
             <w:r>
               <w:rPr>
@@ -2357,13 +2978,13 @@
               <w:lang w:eastAsia="es-AR"/>
             </w:rPr>
           </w:pPr>
-          <w:hyperlink w:anchor="_Toc333329849" w:history="1">
+          <w:hyperlink w:anchor="_Toc333406857" w:history="1">
             <w:r>
               <w:rPr>
                 <w:rStyle w:val="Hipervnculo"/>
                 <w:noProof/>
               </w:rPr>
-              <w:t>CU78: Modificar Cuadrilla</w:t>
+              <w:t>Patrón Observador</w:t>
             </w:r>
             <w:r>
               <w:rPr>
@@ -2384,7 +3005,7 @@
                 <w:noProof/>
                 <w:webHidden/>
               </w:rPr>
-              <w:instrText xml:space="preserve"> PAGEREF _Toc333329849 \h </w:instrText>
+              <w:instrText xml:space="preserve"> PAGEREF _Toc333406857 \h </w:instrText>
             </w:r>
             <w:r>
               <w:rPr>
@@ -2404,7 +3025,7 @@
                 <w:noProof/>
                 <w:webHidden/>
               </w:rPr>
-              <w:t>11</w:t>
+              <w:t>23</w:t>
             </w:r>
             <w:r>
               <w:rPr>
@@ -2417,7 +3038,7 @@
         </w:p>
         <w:p>
           <w:pPr>
-            <w:pStyle w:val="TDC1"/>
+            <w:pStyle w:val="TDC2"/>
             <w:tabs>
               <w:tab w:val="right" w:leader="dot" w:pos="8828"/>
             </w:tabs>
@@ -2427,13 +3048,13 @@
               <w:lang w:eastAsia="es-AR"/>
             </w:rPr>
           </w:pPr>
-          <w:hyperlink w:anchor="_Toc333329850" w:history="1">
+          <w:hyperlink w:anchor="_Toc333406858" w:history="1">
             <w:r>
               <w:rPr>
                 <w:rStyle w:val="Hipervnculo"/>
                 <w:noProof/>
               </w:rPr>
-              <w:t>Diagramas Clases Análisis</w:t>
+              <w:t>Paquete Soporte</w:t>
             </w:r>
             <w:r>
               <w:rPr>
@@ -2454,7 +3075,7 @@
                 <w:noProof/>
                 <w:webHidden/>
               </w:rPr>
-              <w:instrText xml:space="preserve"> PAGEREF _Toc333329850 \h </w:instrText>
+              <w:instrText xml:space="preserve"> PAGEREF _Toc333406858 \h </w:instrText>
             </w:r>
             <w:r>
               <w:rPr>
@@ -2474,7 +3095,7 @@
                 <w:noProof/>
                 <w:webHidden/>
               </w:rPr>
-              <w:t>12</w:t>
+              <w:t>24</w:t>
             </w:r>
             <w:r>
               <w:rPr>
@@ -2497,13 +3118,13 @@
               <w:lang w:eastAsia="es-AR"/>
             </w:rPr>
           </w:pPr>
-          <w:hyperlink w:anchor="_Toc333329851" w:history="1">
+          <w:hyperlink w:anchor="_Toc333406859" w:history="1">
             <w:r>
               <w:rPr>
                 <w:rStyle w:val="Hipervnculo"/>
                 <w:noProof/>
               </w:rPr>
-              <w:t>CU1: Crear Proyecto</w:t>
+              <w:t>Patrón Estrategia</w:t>
             </w:r>
             <w:r>
               <w:rPr>
@@ -2524,7 +3145,7 @@
                 <w:noProof/>
                 <w:webHidden/>
               </w:rPr>
-              <w:instrText xml:space="preserve"> PAGEREF _Toc333329851 \h </w:instrText>
+              <w:instrText xml:space="preserve"> PAGEREF _Toc333406859 \h </w:instrText>
             </w:r>
             <w:r>
               <w:rPr>
@@ -2544,7 +3165,7 @@
                 <w:noProof/>
                 <w:webHidden/>
               </w:rPr>
-              <w:t>12</w:t>
+              <w:t>24</w:t>
             </w:r>
             <w:r>
               <w:rPr>
@@ -2567,13 +3188,13 @@
               <w:lang w:eastAsia="es-AR"/>
             </w:rPr>
           </w:pPr>
-          <w:hyperlink w:anchor="_Toc333329852" w:history="1">
+          <w:hyperlink w:anchor="_Toc333406860" w:history="1">
             <w:r>
               <w:rPr>
                 <w:rStyle w:val="Hipervnculo"/>
                 <w:noProof/>
               </w:rPr>
-              <w:t>CU2: Crear Solicitud de Tarea</w:t>
+              <w:t>Patrón Iterador</w:t>
             </w:r>
             <w:r>
               <w:rPr>
@@ -2594,7 +3215,7 @@
                 <w:noProof/>
                 <w:webHidden/>
               </w:rPr>
-              <w:instrText xml:space="preserve"> PAGEREF _Toc333329852 \h </w:instrText>
+              <w:instrText xml:space="preserve"> PAGEREF _Toc333406860 \h </w:instrText>
             </w:r>
             <w:r>
               <w:rPr>
@@ -2614,1477 +3235,7 @@
                 <w:noProof/>
                 <w:webHidden/>
               </w:rPr>
-              <w:t>13</w:t>
-            </w:r>
-            <w:r>
-              <w:rPr>
-                <w:noProof/>
-                <w:webHidden/>
-              </w:rPr>
-              <w:fldChar w:fldCharType="end"/>
-            </w:r>
-          </w:hyperlink>
-        </w:p>
-        <w:p>
-          <w:pPr>
-            <w:pStyle w:val="TDC3"/>
-            <w:tabs>
-              <w:tab w:val="right" w:leader="dot" w:pos="8828"/>
-            </w:tabs>
-            <w:rPr>
-              <w:rFonts w:eastAsiaTheme="minorEastAsia"/>
-              <w:noProof/>
-              <w:lang w:eastAsia="es-AR"/>
-            </w:rPr>
-          </w:pPr>
-          <w:hyperlink w:anchor="_Toc333329853" w:history="1">
-            <w:r>
-              <w:rPr>
-                <w:rStyle w:val="Hipervnculo"/>
-                <w:noProof/>
-              </w:rPr>
-              <w:t>CU17: Modificar Solicitud de Tarea</w:t>
-            </w:r>
-            <w:r>
-              <w:rPr>
-                <w:noProof/>
-                <w:webHidden/>
-              </w:rPr>
-              <w:tab/>
-            </w:r>
-            <w:r>
-              <w:rPr>
-                <w:noProof/>
-                <w:webHidden/>
-              </w:rPr>
-              <w:fldChar w:fldCharType="begin"/>
-            </w:r>
-            <w:r>
-              <w:rPr>
-                <w:noProof/>
-                <w:webHidden/>
-              </w:rPr>
-              <w:instrText xml:space="preserve"> PAGEREF _Toc333329853 \h </w:instrText>
-            </w:r>
-            <w:r>
-              <w:rPr>
-                <w:noProof/>
-                <w:webHidden/>
-              </w:rPr>
-            </w:r>
-            <w:r>
-              <w:rPr>
-                <w:noProof/>
-                <w:webHidden/>
-              </w:rPr>
-              <w:fldChar w:fldCharType="separate"/>
-            </w:r>
-            <w:r>
-              <w:rPr>
-                <w:noProof/>
-                <w:webHidden/>
-              </w:rPr>
-              <w:t>14</w:t>
-            </w:r>
-            <w:r>
-              <w:rPr>
-                <w:noProof/>
-                <w:webHidden/>
-              </w:rPr>
-              <w:fldChar w:fldCharType="end"/>
-            </w:r>
-          </w:hyperlink>
-        </w:p>
-        <w:p>
-          <w:pPr>
-            <w:pStyle w:val="TDC3"/>
-            <w:tabs>
-              <w:tab w:val="right" w:leader="dot" w:pos="8828"/>
-            </w:tabs>
-            <w:rPr>
-              <w:rFonts w:eastAsiaTheme="minorEastAsia"/>
-              <w:noProof/>
-              <w:lang w:eastAsia="es-AR"/>
-            </w:rPr>
-          </w:pPr>
-          <w:hyperlink w:anchor="_Toc333329854" w:history="1">
-            <w:r>
-              <w:rPr>
-                <w:rStyle w:val="Hipervnculo"/>
-                <w:noProof/>
-              </w:rPr>
-              <w:t>CU18: Registrar Documento de Solicitud de Tarea</w:t>
-            </w:r>
-            <w:r>
-              <w:rPr>
-                <w:noProof/>
-                <w:webHidden/>
-              </w:rPr>
-              <w:tab/>
-            </w:r>
-            <w:r>
-              <w:rPr>
-                <w:noProof/>
-                <w:webHidden/>
-              </w:rPr>
-              <w:fldChar w:fldCharType="begin"/>
-            </w:r>
-            <w:r>
-              <w:rPr>
-                <w:noProof/>
-                <w:webHidden/>
-              </w:rPr>
-              <w:instrText xml:space="preserve"> PAGEREF _Toc333329854 \h </w:instrText>
-            </w:r>
-            <w:r>
-              <w:rPr>
-                <w:noProof/>
-                <w:webHidden/>
-              </w:rPr>
-            </w:r>
-            <w:r>
-              <w:rPr>
-                <w:noProof/>
-                <w:webHidden/>
-              </w:rPr>
-              <w:fldChar w:fldCharType="separate"/>
-            </w:r>
-            <w:r>
-              <w:rPr>
-                <w:noProof/>
-                <w:webHidden/>
-              </w:rPr>
-              <w:t>15</w:t>
-            </w:r>
-            <w:r>
-              <w:rPr>
-                <w:noProof/>
-                <w:webHidden/>
-              </w:rPr>
-              <w:fldChar w:fldCharType="end"/>
-            </w:r>
-          </w:hyperlink>
-        </w:p>
-        <w:p>
-          <w:pPr>
-            <w:pStyle w:val="TDC3"/>
-            <w:tabs>
-              <w:tab w:val="right" w:leader="dot" w:pos="8828"/>
-            </w:tabs>
-            <w:rPr>
-              <w:rFonts w:eastAsiaTheme="minorEastAsia"/>
-              <w:noProof/>
-              <w:lang w:eastAsia="es-AR"/>
-            </w:rPr>
-          </w:pPr>
-          <w:hyperlink w:anchor="_Toc333329855" w:history="1">
-            <w:r>
-              <w:rPr>
-                <w:rStyle w:val="Hipervnculo"/>
-                <w:noProof/>
-              </w:rPr>
-              <w:t>CU24: Gestionar Solicitud de Tarea</w:t>
-            </w:r>
-            <w:r>
-              <w:rPr>
-                <w:noProof/>
-                <w:webHidden/>
-              </w:rPr>
-              <w:tab/>
-            </w:r>
-            <w:r>
-              <w:rPr>
-                <w:noProof/>
-                <w:webHidden/>
-              </w:rPr>
-              <w:fldChar w:fldCharType="begin"/>
-            </w:r>
-            <w:r>
-              <w:rPr>
-                <w:noProof/>
-                <w:webHidden/>
-              </w:rPr>
-              <w:instrText xml:space="preserve"> PAGEREF _Toc333329855 \h </w:instrText>
-            </w:r>
-            <w:r>
-              <w:rPr>
-                <w:noProof/>
-                <w:webHidden/>
-              </w:rPr>
-            </w:r>
-            <w:r>
-              <w:rPr>
-                <w:noProof/>
-                <w:webHidden/>
-              </w:rPr>
-              <w:fldChar w:fldCharType="separate"/>
-            </w:r>
-            <w:r>
-              <w:rPr>
-                <w:noProof/>
-                <w:webHidden/>
-              </w:rPr>
-              <w:t>16</w:t>
-            </w:r>
-            <w:r>
-              <w:rPr>
-                <w:noProof/>
-                <w:webHidden/>
-              </w:rPr>
-              <w:fldChar w:fldCharType="end"/>
-            </w:r>
-          </w:hyperlink>
-        </w:p>
-        <w:p>
-          <w:pPr>
-            <w:pStyle w:val="TDC3"/>
-            <w:tabs>
-              <w:tab w:val="right" w:leader="dot" w:pos="8828"/>
-            </w:tabs>
-            <w:rPr>
-              <w:rFonts w:eastAsiaTheme="minorEastAsia"/>
-              <w:noProof/>
-              <w:lang w:eastAsia="es-AR"/>
-            </w:rPr>
-          </w:pPr>
-          <w:hyperlink w:anchor="_Toc333329856" w:history="1">
-            <w:r>
-              <w:rPr>
-                <w:rStyle w:val="Hipervnculo"/>
-                <w:noProof/>
-              </w:rPr>
-              <w:t>CU25: Consultar Solicitud de Tarea</w:t>
-            </w:r>
-            <w:r>
-              <w:rPr>
-                <w:noProof/>
-                <w:webHidden/>
-              </w:rPr>
-              <w:tab/>
-            </w:r>
-            <w:r>
-              <w:rPr>
-                <w:noProof/>
-                <w:webHidden/>
-              </w:rPr>
-              <w:fldChar w:fldCharType="begin"/>
-            </w:r>
-            <w:r>
-              <w:rPr>
-                <w:noProof/>
-                <w:webHidden/>
-              </w:rPr>
-              <w:instrText xml:space="preserve"> PAGEREF _Toc333329856 \h </w:instrText>
-            </w:r>
-            <w:r>
-              <w:rPr>
-                <w:noProof/>
-                <w:webHidden/>
-              </w:rPr>
-            </w:r>
-            <w:r>
-              <w:rPr>
-                <w:noProof/>
-                <w:webHidden/>
-              </w:rPr>
-              <w:fldChar w:fldCharType="separate"/>
-            </w:r>
-            <w:r>
-              <w:rPr>
-                <w:noProof/>
-                <w:webHidden/>
-              </w:rPr>
-              <w:t>17</w:t>
-            </w:r>
-            <w:r>
-              <w:rPr>
-                <w:noProof/>
-                <w:webHidden/>
-              </w:rPr>
-              <w:fldChar w:fldCharType="end"/>
-            </w:r>
-          </w:hyperlink>
-        </w:p>
-        <w:p>
-          <w:pPr>
-            <w:pStyle w:val="TDC3"/>
-            <w:tabs>
-              <w:tab w:val="right" w:leader="dot" w:pos="8828"/>
-            </w:tabs>
-            <w:rPr>
-              <w:rFonts w:eastAsiaTheme="minorEastAsia"/>
-              <w:noProof/>
-              <w:lang w:eastAsia="es-AR"/>
-            </w:rPr>
-          </w:pPr>
-          <w:hyperlink w:anchor="_Toc333329857" w:history="1">
-            <w:r>
-              <w:rPr>
-                <w:rStyle w:val="Hipervnculo"/>
-                <w:noProof/>
-              </w:rPr>
-              <w:t>CU29: Asignar proyecto a administrador de Proyectos</w:t>
-            </w:r>
-            <w:r>
-              <w:rPr>
-                <w:noProof/>
-                <w:webHidden/>
-              </w:rPr>
-              <w:tab/>
-            </w:r>
-            <w:r>
-              <w:rPr>
-                <w:noProof/>
-                <w:webHidden/>
-              </w:rPr>
-              <w:fldChar w:fldCharType="begin"/>
-            </w:r>
-            <w:r>
-              <w:rPr>
-                <w:noProof/>
-                <w:webHidden/>
-              </w:rPr>
-              <w:instrText xml:space="preserve"> PAGEREF _Toc333329857 \h </w:instrText>
-            </w:r>
-            <w:r>
-              <w:rPr>
-                <w:noProof/>
-                <w:webHidden/>
-              </w:rPr>
-            </w:r>
-            <w:r>
-              <w:rPr>
-                <w:noProof/>
-                <w:webHidden/>
-              </w:rPr>
-              <w:fldChar w:fldCharType="separate"/>
-            </w:r>
-            <w:r>
-              <w:rPr>
-                <w:noProof/>
-                <w:webHidden/>
-              </w:rPr>
-              <w:t>18</w:t>
-            </w:r>
-            <w:r>
-              <w:rPr>
-                <w:noProof/>
-                <w:webHidden/>
-              </w:rPr>
-              <w:fldChar w:fldCharType="end"/>
-            </w:r>
-          </w:hyperlink>
-        </w:p>
-        <w:p>
-          <w:pPr>
-            <w:pStyle w:val="TDC3"/>
-            <w:tabs>
-              <w:tab w:val="right" w:leader="dot" w:pos="8828"/>
-            </w:tabs>
-            <w:rPr>
-              <w:rFonts w:eastAsiaTheme="minorEastAsia"/>
-              <w:noProof/>
-              <w:lang w:eastAsia="es-AR"/>
-            </w:rPr>
-          </w:pPr>
-          <w:hyperlink w:anchor="_Toc333329858" w:history="1">
-            <w:r>
-              <w:rPr>
-                <w:rStyle w:val="Hipervnculo"/>
-                <w:noProof/>
-              </w:rPr>
-              <w:t>CU31: Seleccionar proyecto a gestionar</w:t>
-            </w:r>
-            <w:r>
-              <w:rPr>
-                <w:noProof/>
-                <w:webHidden/>
-              </w:rPr>
-              <w:tab/>
-            </w:r>
-            <w:r>
-              <w:rPr>
-                <w:noProof/>
-                <w:webHidden/>
-              </w:rPr>
-              <w:fldChar w:fldCharType="begin"/>
-            </w:r>
-            <w:r>
-              <w:rPr>
-                <w:noProof/>
-                <w:webHidden/>
-              </w:rPr>
-              <w:instrText xml:space="preserve"> PAGEREF _Toc333329858 \h </w:instrText>
-            </w:r>
-            <w:r>
-              <w:rPr>
-                <w:noProof/>
-                <w:webHidden/>
-              </w:rPr>
-            </w:r>
-            <w:r>
-              <w:rPr>
-                <w:noProof/>
-                <w:webHidden/>
-              </w:rPr>
-              <w:fldChar w:fldCharType="separate"/>
-            </w:r>
-            <w:r>
-              <w:rPr>
-                <w:noProof/>
-                <w:webHidden/>
-              </w:rPr>
-              <w:t>19</w:t>
-            </w:r>
-            <w:r>
-              <w:rPr>
-                <w:noProof/>
-                <w:webHidden/>
-              </w:rPr>
-              <w:fldChar w:fldCharType="end"/>
-            </w:r>
-          </w:hyperlink>
-        </w:p>
-        <w:p>
-          <w:pPr>
-            <w:pStyle w:val="TDC3"/>
-            <w:tabs>
-              <w:tab w:val="right" w:leader="dot" w:pos="8828"/>
-            </w:tabs>
-            <w:rPr>
-              <w:rFonts w:eastAsiaTheme="minorEastAsia"/>
-              <w:noProof/>
-              <w:lang w:eastAsia="es-AR"/>
-            </w:rPr>
-          </w:pPr>
-          <w:hyperlink w:anchor="_Toc333329859" w:history="1">
-            <w:r>
-              <w:rPr>
-                <w:rStyle w:val="Hipervnculo"/>
-                <w:noProof/>
-              </w:rPr>
-              <w:t>CU43: Registrar documento de integrante de cuadrilla</w:t>
-            </w:r>
-            <w:r>
-              <w:rPr>
-                <w:noProof/>
-                <w:webHidden/>
-              </w:rPr>
-              <w:tab/>
-            </w:r>
-            <w:r>
-              <w:rPr>
-                <w:noProof/>
-                <w:webHidden/>
-              </w:rPr>
-              <w:fldChar w:fldCharType="begin"/>
-            </w:r>
-            <w:r>
-              <w:rPr>
-                <w:noProof/>
-                <w:webHidden/>
-              </w:rPr>
-              <w:instrText xml:space="preserve"> PAGEREF _Toc333329859 \h </w:instrText>
-            </w:r>
-            <w:r>
-              <w:rPr>
-                <w:noProof/>
-                <w:webHidden/>
-              </w:rPr>
-            </w:r>
-            <w:r>
-              <w:rPr>
-                <w:noProof/>
-                <w:webHidden/>
-              </w:rPr>
-              <w:fldChar w:fldCharType="separate"/>
-            </w:r>
-            <w:r>
-              <w:rPr>
-                <w:noProof/>
-                <w:webHidden/>
-              </w:rPr>
-              <w:t>20</w:t>
-            </w:r>
-            <w:r>
-              <w:rPr>
-                <w:noProof/>
-                <w:webHidden/>
-              </w:rPr>
-              <w:fldChar w:fldCharType="end"/>
-            </w:r>
-          </w:hyperlink>
-        </w:p>
-        <w:p>
-          <w:pPr>
-            <w:pStyle w:val="TDC3"/>
-            <w:tabs>
-              <w:tab w:val="right" w:leader="dot" w:pos="8828"/>
-            </w:tabs>
-            <w:rPr>
-              <w:rFonts w:eastAsiaTheme="minorEastAsia"/>
-              <w:noProof/>
-              <w:lang w:eastAsia="es-AR"/>
-            </w:rPr>
-          </w:pPr>
-          <w:hyperlink w:anchor="_Toc333329860" w:history="1">
-            <w:r>
-              <w:rPr>
-                <w:rStyle w:val="Hipervnculo"/>
-                <w:noProof/>
-              </w:rPr>
-              <w:t>CU47: Registrar permiso de acceso a sitio</w:t>
-            </w:r>
-            <w:r>
-              <w:rPr>
-                <w:noProof/>
-                <w:webHidden/>
-              </w:rPr>
-              <w:tab/>
-            </w:r>
-            <w:r>
-              <w:rPr>
-                <w:noProof/>
-                <w:webHidden/>
-              </w:rPr>
-              <w:fldChar w:fldCharType="begin"/>
-            </w:r>
-            <w:r>
-              <w:rPr>
-                <w:noProof/>
-                <w:webHidden/>
-              </w:rPr>
-              <w:instrText xml:space="preserve"> PAGEREF _Toc333329860 \h </w:instrText>
-            </w:r>
-            <w:r>
-              <w:rPr>
-                <w:noProof/>
-                <w:webHidden/>
-              </w:rPr>
-            </w:r>
-            <w:r>
-              <w:rPr>
-                <w:noProof/>
-                <w:webHidden/>
-              </w:rPr>
-              <w:fldChar w:fldCharType="separate"/>
-            </w:r>
-            <w:r>
-              <w:rPr>
-                <w:noProof/>
-                <w:webHidden/>
-              </w:rPr>
-              <w:t>21</w:t>
-            </w:r>
-            <w:r>
-              <w:rPr>
-                <w:noProof/>
-                <w:webHidden/>
-              </w:rPr>
-              <w:fldChar w:fldCharType="end"/>
-            </w:r>
-          </w:hyperlink>
-        </w:p>
-        <w:p>
-          <w:pPr>
-            <w:pStyle w:val="TDC3"/>
-            <w:tabs>
-              <w:tab w:val="right" w:leader="dot" w:pos="8828"/>
-            </w:tabs>
-            <w:rPr>
-              <w:rFonts w:eastAsiaTheme="minorEastAsia"/>
-              <w:noProof/>
-              <w:lang w:eastAsia="es-AR"/>
-            </w:rPr>
-          </w:pPr>
-          <w:hyperlink w:anchor="_Toc333329861" w:history="1">
-            <w:r>
-              <w:rPr>
-                <w:rStyle w:val="Hipervnculo"/>
-                <w:noProof/>
-              </w:rPr>
-              <w:t>CU62: Iniciar Sesión</w:t>
-            </w:r>
-            <w:r>
-              <w:rPr>
-                <w:noProof/>
-                <w:webHidden/>
-              </w:rPr>
-              <w:tab/>
-            </w:r>
-            <w:r>
-              <w:rPr>
-                <w:noProof/>
-                <w:webHidden/>
-              </w:rPr>
-              <w:fldChar w:fldCharType="begin"/>
-            </w:r>
-            <w:r>
-              <w:rPr>
-                <w:noProof/>
-                <w:webHidden/>
-              </w:rPr>
-              <w:instrText xml:space="preserve"> PAGEREF _Toc333329861 \h </w:instrText>
-            </w:r>
-            <w:r>
-              <w:rPr>
-                <w:noProof/>
-                <w:webHidden/>
-              </w:rPr>
-            </w:r>
-            <w:r>
-              <w:rPr>
-                <w:noProof/>
-                <w:webHidden/>
-              </w:rPr>
-              <w:fldChar w:fldCharType="separate"/>
-            </w:r>
-            <w:r>
-              <w:rPr>
-                <w:noProof/>
-                <w:webHidden/>
-              </w:rPr>
-              <w:t>22</w:t>
-            </w:r>
-            <w:r>
-              <w:rPr>
-                <w:noProof/>
-                <w:webHidden/>
-              </w:rPr>
-              <w:fldChar w:fldCharType="end"/>
-            </w:r>
-          </w:hyperlink>
-        </w:p>
-        <w:p>
-          <w:pPr>
-            <w:pStyle w:val="TDC3"/>
-            <w:tabs>
-              <w:tab w:val="right" w:leader="dot" w:pos="8828"/>
-            </w:tabs>
-            <w:rPr>
-              <w:rFonts w:eastAsiaTheme="minorEastAsia"/>
-              <w:noProof/>
-              <w:lang w:eastAsia="es-AR"/>
-            </w:rPr>
-          </w:pPr>
-          <w:hyperlink w:anchor="_Toc333329862" w:history="1">
-            <w:r>
-              <w:rPr>
-                <w:rStyle w:val="Hipervnculo"/>
-                <w:noProof/>
-              </w:rPr>
-              <w:t>CU63: Cerrar Sesión</w:t>
-            </w:r>
-            <w:r>
-              <w:rPr>
-                <w:noProof/>
-                <w:webHidden/>
-              </w:rPr>
-              <w:tab/>
-            </w:r>
-            <w:r>
-              <w:rPr>
-                <w:noProof/>
-                <w:webHidden/>
-              </w:rPr>
-              <w:fldChar w:fldCharType="begin"/>
-            </w:r>
-            <w:r>
-              <w:rPr>
-                <w:noProof/>
-                <w:webHidden/>
-              </w:rPr>
-              <w:instrText xml:space="preserve"> PAGEREF _Toc333329862 \h </w:instrText>
-            </w:r>
-            <w:r>
-              <w:rPr>
-                <w:noProof/>
-                <w:webHidden/>
-              </w:rPr>
-            </w:r>
-            <w:r>
-              <w:rPr>
-                <w:noProof/>
-                <w:webHidden/>
-              </w:rPr>
-              <w:fldChar w:fldCharType="separate"/>
-            </w:r>
-            <w:r>
-              <w:rPr>
-                <w:noProof/>
-                <w:webHidden/>
-              </w:rPr>
-              <w:t>22</w:t>
-            </w:r>
-            <w:r>
-              <w:rPr>
-                <w:noProof/>
-                <w:webHidden/>
-              </w:rPr>
-              <w:fldChar w:fldCharType="end"/>
-            </w:r>
-          </w:hyperlink>
-        </w:p>
-        <w:p>
-          <w:pPr>
-            <w:pStyle w:val="TDC3"/>
-            <w:tabs>
-              <w:tab w:val="right" w:leader="dot" w:pos="8828"/>
-            </w:tabs>
-            <w:rPr>
-              <w:rFonts w:eastAsiaTheme="minorEastAsia"/>
-              <w:noProof/>
-              <w:lang w:eastAsia="es-AR"/>
-            </w:rPr>
-          </w:pPr>
-          <w:hyperlink w:anchor="_Toc333329863" w:history="1">
-            <w:r>
-              <w:rPr>
-                <w:rStyle w:val="Hipervnculo"/>
-                <w:noProof/>
-              </w:rPr>
-              <w:t>CU69: Gestionar Integrante de Cuadrilla</w:t>
-            </w:r>
-            <w:r>
-              <w:rPr>
-                <w:noProof/>
-                <w:webHidden/>
-              </w:rPr>
-              <w:tab/>
-            </w:r>
-            <w:r>
-              <w:rPr>
-                <w:noProof/>
-                <w:webHidden/>
-              </w:rPr>
-              <w:fldChar w:fldCharType="begin"/>
-            </w:r>
-            <w:r>
-              <w:rPr>
-                <w:noProof/>
-                <w:webHidden/>
-              </w:rPr>
-              <w:instrText xml:space="preserve"> PAGEREF _Toc333329863 \h </w:instrText>
-            </w:r>
-            <w:r>
-              <w:rPr>
-                <w:noProof/>
-                <w:webHidden/>
-              </w:rPr>
-            </w:r>
-            <w:r>
-              <w:rPr>
-                <w:noProof/>
-                <w:webHidden/>
-              </w:rPr>
-              <w:fldChar w:fldCharType="separate"/>
-            </w:r>
-            <w:r>
-              <w:rPr>
-                <w:noProof/>
-                <w:webHidden/>
-              </w:rPr>
-              <w:t>23</w:t>
-            </w:r>
-            <w:r>
-              <w:rPr>
-                <w:noProof/>
-                <w:webHidden/>
-              </w:rPr>
-              <w:fldChar w:fldCharType="end"/>
-            </w:r>
-          </w:hyperlink>
-        </w:p>
-        <w:p>
-          <w:pPr>
-            <w:pStyle w:val="TDC3"/>
-            <w:tabs>
-              <w:tab w:val="right" w:leader="dot" w:pos="8828"/>
-            </w:tabs>
-            <w:rPr>
-              <w:rFonts w:eastAsiaTheme="minorEastAsia"/>
-              <w:noProof/>
-              <w:lang w:eastAsia="es-AR"/>
-            </w:rPr>
-          </w:pPr>
-          <w:hyperlink w:anchor="_Toc333329864" w:history="1">
-            <w:r>
-              <w:rPr>
-                <w:rStyle w:val="Hipervnculo"/>
-                <w:noProof/>
-              </w:rPr>
-              <w:t>CU74: Gestionar Cuadrilla</w:t>
-            </w:r>
-            <w:r>
-              <w:rPr>
-                <w:noProof/>
-                <w:webHidden/>
-              </w:rPr>
-              <w:tab/>
-            </w:r>
-            <w:r>
-              <w:rPr>
-                <w:noProof/>
-                <w:webHidden/>
-              </w:rPr>
-              <w:fldChar w:fldCharType="begin"/>
-            </w:r>
-            <w:r>
-              <w:rPr>
-                <w:noProof/>
-                <w:webHidden/>
-              </w:rPr>
-              <w:instrText xml:space="preserve"> PAGEREF _Toc333329864 \h </w:instrText>
-            </w:r>
-            <w:r>
-              <w:rPr>
-                <w:noProof/>
-                <w:webHidden/>
-              </w:rPr>
-            </w:r>
-            <w:r>
-              <w:rPr>
-                <w:noProof/>
-                <w:webHidden/>
-              </w:rPr>
-              <w:fldChar w:fldCharType="separate"/>
-            </w:r>
-            <w:r>
-              <w:rPr>
-                <w:noProof/>
-                <w:webHidden/>
-              </w:rPr>
-              <w:t>24</w:t>
-            </w:r>
-            <w:r>
-              <w:rPr>
-                <w:noProof/>
-                <w:webHidden/>
-              </w:rPr>
-              <w:fldChar w:fldCharType="end"/>
-            </w:r>
-          </w:hyperlink>
-        </w:p>
-        <w:p>
-          <w:pPr>
-            <w:pStyle w:val="TDC3"/>
-            <w:tabs>
-              <w:tab w:val="right" w:leader="dot" w:pos="8828"/>
-            </w:tabs>
-            <w:rPr>
-              <w:rFonts w:eastAsiaTheme="minorEastAsia"/>
-              <w:noProof/>
-              <w:lang w:eastAsia="es-AR"/>
-            </w:rPr>
-          </w:pPr>
-          <w:hyperlink w:anchor="_Toc333329865" w:history="1">
-            <w:r>
-              <w:rPr>
-                <w:rStyle w:val="Hipervnculo"/>
-                <w:noProof/>
-              </w:rPr>
-              <w:t>CU75: Consultar Cuadrilla</w:t>
-            </w:r>
-            <w:r>
-              <w:rPr>
-                <w:noProof/>
-                <w:webHidden/>
-              </w:rPr>
-              <w:tab/>
-            </w:r>
-            <w:r>
-              <w:rPr>
-                <w:noProof/>
-                <w:webHidden/>
-              </w:rPr>
-              <w:fldChar w:fldCharType="begin"/>
-            </w:r>
-            <w:r>
-              <w:rPr>
-                <w:noProof/>
-                <w:webHidden/>
-              </w:rPr>
-              <w:instrText xml:space="preserve"> PAGEREF _Toc333329865 \h </w:instrText>
-            </w:r>
-            <w:r>
-              <w:rPr>
-                <w:noProof/>
-                <w:webHidden/>
-              </w:rPr>
-            </w:r>
-            <w:r>
-              <w:rPr>
-                <w:noProof/>
-                <w:webHidden/>
-              </w:rPr>
-              <w:fldChar w:fldCharType="separate"/>
-            </w:r>
-            <w:r>
-              <w:rPr>
-                <w:noProof/>
-                <w:webHidden/>
-              </w:rPr>
               <w:t>25</w:t>
-            </w:r>
-            <w:r>
-              <w:rPr>
-                <w:noProof/>
-                <w:webHidden/>
-              </w:rPr>
-              <w:fldChar w:fldCharType="end"/>
-            </w:r>
-          </w:hyperlink>
-        </w:p>
-        <w:p>
-          <w:pPr>
-            <w:pStyle w:val="TDC3"/>
-            <w:tabs>
-              <w:tab w:val="right" w:leader="dot" w:pos="8828"/>
-            </w:tabs>
-            <w:rPr>
-              <w:rFonts w:eastAsiaTheme="minorEastAsia"/>
-              <w:noProof/>
-              <w:lang w:eastAsia="es-AR"/>
-            </w:rPr>
-          </w:pPr>
-          <w:hyperlink w:anchor="_Toc333329866" w:history="1">
-            <w:r>
-              <w:rPr>
-                <w:rStyle w:val="Hipervnculo"/>
-                <w:noProof/>
-              </w:rPr>
-              <w:t>CU76: Registrar Cuadrilla</w:t>
-            </w:r>
-            <w:r>
-              <w:rPr>
-                <w:noProof/>
-                <w:webHidden/>
-              </w:rPr>
-              <w:tab/>
-            </w:r>
-            <w:r>
-              <w:rPr>
-                <w:noProof/>
-                <w:webHidden/>
-              </w:rPr>
-              <w:fldChar w:fldCharType="begin"/>
-            </w:r>
-            <w:r>
-              <w:rPr>
-                <w:noProof/>
-                <w:webHidden/>
-              </w:rPr>
-              <w:instrText xml:space="preserve"> PAGEREF _Toc333329866 \h </w:instrText>
-            </w:r>
-            <w:r>
-              <w:rPr>
-                <w:noProof/>
-                <w:webHidden/>
-              </w:rPr>
-            </w:r>
-            <w:r>
-              <w:rPr>
-                <w:noProof/>
-                <w:webHidden/>
-              </w:rPr>
-              <w:fldChar w:fldCharType="separate"/>
-            </w:r>
-            <w:r>
-              <w:rPr>
-                <w:noProof/>
-                <w:webHidden/>
-              </w:rPr>
-              <w:t>26</w:t>
-            </w:r>
-            <w:r>
-              <w:rPr>
-                <w:noProof/>
-                <w:webHidden/>
-              </w:rPr>
-              <w:fldChar w:fldCharType="end"/>
-            </w:r>
-          </w:hyperlink>
-        </w:p>
-        <w:p>
-          <w:pPr>
-            <w:pStyle w:val="TDC3"/>
-            <w:tabs>
-              <w:tab w:val="right" w:leader="dot" w:pos="8828"/>
-            </w:tabs>
-            <w:rPr>
-              <w:rFonts w:eastAsiaTheme="minorEastAsia"/>
-              <w:noProof/>
-              <w:lang w:eastAsia="es-AR"/>
-            </w:rPr>
-          </w:pPr>
-          <w:hyperlink w:anchor="_Toc333329867" w:history="1">
-            <w:r>
-              <w:rPr>
-                <w:rStyle w:val="Hipervnculo"/>
-                <w:noProof/>
-              </w:rPr>
-              <w:t>CU77: Eliminar Cuadrilla</w:t>
-            </w:r>
-            <w:r>
-              <w:rPr>
-                <w:noProof/>
-                <w:webHidden/>
-              </w:rPr>
-              <w:tab/>
-            </w:r>
-            <w:r>
-              <w:rPr>
-                <w:noProof/>
-                <w:webHidden/>
-              </w:rPr>
-              <w:fldChar w:fldCharType="begin"/>
-            </w:r>
-            <w:r>
-              <w:rPr>
-                <w:noProof/>
-                <w:webHidden/>
-              </w:rPr>
-              <w:instrText xml:space="preserve"> PAGEREF _Toc333329867 \h </w:instrText>
-            </w:r>
-            <w:r>
-              <w:rPr>
-                <w:noProof/>
-                <w:webHidden/>
-              </w:rPr>
-            </w:r>
-            <w:r>
-              <w:rPr>
-                <w:noProof/>
-                <w:webHidden/>
-              </w:rPr>
-              <w:fldChar w:fldCharType="separate"/>
-            </w:r>
-            <w:r>
-              <w:rPr>
-                <w:noProof/>
-                <w:webHidden/>
-              </w:rPr>
-              <w:t>26</w:t>
-            </w:r>
-            <w:r>
-              <w:rPr>
-                <w:noProof/>
-                <w:webHidden/>
-              </w:rPr>
-              <w:fldChar w:fldCharType="end"/>
-            </w:r>
-          </w:hyperlink>
-        </w:p>
-        <w:p>
-          <w:pPr>
-            <w:pStyle w:val="TDC3"/>
-            <w:tabs>
-              <w:tab w:val="right" w:leader="dot" w:pos="8828"/>
-            </w:tabs>
-            <w:rPr>
-              <w:rFonts w:eastAsiaTheme="minorEastAsia"/>
-              <w:noProof/>
-              <w:lang w:eastAsia="es-AR"/>
-            </w:rPr>
-          </w:pPr>
-          <w:hyperlink w:anchor="_Toc333329868" w:history="1">
-            <w:r>
-              <w:rPr>
-                <w:rStyle w:val="Hipervnculo"/>
-                <w:noProof/>
-              </w:rPr>
-              <w:t>CU78: Modificar Cuadrilla</w:t>
-            </w:r>
-            <w:r>
-              <w:rPr>
-                <w:noProof/>
-                <w:webHidden/>
-              </w:rPr>
-              <w:tab/>
-            </w:r>
-            <w:r>
-              <w:rPr>
-                <w:noProof/>
-                <w:webHidden/>
-              </w:rPr>
-              <w:fldChar w:fldCharType="begin"/>
-            </w:r>
-            <w:r>
-              <w:rPr>
-                <w:noProof/>
-                <w:webHidden/>
-              </w:rPr>
-              <w:instrText xml:space="preserve"> PAGEREF _Toc333329868 \h </w:instrText>
-            </w:r>
-            <w:r>
-              <w:rPr>
-                <w:noProof/>
-                <w:webHidden/>
-              </w:rPr>
-            </w:r>
-            <w:r>
-              <w:rPr>
-                <w:noProof/>
-                <w:webHidden/>
-              </w:rPr>
-              <w:fldChar w:fldCharType="separate"/>
-            </w:r>
-            <w:r>
-              <w:rPr>
-                <w:noProof/>
-                <w:webHidden/>
-              </w:rPr>
-              <w:t>27</w:t>
-            </w:r>
-            <w:r>
-              <w:rPr>
-                <w:noProof/>
-                <w:webHidden/>
-              </w:rPr>
-              <w:fldChar w:fldCharType="end"/>
-            </w:r>
-          </w:hyperlink>
-        </w:p>
-        <w:p>
-          <w:pPr>
-            <w:pStyle w:val="TDC1"/>
-            <w:tabs>
-              <w:tab w:val="right" w:leader="dot" w:pos="8828"/>
-            </w:tabs>
-            <w:rPr>
-              <w:rFonts w:eastAsiaTheme="minorEastAsia"/>
-              <w:noProof/>
-              <w:lang w:eastAsia="es-AR"/>
-            </w:rPr>
-          </w:pPr>
-          <w:hyperlink w:anchor="_Toc333329869" w:history="1">
-            <w:r>
-              <w:rPr>
-                <w:rStyle w:val="Hipervnculo"/>
-                <w:noProof/>
-              </w:rPr>
-              <w:t>Diagramas de Estado</w:t>
-            </w:r>
-            <w:r>
-              <w:rPr>
-                <w:noProof/>
-                <w:webHidden/>
-              </w:rPr>
-              <w:tab/>
-            </w:r>
-            <w:r>
-              <w:rPr>
-                <w:noProof/>
-                <w:webHidden/>
-              </w:rPr>
-              <w:fldChar w:fldCharType="begin"/>
-            </w:r>
-            <w:r>
-              <w:rPr>
-                <w:noProof/>
-                <w:webHidden/>
-              </w:rPr>
-              <w:instrText xml:space="preserve"> PAGEREF _Toc333329869 \h </w:instrText>
-            </w:r>
-            <w:r>
-              <w:rPr>
-                <w:noProof/>
-                <w:webHidden/>
-              </w:rPr>
-            </w:r>
-            <w:r>
-              <w:rPr>
-                <w:noProof/>
-                <w:webHidden/>
-              </w:rPr>
-              <w:fldChar w:fldCharType="separate"/>
-            </w:r>
-            <w:r>
-              <w:rPr>
-                <w:noProof/>
-                <w:webHidden/>
-              </w:rPr>
-              <w:t>27</w:t>
-            </w:r>
-            <w:r>
-              <w:rPr>
-                <w:noProof/>
-                <w:webHidden/>
-              </w:rPr>
-              <w:fldChar w:fldCharType="end"/>
-            </w:r>
-          </w:hyperlink>
-        </w:p>
-        <w:p>
-          <w:pPr>
-            <w:pStyle w:val="TDC3"/>
-            <w:tabs>
-              <w:tab w:val="right" w:leader="dot" w:pos="8828"/>
-            </w:tabs>
-            <w:rPr>
-              <w:rFonts w:eastAsiaTheme="minorEastAsia"/>
-              <w:noProof/>
-              <w:lang w:eastAsia="es-AR"/>
-            </w:rPr>
-          </w:pPr>
-          <w:hyperlink w:anchor="_Toc333329870" w:history="1">
-            <w:r>
-              <w:rPr>
-                <w:rStyle w:val="Hipervnculo"/>
-                <w:noProof/>
-              </w:rPr>
-              <w:t>Documento</w:t>
-            </w:r>
-            <w:r>
-              <w:rPr>
-                <w:noProof/>
-                <w:webHidden/>
-              </w:rPr>
-              <w:tab/>
-            </w:r>
-            <w:r>
-              <w:rPr>
-                <w:noProof/>
-                <w:webHidden/>
-              </w:rPr>
-              <w:fldChar w:fldCharType="begin"/>
-            </w:r>
-            <w:r>
-              <w:rPr>
-                <w:noProof/>
-                <w:webHidden/>
-              </w:rPr>
-              <w:instrText xml:space="preserve"> PAGEREF _Toc333329870 \h </w:instrText>
-            </w:r>
-            <w:r>
-              <w:rPr>
-                <w:noProof/>
-                <w:webHidden/>
-              </w:rPr>
-            </w:r>
-            <w:r>
-              <w:rPr>
-                <w:noProof/>
-                <w:webHidden/>
-              </w:rPr>
-              <w:fldChar w:fldCharType="separate"/>
-            </w:r>
-            <w:r>
-              <w:rPr>
-                <w:noProof/>
-                <w:webHidden/>
-              </w:rPr>
-              <w:t>27</w:t>
-            </w:r>
-            <w:r>
-              <w:rPr>
-                <w:noProof/>
-                <w:webHidden/>
-              </w:rPr>
-              <w:fldChar w:fldCharType="end"/>
-            </w:r>
-          </w:hyperlink>
-        </w:p>
-        <w:p>
-          <w:pPr>
-            <w:pStyle w:val="TDC3"/>
-            <w:tabs>
-              <w:tab w:val="right" w:leader="dot" w:pos="8828"/>
-            </w:tabs>
-            <w:rPr>
-              <w:rFonts w:eastAsiaTheme="minorEastAsia"/>
-              <w:noProof/>
-              <w:lang w:eastAsia="es-AR"/>
-            </w:rPr>
-          </w:pPr>
-          <w:hyperlink w:anchor="_Toc333329871" w:history="1">
-            <w:r>
-              <w:rPr>
-                <w:rStyle w:val="Hipervnculo"/>
-                <w:noProof/>
-              </w:rPr>
-              <w:t>Proyecto</w:t>
-            </w:r>
-            <w:r>
-              <w:rPr>
-                <w:noProof/>
-                <w:webHidden/>
-              </w:rPr>
-              <w:tab/>
-            </w:r>
-            <w:r>
-              <w:rPr>
-                <w:noProof/>
-                <w:webHidden/>
-              </w:rPr>
-              <w:fldChar w:fldCharType="begin"/>
-            </w:r>
-            <w:r>
-              <w:rPr>
-                <w:noProof/>
-                <w:webHidden/>
-              </w:rPr>
-              <w:instrText xml:space="preserve"> PAGEREF _Toc333329871 \h </w:instrText>
-            </w:r>
-            <w:r>
-              <w:rPr>
-                <w:noProof/>
-                <w:webHidden/>
-              </w:rPr>
-            </w:r>
-            <w:r>
-              <w:rPr>
-                <w:noProof/>
-                <w:webHidden/>
-              </w:rPr>
-              <w:fldChar w:fldCharType="separate"/>
-            </w:r>
-            <w:r>
-              <w:rPr>
-                <w:noProof/>
-                <w:webHidden/>
-              </w:rPr>
-              <w:t>28</w:t>
-            </w:r>
-            <w:r>
-              <w:rPr>
-                <w:noProof/>
-                <w:webHidden/>
-              </w:rPr>
-              <w:fldChar w:fldCharType="end"/>
-            </w:r>
-          </w:hyperlink>
-        </w:p>
-        <w:p>
-          <w:pPr>
-            <w:pStyle w:val="TDC3"/>
-            <w:tabs>
-              <w:tab w:val="right" w:leader="dot" w:pos="8828"/>
-            </w:tabs>
-            <w:rPr>
-              <w:rFonts w:eastAsiaTheme="minorEastAsia"/>
-              <w:noProof/>
-              <w:lang w:eastAsia="es-AR"/>
-            </w:rPr>
-          </w:pPr>
-          <w:hyperlink w:anchor="_Toc333329872" w:history="1">
-            <w:r>
-              <w:rPr>
-                <w:rStyle w:val="Hipervnculo"/>
-                <w:noProof/>
-              </w:rPr>
-              <w:t>Solicitud de Tarea</w:t>
-            </w:r>
-            <w:r>
-              <w:rPr>
-                <w:noProof/>
-                <w:webHidden/>
-              </w:rPr>
-              <w:tab/>
-            </w:r>
-            <w:r>
-              <w:rPr>
-                <w:noProof/>
-                <w:webHidden/>
-              </w:rPr>
-              <w:fldChar w:fldCharType="begin"/>
-            </w:r>
-            <w:r>
-              <w:rPr>
-                <w:noProof/>
-                <w:webHidden/>
-              </w:rPr>
-              <w:instrText xml:space="preserve"> PAGEREF _Toc333329872 \h </w:instrText>
-            </w:r>
-            <w:r>
-              <w:rPr>
-                <w:noProof/>
-                <w:webHidden/>
-              </w:rPr>
-            </w:r>
-            <w:r>
-              <w:rPr>
-                <w:noProof/>
-                <w:webHidden/>
-              </w:rPr>
-              <w:fldChar w:fldCharType="separate"/>
-            </w:r>
-            <w:r>
-              <w:rPr>
-                <w:noProof/>
-                <w:webHidden/>
-              </w:rPr>
-              <w:t>28</w:t>
-            </w:r>
-            <w:r>
-              <w:rPr>
-                <w:noProof/>
-                <w:webHidden/>
-              </w:rPr>
-              <w:fldChar w:fldCharType="end"/>
-            </w:r>
-          </w:hyperlink>
-        </w:p>
-        <w:p>
-          <w:pPr>
-            <w:pStyle w:val="TDC3"/>
-            <w:tabs>
-              <w:tab w:val="right" w:leader="dot" w:pos="8828"/>
-            </w:tabs>
-            <w:rPr>
-              <w:rFonts w:eastAsiaTheme="minorEastAsia"/>
-              <w:noProof/>
-              <w:lang w:eastAsia="es-AR"/>
-            </w:rPr>
-          </w:pPr>
-          <w:hyperlink w:anchor="_Toc333329873" w:history="1">
-            <w:r>
-              <w:rPr>
-                <w:rStyle w:val="Hipervnculo"/>
-                <w:noProof/>
-              </w:rPr>
-              <w:t>Tarea</w:t>
-            </w:r>
-            <w:r>
-              <w:rPr>
-                <w:noProof/>
-                <w:webHidden/>
-              </w:rPr>
-              <w:tab/>
-            </w:r>
-            <w:r>
-              <w:rPr>
-                <w:noProof/>
-                <w:webHidden/>
-              </w:rPr>
-              <w:fldChar w:fldCharType="begin"/>
-            </w:r>
-            <w:r>
-              <w:rPr>
-                <w:noProof/>
-                <w:webHidden/>
-              </w:rPr>
-              <w:instrText xml:space="preserve"> PAGEREF _Toc333329873 \h </w:instrText>
-            </w:r>
-            <w:r>
-              <w:rPr>
-                <w:noProof/>
-                <w:webHidden/>
-              </w:rPr>
-            </w:r>
-            <w:r>
-              <w:rPr>
-                <w:noProof/>
-                <w:webHidden/>
-              </w:rPr>
-              <w:fldChar w:fldCharType="separate"/>
-            </w:r>
-            <w:r>
-              <w:rPr>
-                <w:noProof/>
-                <w:webHidden/>
-              </w:rPr>
-              <w:t>29</w:t>
             </w:r>
             <w:r>
               <w:rPr>
@@ -4123,18 +3274,18 @@
       <w:pPr>
         <w:pStyle w:val="Ttulo1"/>
       </w:pPr>
-      <w:bookmarkStart w:id="1" w:name="_Toc333329829"/>
+      <w:bookmarkStart w:id="2" w:name="_Toc333406828"/>
       <w:r>
         <w:lastRenderedPageBreak/>
         <w:t>Introducción</w:t>
       </w:r>
-      <w:bookmarkEnd w:id="1"/>
+      <w:bookmarkEnd w:id="2"/>
     </w:p>
     <w:p>
       <w:pPr>
         <w:pStyle w:val="Ttulo2"/>
       </w:pPr>
-      <w:bookmarkStart w:id="2" w:name="_Toc333329830"/>
+      <w:bookmarkStart w:id="3" w:name="_Toc333406829"/>
       <w:r>
         <w:t xml:space="preserve">Introducción al </w:t>
       </w:r>
@@ -4146,10 +3297,10 @@
       <w:r>
         <w:t xml:space="preserve"> de </w:t>
       </w:r>
-      <w:bookmarkEnd w:id="2"/>
       <w:r>
         <w:t>Diseño</w:t>
       </w:r>
+      <w:bookmarkEnd w:id="3"/>
     </w:p>
     <w:p>
       <w:pPr>
@@ -4164,62 +3315,30 @@
           <w:sz w:val="20"/>
           <w:szCs w:val="20"/>
         </w:rPr>
-        <w:t>El resultado del flujo de trabajo del análisis  es el modelo de análisis, es un modelo de objetos conceptual que analiza los requisitos mediante su refinamiento y estructuración, incluyendo su arquitectura. Sirve como una primera aproximación al diseño, define las realizaciones de casos de uso, cada una de ellas representa el análisis de un caso de uso del modelo de casos de uso, es la vista interna del sistema. El objetivo es realizar los casos de uso de una forma económica de manera que el sistema ofrezca un rendimiento adecuado y pueda evolucionar en el futuro</w:t>
-      </w:r>
-    </w:p>
-    <w:p>
-      <w:pPr>
-        <w:spacing w:line="240" w:lineRule="auto"/>
+        <w:t xml:space="preserve">Toma como entrada principal el modelo de análisis, pero se adapta al entorno de implementación elegido, adquiriendo una mayor comprensión de los requisitos no funcionales y restricciones relacionadas con el lenguaje de programación. Este </w:t>
+      </w:r>
+      <w:proofErr w:type="spellStart"/>
+      <w:r>
         <w:rPr>
           <w:sz w:val="20"/>
           <w:szCs w:val="20"/>
         </w:rPr>
-      </w:pPr>
+        <w:t>workflow</w:t>
+      </w:r>
+      <w:proofErr w:type="spellEnd"/>
       <w:r>
         <w:rPr>
           <w:sz w:val="20"/>
           <w:szCs w:val="20"/>
         </w:rPr>
-        <w:t xml:space="preserve">Este modelo apunta a estructurar el sistema independientemente del entorno real de la implementación. Es aquí que definimos la estructura estable, robusta y </w:t>
-      </w:r>
-      <w:proofErr w:type="spellStart"/>
-      <w:r>
-        <w:rPr>
-          <w:sz w:val="20"/>
-          <w:szCs w:val="20"/>
-        </w:rPr>
-        <w:t>mantenible</w:t>
-      </w:r>
-      <w:proofErr w:type="spellEnd"/>
-      <w:r>
-        <w:rPr>
-          <w:sz w:val="20"/>
-          <w:szCs w:val="20"/>
-        </w:rPr>
-        <w:t xml:space="preserve"> que es también extensible</w:t>
+        <w:t xml:space="preserve"> también define clasificadores, relaciones entre esos clasificadores y colaboraciones que llevan a cabo los casos de uso; pero es más físico por naturaleza. Los artefactos utilizados en esta etapa son: </w:t>
       </w:r>
     </w:p>
     <w:p>
       <w:pPr>
-        <w:spacing w:line="240" w:lineRule="auto"/>
-        <w:rPr>
-          <w:sz w:val="20"/>
-          <w:szCs w:val="20"/>
-        </w:rPr>
-      </w:pPr>
-      <w:r>
-        <w:rPr>
-          <w:sz w:val="20"/>
-          <w:szCs w:val="20"/>
-        </w:rPr>
-        <w:t xml:space="preserve">En esta etapa realizaremos: </w:t>
-      </w:r>
-    </w:p>
-    <w:p>
-      <w:pPr>
         <w:numPr>
           <w:ilvl w:val="0"/>
-          <w:numId w:val="34"/>
+          <w:numId w:val="35"/>
         </w:numPr>
         <w:spacing w:line="240" w:lineRule="auto"/>
         <w:rPr>
@@ -4232,14 +3351,14 @@
           <w:sz w:val="20"/>
           <w:szCs w:val="20"/>
         </w:rPr>
-        <w:t>Diagrama de colaboración de use case.</w:t>
+        <w:t>Modelo de diseño que comprende de: diagrama de clases de diseño, derivación a tablas para su implementación en base de datos relacional, definición de cada atributo y diagrama de estados. El objetivo es refinarlo hasta que sea fácil escribir código fuente desde él.</w:t>
       </w:r>
     </w:p>
     <w:p>
       <w:pPr>
         <w:numPr>
           <w:ilvl w:val="0"/>
-          <w:numId w:val="34"/>
+          <w:numId w:val="35"/>
         </w:numPr>
         <w:spacing w:line="240" w:lineRule="auto"/>
         <w:rPr>
@@ -4252,61 +3371,178 @@
           <w:sz w:val="20"/>
           <w:szCs w:val="20"/>
         </w:rPr>
-        <w:t>Agrupación de use case en subsistemas.</w:t>
+        <w:t>Modelo de despliegue que comprende de: diagrama de despliegue y descripción del ambiente de implementación.</w:t>
       </w:r>
     </w:p>
     <w:p>
       <w:pPr>
-        <w:numPr>
-          <w:ilvl w:val="0"/>
-          <w:numId w:val="34"/>
-        </w:numPr>
         <w:spacing w:line="240" w:lineRule="auto"/>
         <w:rPr>
           <w:sz w:val="20"/>
           <w:szCs w:val="20"/>
         </w:rPr>
       </w:pPr>
-      <w:r>
+    </w:p>
+    <w:p>
+      <w:pPr>
+        <w:spacing w:line="240" w:lineRule="auto"/>
         <w:rPr>
           <w:sz w:val="20"/>
           <w:szCs w:val="20"/>
         </w:rPr>
-        <w:t>Refinamiento del diagrama de clases (definición de atributos y responsabilidades)</w:t>
-      </w:r>
+      </w:pPr>
     </w:p>
     <w:p>
       <w:pPr>
+        <w:spacing w:line="240" w:lineRule="auto"/>
+        <w:rPr>
+          <w:sz w:val="20"/>
+          <w:szCs w:val="20"/>
+        </w:rPr>
+      </w:pPr>
+    </w:p>
+    <w:p>
+      <w:pPr>
+        <w:spacing w:line="240" w:lineRule="auto"/>
+        <w:rPr>
+          <w:sz w:val="20"/>
+          <w:szCs w:val="20"/>
+        </w:rPr>
+      </w:pPr>
+    </w:p>
+    <w:p>
+      <w:pPr>
+        <w:spacing w:line="240" w:lineRule="auto"/>
+        <w:rPr>
+          <w:sz w:val="20"/>
+          <w:szCs w:val="20"/>
+        </w:rPr>
+      </w:pPr>
+    </w:p>
+    <w:p>
+      <w:pPr>
+        <w:spacing w:line="240" w:lineRule="auto"/>
+        <w:rPr>
+          <w:sz w:val="20"/>
+          <w:szCs w:val="20"/>
+        </w:rPr>
+      </w:pPr>
+    </w:p>
+    <w:p>
+      <w:pPr>
+        <w:spacing w:line="240" w:lineRule="auto"/>
+        <w:rPr>
+          <w:sz w:val="20"/>
+          <w:szCs w:val="20"/>
+        </w:rPr>
+      </w:pPr>
+    </w:p>
+    <w:p>
+      <w:pPr>
+        <w:spacing w:line="240" w:lineRule="auto"/>
+        <w:rPr>
+          <w:sz w:val="20"/>
+          <w:szCs w:val="20"/>
+        </w:rPr>
+      </w:pPr>
+    </w:p>
+    <w:p>
+      <w:pPr>
+        <w:spacing w:line="240" w:lineRule="auto"/>
+        <w:rPr>
+          <w:sz w:val="20"/>
+          <w:szCs w:val="20"/>
+        </w:rPr>
+      </w:pPr>
+    </w:p>
+    <w:p>
+      <w:pPr>
+        <w:spacing w:line="240" w:lineRule="auto"/>
+        <w:rPr>
+          <w:sz w:val="20"/>
+          <w:szCs w:val="20"/>
+        </w:rPr>
+      </w:pPr>
+    </w:p>
+    <w:p>
+      <w:pPr>
+        <w:spacing w:line="240" w:lineRule="auto"/>
+        <w:rPr>
+          <w:sz w:val="20"/>
+          <w:szCs w:val="20"/>
+        </w:rPr>
+      </w:pPr>
+    </w:p>
+    <w:p>
+      <w:pPr>
+        <w:spacing w:line="240" w:lineRule="auto"/>
+        <w:rPr>
+          <w:sz w:val="20"/>
+          <w:szCs w:val="20"/>
+        </w:rPr>
+      </w:pPr>
+    </w:p>
+    <w:p>
+      <w:pPr>
+        <w:spacing w:line="240" w:lineRule="auto"/>
+        <w:rPr>
+          <w:sz w:val="20"/>
+          <w:szCs w:val="20"/>
+        </w:rPr>
+      </w:pPr>
+    </w:p>
+    <w:p>
+      <w:pPr>
+        <w:spacing w:line="240" w:lineRule="auto"/>
+        <w:rPr>
+          <w:sz w:val="20"/>
+          <w:szCs w:val="20"/>
+        </w:rPr>
+      </w:pPr>
+    </w:p>
+    <w:p>
+      <w:pPr>
         <w:pStyle w:val="Ttulo1"/>
       </w:pPr>
-      <w:bookmarkStart w:id="3" w:name="_Toc333329831"/>
+      <w:bookmarkStart w:id="4" w:name="_Toc333406830"/>
       <w:r>
         <w:lastRenderedPageBreak/>
         <w:t xml:space="preserve">Diagramas de </w:t>
       </w:r>
-      <w:bookmarkEnd w:id="3"/>
       <w:r>
         <w:t>Secuencia</w:t>
       </w:r>
+      <w:bookmarkEnd w:id="4"/>
     </w:p>
     <w:p>
       <w:pPr>
+        <w:pStyle w:val="Ttulo2"/>
+      </w:pPr>
+      <w:bookmarkStart w:id="5" w:name="_Toc333406831"/>
+      <w:r>
+        <w:t>Paquete Proyecto</w:t>
+      </w:r>
+      <w:bookmarkEnd w:id="5"/>
+    </w:p>
+    <w:p>
+      <w:pPr>
         <w:pStyle w:val="Ttulo3"/>
       </w:pPr>
-      <w:bookmarkStart w:id="4" w:name="_Toc333329832"/>
-      <w:r>
-        <w:lastRenderedPageBreak/>
+      <w:bookmarkStart w:id="6" w:name="_Toc333406832"/>
+      <w:r>
         <w:t>CU1: Crear Proyecto</w:t>
       </w:r>
-      <w:bookmarkEnd w:id="4"/>
+      <w:bookmarkEnd w:id="6"/>
+    </w:p>
+    <w:p>
       <w:r>
         <w:rPr>
           <w:noProof/>
           <w:lang w:eastAsia="es-AR"/>
         </w:rPr>
         <w:drawing>
-          <wp:inline distT="0" distB="0" distL="0" distR="0" wp14:anchorId="08A0507B" wp14:editId="093C2DF8">
-            <wp:extent cx="4352925" cy="7456097"/>
+          <wp:inline distT="0" distB="0" distL="0" distR="0" wp14:anchorId="6231A6AB" wp14:editId="25D3C7F6">
+            <wp:extent cx="4007796" cy="6864927"/>
             <wp:effectExtent l="0" t="0" r="0" b="0"/>
             <wp:docPr id="41" name="0 Imagen"/>
             <wp:cNvGraphicFramePr>
@@ -4334,7 +3570,7 @@
                   <pic:spPr>
                     <a:xfrm>
                       <a:off x="0" y="0"/>
-                      <a:ext cx="4354646" cy="7459044"/>
+                      <a:ext cx="4020510" cy="6886705"/>
                     </a:xfrm>
                     <a:prstGeom prst="rect">
                       <a:avLst/>
@@ -4347,17 +3583,16 @@
         </w:drawing>
       </w:r>
     </w:p>
-    <w:p/>
     <w:p>
       <w:pPr>
         <w:pStyle w:val="Ttulo3"/>
       </w:pPr>
-      <w:bookmarkStart w:id="5" w:name="_Toc333329833"/>
+      <w:bookmarkStart w:id="7" w:name="_Toc333406833"/>
       <w:r>
         <w:lastRenderedPageBreak/>
         <w:t>CU2: Crear Solicitud de Tarea</w:t>
       </w:r>
-      <w:bookmarkEnd w:id="5"/>
+      <w:bookmarkEnd w:id="7"/>
     </w:p>
     <w:p>
       <w:r>
@@ -4395,7 +3630,7 @@
                   <pic:spPr>
                     <a:xfrm>
                       <a:off x="0" y="0"/>
-                      <a:ext cx="4721634" cy="7566482"/>
+                      <a:ext cx="4719367" cy="7562850"/>
                     </a:xfrm>
                     <a:prstGeom prst="rect">
                       <a:avLst/>
@@ -4412,21 +3647,7 @@
       <w:pPr>
         <w:pStyle w:val="Ttulo3"/>
       </w:pPr>
-      <w:bookmarkStart w:id="6" w:name="_Toc333329834"/>
-      <w:r>
-        <w:lastRenderedPageBreak/>
-        <w:t>CU17: Modificar Solicitud de Tarea</w:t>
-      </w:r>
-      <w:bookmarkStart w:id="7" w:name="_GoBack"/>
-      <w:bookmarkEnd w:id="6"/>
-      <w:bookmarkEnd w:id="7"/>
-    </w:p>
-    <w:p/>
-    <w:p>
-      <w:pPr>
-        <w:pStyle w:val="Ttulo3"/>
-      </w:pPr>
-      <w:bookmarkStart w:id="8" w:name="_Toc333329835"/>
+      <w:bookmarkStart w:id="8" w:name="_Toc333406834"/>
       <w:r>
         <w:lastRenderedPageBreak/>
         <w:t>CU18: Registrar Documento de Solicitud de Tarea</w:t>
@@ -4498,7 +3719,7 @@
       <w:pPr>
         <w:pStyle w:val="Ttulo3"/>
       </w:pPr>
-      <w:bookmarkStart w:id="9" w:name="_Toc333329836"/>
+      <w:bookmarkStart w:id="9" w:name="_Toc333406835"/>
       <w:r>
         <w:lastRenderedPageBreak/>
         <w:t>CU24: Gestionar Solicitud de Tarea</w:t>
@@ -4558,7 +3779,7 @@
       <w:pPr>
         <w:pStyle w:val="Ttulo3"/>
       </w:pPr>
-      <w:bookmarkStart w:id="10" w:name="_Toc333329837"/>
+      <w:bookmarkStart w:id="10" w:name="_Toc333406836"/>
       <w:r>
         <w:lastRenderedPageBreak/>
         <w:t>CU25: Consultar Solicitud de Tarea</w:t>
@@ -4618,7 +3839,7 @@
       <w:pPr>
         <w:pStyle w:val="Ttulo3"/>
       </w:pPr>
-      <w:bookmarkStart w:id="11" w:name="_Toc333329838"/>
+      <w:bookmarkStart w:id="11" w:name="_Toc333406837"/>
       <w:r>
         <w:lastRenderedPageBreak/>
         <w:t>CU29: Asignar proyecto a administrador de Proyectos</w:t>
@@ -4678,7 +3899,7 @@
       <w:pPr>
         <w:pStyle w:val="Ttulo3"/>
       </w:pPr>
-      <w:bookmarkStart w:id="12" w:name="_Toc333329839"/>
+      <w:bookmarkStart w:id="12" w:name="_Toc333406838"/>
       <w:r>
         <w:lastRenderedPageBreak/>
         <w:t>CU31: Seleccionar proyecto a gestionar</w:t>
@@ -4734,16 +3955,27 @@
         </w:drawing>
       </w:r>
     </w:p>
+    <w:p/>
     <w:p>
       <w:pPr>
+        <w:pStyle w:val="Ttulo2"/>
+      </w:pPr>
+      <w:bookmarkStart w:id="13" w:name="_Toc333406839"/>
+      <w:r>
+        <w:lastRenderedPageBreak/>
+        <w:t>Paquete Administración</w:t>
+      </w:r>
+      <w:bookmarkEnd w:id="13"/>
+    </w:p>
+    <w:p>
+      <w:pPr>
         <w:pStyle w:val="Ttulo3"/>
       </w:pPr>
-      <w:bookmarkStart w:id="13" w:name="_Toc333329840"/>
-      <w:r>
-        <w:lastRenderedPageBreak/>
+      <w:bookmarkStart w:id="14" w:name="_Toc333406840"/>
+      <w:r>
         <w:t>CU43: Registrar documento de integrante de cuadrilla</w:t>
       </w:r>
-      <w:bookmarkEnd w:id="13"/>
+      <w:bookmarkEnd w:id="14"/>
     </w:p>
     <w:p>
       <w:r>
@@ -4798,12 +4030,12 @@
       <w:pPr>
         <w:pStyle w:val="Ttulo3"/>
       </w:pPr>
-      <w:bookmarkStart w:id="14" w:name="_Toc333329841"/>
+      <w:bookmarkStart w:id="15" w:name="_Toc333406841"/>
       <w:r>
         <w:lastRenderedPageBreak/>
         <w:t>CU47: Registrar permiso de acceso a sitio</w:t>
       </w:r>
-      <w:bookmarkEnd w:id="14"/>
+      <w:bookmarkEnd w:id="15"/>
     </w:p>
     <w:p>
       <w:r>
@@ -4856,11 +4088,21 @@
     </w:p>
     <w:p>
       <w:pPr>
+        <w:pStyle w:val="Ttulo2"/>
+      </w:pPr>
+      <w:bookmarkStart w:id="16" w:name="_Toc333406842"/>
+      <w:r>
+        <w:lastRenderedPageBreak/>
+        <w:t>Paquete Soporte</w:t>
+      </w:r>
+      <w:bookmarkEnd w:id="16"/>
+    </w:p>
+    <w:p>
+      <w:pPr>
         <w:pStyle w:val="Ttulo3"/>
       </w:pPr>
-      <w:bookmarkStart w:id="15" w:name="_Toc333329842"/>
-      <w:r>
-        <w:lastRenderedPageBreak/>
+      <w:bookmarkStart w:id="17" w:name="_Toc333406843"/>
+      <w:r>
         <w:t>CU62</w:t>
       </w:r>
       <w:r>
@@ -4869,7 +4111,7 @@
       <w:r>
         <w:t>Iniciar Sesión</w:t>
       </w:r>
-      <w:bookmarkEnd w:id="15"/>
+      <w:bookmarkEnd w:id="17"/>
     </w:p>
     <w:p>
       <w:pPr>
@@ -4936,12 +4178,12 @@
       <w:pPr>
         <w:pStyle w:val="Ttulo3"/>
       </w:pPr>
-      <w:bookmarkStart w:id="16" w:name="_Toc333329843"/>
+      <w:bookmarkStart w:id="18" w:name="_Toc333406844"/>
       <w:r>
         <w:lastRenderedPageBreak/>
         <w:t>CU63: Cerrar Sesión</w:t>
       </w:r>
-      <w:bookmarkEnd w:id="16"/>
+      <w:bookmarkEnd w:id="18"/>
     </w:p>
     <w:p>
       <w:pPr>
@@ -5008,12 +4250,12 @@
       <w:pPr>
         <w:pStyle w:val="Ttulo3"/>
       </w:pPr>
-      <w:bookmarkStart w:id="17" w:name="_Toc333329844"/>
+      <w:bookmarkStart w:id="19" w:name="_Toc333406845"/>
       <w:r>
         <w:lastRenderedPageBreak/>
         <w:t>CU69: Gestionar Integrante de Cuadrilla</w:t>
       </w:r>
-      <w:bookmarkEnd w:id="17"/>
+      <w:bookmarkEnd w:id="19"/>
     </w:p>
     <w:p>
       <w:r>
@@ -5068,7 +4310,7 @@
       <w:pPr>
         <w:pStyle w:val="Ttulo3"/>
       </w:pPr>
-      <w:bookmarkStart w:id="18" w:name="_Toc333329845"/>
+      <w:bookmarkStart w:id="20" w:name="_Toc333406846"/>
       <w:r>
         <w:lastRenderedPageBreak/>
         <w:t>CU74</w:t>
@@ -5079,7 +4321,7 @@
       <w:r>
         <w:t>Gestionar Cuadrilla</w:t>
       </w:r>
-      <w:bookmarkEnd w:id="18"/>
+      <w:bookmarkEnd w:id="20"/>
     </w:p>
     <w:p>
       <w:r>
@@ -5134,12 +4376,12 @@
       <w:pPr>
         <w:pStyle w:val="Ttulo3"/>
       </w:pPr>
-      <w:bookmarkStart w:id="19" w:name="_Toc333329846"/>
+      <w:bookmarkStart w:id="21" w:name="_Toc333406847"/>
       <w:r>
         <w:lastRenderedPageBreak/>
         <w:t>CU75: Consultar Cuadrilla</w:t>
       </w:r>
-      <w:bookmarkEnd w:id="19"/>
+      <w:bookmarkEnd w:id="21"/>
     </w:p>
     <w:p>
       <w:r>
@@ -5194,12 +4436,12 @@
       <w:pPr>
         <w:pStyle w:val="Ttulo3"/>
       </w:pPr>
-      <w:bookmarkStart w:id="20" w:name="_Toc333329847"/>
+      <w:bookmarkStart w:id="22" w:name="_Toc333406848"/>
       <w:r>
         <w:lastRenderedPageBreak/>
         <w:t>CU76: Registrar Cuadrilla</w:t>
       </w:r>
-      <w:bookmarkEnd w:id="20"/>
+      <w:bookmarkEnd w:id="22"/>
     </w:p>
     <w:p>
       <w:r>
@@ -5254,12 +4496,12 @@
       <w:pPr>
         <w:pStyle w:val="Ttulo3"/>
       </w:pPr>
-      <w:bookmarkStart w:id="21" w:name="_Toc333329848"/>
+      <w:bookmarkStart w:id="23" w:name="_Toc333406849"/>
       <w:r>
         <w:lastRenderedPageBreak/>
         <w:t>CU77: Eliminar Cuadrilla</w:t>
       </w:r>
-      <w:bookmarkEnd w:id="21"/>
+      <w:bookmarkEnd w:id="23"/>
     </w:p>
     <w:p>
       <w:r>
@@ -5314,12 +4556,12 @@
       <w:pPr>
         <w:pStyle w:val="Ttulo3"/>
       </w:pPr>
-      <w:bookmarkStart w:id="22" w:name="_Toc333329849"/>
+      <w:bookmarkStart w:id="24" w:name="_Toc333406850"/>
       <w:r>
         <w:lastRenderedPageBreak/>
         <w:t>CU78: Modificar Cuadrilla</w:t>
       </w:r>
-      <w:bookmarkEnd w:id="22"/>
+      <w:bookmarkEnd w:id="24"/>
     </w:p>
     <w:p>
       <w:r>
@@ -5374,16 +4616,413 @@
       <w:pPr>
         <w:pStyle w:val="Ttulo1"/>
       </w:pPr>
-      <w:bookmarkStart w:id="23" w:name="_Toc333329850"/>
+      <w:bookmarkStart w:id="25" w:name="_Toc333406851"/>
       <w:r>
         <w:lastRenderedPageBreak/>
         <w:t xml:space="preserve">Diagramas Clases </w:t>
       </w:r>
-      <w:bookmarkEnd w:id="23"/>
       <w:r>
         <w:t>Diseño</w:t>
       </w:r>
+      <w:bookmarkEnd w:id="25"/>
     </w:p>
+    <w:p>
+      <w:pPr>
+        <w:pStyle w:val="Ttulo2"/>
+      </w:pPr>
+      <w:bookmarkStart w:id="26" w:name="_Toc333406852"/>
+      <w:r>
+        <w:t>Paquete Proyecto</w:t>
+      </w:r>
+      <w:bookmarkEnd w:id="26"/>
+    </w:p>
+    <w:p>
+      <w:r>
+        <w:rPr>
+          <w:noProof/>
+          <w:lang w:eastAsia="es-AR"/>
+        </w:rPr>
+        <w:drawing>
+          <wp:inline distT="0" distB="0" distL="0" distR="0">
+            <wp:extent cx="5612130" cy="5112385"/>
+            <wp:effectExtent l="0" t="0" r="0" b="0"/>
+            <wp:docPr id="1" name="0 Imagen"/>
+            <wp:cNvGraphicFramePr>
+              <a:graphicFrameLocks xmlns:a="http://schemas.openxmlformats.org/drawingml/2006/main" noChangeAspect="1"/>
+            </wp:cNvGraphicFramePr>
+            <a:graphic xmlns:a="http://schemas.openxmlformats.org/drawingml/2006/main">
+              <a:graphicData uri="http://schemas.openxmlformats.org/drawingml/2006/picture">
+                <pic:pic xmlns:pic="http://schemas.openxmlformats.org/drawingml/2006/picture">
+                  <pic:nvPicPr>
+                    <pic:cNvPr id="0" name="DiagrClaseDiseñoProyecto.jpg"/>
+                    <pic:cNvPicPr/>
+                  </pic:nvPicPr>
+                  <pic:blipFill>
+                    <a:blip r:embed="rId30" cstate="print">
+                      <a:extLst>
+                        <a:ext uri="{28A0092B-C50C-407E-A947-70E740481C1C}">
+                          <a14:useLocalDpi xmlns:a14="http://schemas.microsoft.com/office/drawing/2010/main" val="0"/>
+                        </a:ext>
+                      </a:extLst>
+                    </a:blip>
+                    <a:stretch>
+                      <a:fillRect/>
+                    </a:stretch>
+                  </pic:blipFill>
+                  <pic:spPr>
+                    <a:xfrm>
+                      <a:off x="0" y="0"/>
+                      <a:ext cx="5612130" cy="5112385"/>
+                    </a:xfrm>
+                    <a:prstGeom prst="rect">
+                      <a:avLst/>
+                    </a:prstGeom>
+                  </pic:spPr>
+                </pic:pic>
+              </a:graphicData>
+            </a:graphic>
+          </wp:inline>
+        </w:drawing>
+      </w:r>
+    </w:p>
+    <w:p/>
+    <w:p>
+      <w:pPr>
+        <w:pStyle w:val="Ttulo2"/>
+      </w:pPr>
+      <w:bookmarkStart w:id="27" w:name="_Toc333406853"/>
+      <w:r>
+        <w:lastRenderedPageBreak/>
+        <w:t>Paquete Administración</w:t>
+      </w:r>
+      <w:bookmarkEnd w:id="27"/>
+    </w:p>
+    <w:p>
+      <w:r>
+        <w:rPr>
+          <w:noProof/>
+          <w:lang w:eastAsia="es-AR"/>
+        </w:rPr>
+        <w:drawing>
+          <wp:inline distT="0" distB="0" distL="0" distR="0">
+            <wp:extent cx="5612130" cy="5186680"/>
+            <wp:effectExtent l="0" t="0" r="0" b="0"/>
+            <wp:docPr id="2" name="0 Imagen"/>
+            <wp:cNvGraphicFramePr>
+              <a:graphicFrameLocks xmlns:a="http://schemas.openxmlformats.org/drawingml/2006/main" noChangeAspect="1"/>
+            </wp:cNvGraphicFramePr>
+            <a:graphic xmlns:a="http://schemas.openxmlformats.org/drawingml/2006/main">
+              <a:graphicData uri="http://schemas.openxmlformats.org/drawingml/2006/picture">
+                <pic:pic xmlns:pic="http://schemas.openxmlformats.org/drawingml/2006/picture">
+                  <pic:nvPicPr>
+                    <pic:cNvPr id="0" name="DiagClaseDiseñoAdministracion.jpg"/>
+                    <pic:cNvPicPr/>
+                  </pic:nvPicPr>
+                  <pic:blipFill>
+                    <a:blip r:embed="rId31">
+                      <a:extLst>
+                        <a:ext uri="{28A0092B-C50C-407E-A947-70E740481C1C}">
+                          <a14:useLocalDpi xmlns:a14="http://schemas.microsoft.com/office/drawing/2010/main" val="0"/>
+                        </a:ext>
+                      </a:extLst>
+                    </a:blip>
+                    <a:stretch>
+                      <a:fillRect/>
+                    </a:stretch>
+                  </pic:blipFill>
+                  <pic:spPr>
+                    <a:xfrm>
+                      <a:off x="0" y="0"/>
+                      <a:ext cx="5612130" cy="5186680"/>
+                    </a:xfrm>
+                    <a:prstGeom prst="rect">
+                      <a:avLst/>
+                    </a:prstGeom>
+                  </pic:spPr>
+                </pic:pic>
+              </a:graphicData>
+            </a:graphic>
+          </wp:inline>
+        </w:drawing>
+      </w:r>
+    </w:p>
+    <w:p/>
+    <w:p>
+      <w:pPr>
+        <w:pStyle w:val="Ttulo2"/>
+      </w:pPr>
+      <w:bookmarkStart w:id="28" w:name="_Toc333406854"/>
+      <w:r>
+        <w:lastRenderedPageBreak/>
+        <w:t>Paquete Soporte</w:t>
+      </w:r>
+      <w:bookmarkEnd w:id="28"/>
+    </w:p>
+    <w:p>
+      <w:r>
+        <w:rPr>
+          <w:noProof/>
+          <w:lang w:eastAsia="es-AR"/>
+        </w:rPr>
+        <w:drawing>
+          <wp:inline distT="0" distB="0" distL="0" distR="0">
+            <wp:extent cx="5612130" cy="3296920"/>
+            <wp:effectExtent l="0" t="0" r="0" b="0"/>
+            <wp:docPr id="3" name="0 Imagen"/>
+            <wp:cNvGraphicFramePr>
+              <a:graphicFrameLocks xmlns:a="http://schemas.openxmlformats.org/drawingml/2006/main" noChangeAspect="1"/>
+            </wp:cNvGraphicFramePr>
+            <a:graphic xmlns:a="http://schemas.openxmlformats.org/drawingml/2006/main">
+              <a:graphicData uri="http://schemas.openxmlformats.org/drawingml/2006/picture">
+                <pic:pic xmlns:pic="http://schemas.openxmlformats.org/drawingml/2006/picture">
+                  <pic:nvPicPr>
+                    <pic:cNvPr id="0" name="DiagClaseDiseñoSoporte.jpg"/>
+                    <pic:cNvPicPr/>
+                  </pic:nvPicPr>
+                  <pic:blipFill>
+                    <a:blip r:embed="rId32" cstate="print">
+                      <a:extLst>
+                        <a:ext uri="{28A0092B-C50C-407E-A947-70E740481C1C}">
+                          <a14:useLocalDpi xmlns:a14="http://schemas.microsoft.com/office/drawing/2010/main" val="0"/>
+                        </a:ext>
+                      </a:extLst>
+                    </a:blip>
+                    <a:stretch>
+                      <a:fillRect/>
+                    </a:stretch>
+                  </pic:blipFill>
+                  <pic:spPr>
+                    <a:xfrm>
+                      <a:off x="0" y="0"/>
+                      <a:ext cx="5612130" cy="3296920"/>
+                    </a:xfrm>
+                    <a:prstGeom prst="rect">
+                      <a:avLst/>
+                    </a:prstGeom>
+                  </pic:spPr>
+                </pic:pic>
+              </a:graphicData>
+            </a:graphic>
+          </wp:inline>
+        </w:drawing>
+      </w:r>
+    </w:p>
+    <w:p/>
+    <w:p>
+      <w:pPr>
+        <w:pStyle w:val="Ttulo1"/>
+      </w:pPr>
+      <w:bookmarkStart w:id="29" w:name="_Toc333406855"/>
+      <w:r>
+        <w:t>Aplicación de Patrones</w:t>
+      </w:r>
+      <w:bookmarkEnd w:id="29"/>
+    </w:p>
+    <w:p>
+      <w:pPr>
+        <w:pStyle w:val="Ttulo2"/>
+      </w:pPr>
+      <w:bookmarkStart w:id="30" w:name="_Toc333406856"/>
+      <w:r>
+        <w:t>Paquete Proyecto</w:t>
+      </w:r>
+      <w:bookmarkEnd w:id="30"/>
+    </w:p>
+    <w:p>
+      <w:pPr>
+        <w:pStyle w:val="Ttulo3"/>
+      </w:pPr>
+      <w:bookmarkStart w:id="31" w:name="_Toc333406857"/>
+      <w:r>
+        <w:t>Patrón Observador</w:t>
+      </w:r>
+      <w:bookmarkEnd w:id="31"/>
+    </w:p>
+    <w:p>
+      <w:r>
+        <w:rPr>
+          <w:noProof/>
+          <w:lang w:eastAsia="es-AR"/>
+        </w:rPr>
+        <w:drawing>
+          <wp:inline distT="0" distB="0" distL="0" distR="0">
+            <wp:extent cx="3819525" cy="2524125"/>
+            <wp:effectExtent l="0" t="0" r="0" b="0"/>
+            <wp:docPr id="4" name="0 Imagen"/>
+            <wp:cNvGraphicFramePr>
+              <a:graphicFrameLocks xmlns:a="http://schemas.openxmlformats.org/drawingml/2006/main" noChangeAspect="1"/>
+            </wp:cNvGraphicFramePr>
+            <a:graphic xmlns:a="http://schemas.openxmlformats.org/drawingml/2006/main">
+              <a:graphicData uri="http://schemas.openxmlformats.org/drawingml/2006/picture">
+                <pic:pic xmlns:pic="http://schemas.openxmlformats.org/drawingml/2006/picture">
+                  <pic:nvPicPr>
+                    <pic:cNvPr id="0" name="DiagPatron Observador.jpg"/>
+                    <pic:cNvPicPr/>
+                  </pic:nvPicPr>
+                  <pic:blipFill>
+                    <a:blip r:embed="rId33">
+                      <a:extLst>
+                        <a:ext uri="{28A0092B-C50C-407E-A947-70E740481C1C}">
+                          <a14:useLocalDpi xmlns:a14="http://schemas.microsoft.com/office/drawing/2010/main" val="0"/>
+                        </a:ext>
+                      </a:extLst>
+                    </a:blip>
+                    <a:stretch>
+                      <a:fillRect/>
+                    </a:stretch>
+                  </pic:blipFill>
+                  <pic:spPr>
+                    <a:xfrm>
+                      <a:off x="0" y="0"/>
+                      <a:ext cx="3819525" cy="2524125"/>
+                    </a:xfrm>
+                    <a:prstGeom prst="rect">
+                      <a:avLst/>
+                    </a:prstGeom>
+                  </pic:spPr>
+                </pic:pic>
+              </a:graphicData>
+            </a:graphic>
+          </wp:inline>
+        </w:drawing>
+      </w:r>
+    </w:p>
+    <w:p/>
+    <w:p>
+      <w:pPr>
+        <w:pStyle w:val="Ttulo2"/>
+      </w:pPr>
+      <w:bookmarkStart w:id="32" w:name="_Toc333406858"/>
+      <w:r>
+        <w:lastRenderedPageBreak/>
+        <w:t>Paquete Soporte</w:t>
+      </w:r>
+      <w:bookmarkEnd w:id="32"/>
+    </w:p>
+    <w:p>
+      <w:pPr>
+        <w:pStyle w:val="Ttulo3"/>
+      </w:pPr>
+      <w:bookmarkStart w:id="33" w:name="_Toc333406859"/>
+      <w:r>
+        <w:t>Patrón Estrategia</w:t>
+      </w:r>
+      <w:bookmarkEnd w:id="33"/>
+    </w:p>
+    <w:p>
+      <w:r>
+        <w:rPr>
+          <w:noProof/>
+          <w:lang w:eastAsia="es-AR"/>
+        </w:rPr>
+        <w:drawing>
+          <wp:inline distT="0" distB="0" distL="0" distR="0">
+            <wp:extent cx="5612130" cy="3101340"/>
+            <wp:effectExtent l="0" t="0" r="0" b="0"/>
+            <wp:docPr id="6" name="0 Imagen"/>
+            <wp:cNvGraphicFramePr>
+              <a:graphicFrameLocks xmlns:a="http://schemas.openxmlformats.org/drawingml/2006/main" noChangeAspect="1"/>
+            </wp:cNvGraphicFramePr>
+            <a:graphic xmlns:a="http://schemas.openxmlformats.org/drawingml/2006/main">
+              <a:graphicData uri="http://schemas.openxmlformats.org/drawingml/2006/picture">
+                <pic:pic xmlns:pic="http://schemas.openxmlformats.org/drawingml/2006/picture">
+                  <pic:nvPicPr>
+                    <pic:cNvPr id="0" name="DiagPatron Estrategia.jpg"/>
+                    <pic:cNvPicPr/>
+                  </pic:nvPicPr>
+                  <pic:blipFill>
+                    <a:blip r:embed="rId34">
+                      <a:extLst>
+                        <a:ext uri="{28A0092B-C50C-407E-A947-70E740481C1C}">
+                          <a14:useLocalDpi xmlns:a14="http://schemas.microsoft.com/office/drawing/2010/main" val="0"/>
+                        </a:ext>
+                      </a:extLst>
+                    </a:blip>
+                    <a:stretch>
+                      <a:fillRect/>
+                    </a:stretch>
+                  </pic:blipFill>
+                  <pic:spPr>
+                    <a:xfrm>
+                      <a:off x="0" y="0"/>
+                      <a:ext cx="5612130" cy="3101340"/>
+                    </a:xfrm>
+                    <a:prstGeom prst="rect">
+                      <a:avLst/>
+                    </a:prstGeom>
+                  </pic:spPr>
+                </pic:pic>
+              </a:graphicData>
+            </a:graphic>
+          </wp:inline>
+        </w:drawing>
+      </w:r>
+    </w:p>
+    <w:p>
+      <w:pPr>
+        <w:pStyle w:val="Ttulo3"/>
+      </w:pPr>
+      <w:bookmarkStart w:id="34" w:name="_Toc333406860"/>
+      <w:r>
+        <w:t xml:space="preserve">Patrón </w:t>
+      </w:r>
+      <w:proofErr w:type="spellStart"/>
+      <w:r>
+        <w:t>Iterador</w:t>
+      </w:r>
+      <w:bookmarkEnd w:id="34"/>
+      <w:proofErr w:type="spellEnd"/>
+    </w:p>
+    <w:p>
+      <w:r>
+        <w:rPr>
+          <w:noProof/>
+          <w:lang w:eastAsia="es-AR"/>
+        </w:rPr>
+        <w:drawing>
+          <wp:inline distT="0" distB="0" distL="0" distR="0">
+            <wp:extent cx="5612130" cy="3979545"/>
+            <wp:effectExtent l="0" t="0" r="0" b="0"/>
+            <wp:docPr id="7" name="0 Imagen"/>
+            <wp:cNvGraphicFramePr>
+              <a:graphicFrameLocks xmlns:a="http://schemas.openxmlformats.org/drawingml/2006/main" noChangeAspect="1"/>
+            </wp:cNvGraphicFramePr>
+            <a:graphic xmlns:a="http://schemas.openxmlformats.org/drawingml/2006/main">
+              <a:graphicData uri="http://schemas.openxmlformats.org/drawingml/2006/picture">
+                <pic:pic xmlns:pic="http://schemas.openxmlformats.org/drawingml/2006/picture">
+                  <pic:nvPicPr>
+                    <pic:cNvPr id="0" name="DiagPatron Iterador.jpg"/>
+                    <pic:cNvPicPr/>
+                  </pic:nvPicPr>
+                  <pic:blipFill>
+                    <a:blip r:embed="rId35">
+                      <a:extLst>
+                        <a:ext uri="{28A0092B-C50C-407E-A947-70E740481C1C}">
+                          <a14:useLocalDpi xmlns:a14="http://schemas.microsoft.com/office/drawing/2010/main" val="0"/>
+                        </a:ext>
+                      </a:extLst>
+                    </a:blip>
+                    <a:stretch>
+                      <a:fillRect/>
+                    </a:stretch>
+                  </pic:blipFill>
+                  <pic:spPr>
+                    <a:xfrm>
+                      <a:off x="0" y="0"/>
+                      <a:ext cx="5612130" cy="3979545"/>
+                    </a:xfrm>
+                    <a:prstGeom prst="rect">
+                      <a:avLst/>
+                    </a:prstGeom>
+                  </pic:spPr>
+                </pic:pic>
+              </a:graphicData>
+            </a:graphic>
+          </wp:inline>
+        </w:drawing>
+      </w:r>
+    </w:p>
+    <w:p/>
     <w:sectPr>
       <w:pgSz w:w="12240" w:h="15840"/>
       <w:pgMar w:top="1417" w:right="1701" w:bottom="1417" w:left="1701" w:header="708" w:footer="708" w:gutter="0"/>
@@ -5654,11 +5293,9 @@
           <w:r>
             <w:t xml:space="preserve"> </w:t>
           </w:r>
-          <w:proofErr w:type="spellStart"/>
           <w:r>
-            <w:t>Analisis</w:t>
+            <w:t>Diseño</w:t>
           </w:r>
-          <w:proofErr w:type="spellEnd"/>
           <w:r>
             <w:t>: Iteración 2</w:t>
           </w:r>
@@ -7649,6 +7286,119 @@
     </w:lvl>
   </w:abstractNum>
   <w:abstractNum w:abstractNumId="22">
+    <w:nsid w:val="4A525E7F"/>
+    <w:multiLevelType w:val="hybridMultilevel"/>
+    <w:tmpl w:val="164E0C20"/>
+    <w:lvl w:ilvl="0" w:tplc="0C0A000F">
+      <w:start w:val="1"/>
+      <w:numFmt w:val="decimal"/>
+      <w:lvlText w:val="%1."/>
+      <w:lvlJc w:val="left"/>
+      <w:pPr>
+        <w:tabs>
+          <w:tab w:val="num" w:pos="1647"/>
+        </w:tabs>
+        <w:ind w:left="1647" w:hanging="360"/>
+      </w:pPr>
+    </w:lvl>
+    <w:lvl w:ilvl="1" w:tplc="0C0A0019" w:tentative="1">
+      <w:start w:val="1"/>
+      <w:numFmt w:val="lowerLetter"/>
+      <w:lvlText w:val="%2."/>
+      <w:lvlJc w:val="left"/>
+      <w:pPr>
+        <w:tabs>
+          <w:tab w:val="num" w:pos="2367"/>
+        </w:tabs>
+        <w:ind w:left="2367" w:hanging="360"/>
+      </w:pPr>
+    </w:lvl>
+    <w:lvl w:ilvl="2" w:tplc="0C0A001B" w:tentative="1">
+      <w:start w:val="1"/>
+      <w:numFmt w:val="lowerRoman"/>
+      <w:lvlText w:val="%3."/>
+      <w:lvlJc w:val="right"/>
+      <w:pPr>
+        <w:tabs>
+          <w:tab w:val="num" w:pos="3087"/>
+        </w:tabs>
+        <w:ind w:left="3087" w:hanging="180"/>
+      </w:pPr>
+    </w:lvl>
+    <w:lvl w:ilvl="3" w:tplc="0C0A000F" w:tentative="1">
+      <w:start w:val="1"/>
+      <w:numFmt w:val="decimal"/>
+      <w:lvlText w:val="%4."/>
+      <w:lvlJc w:val="left"/>
+      <w:pPr>
+        <w:tabs>
+          <w:tab w:val="num" w:pos="3807"/>
+        </w:tabs>
+        <w:ind w:left="3807" w:hanging="360"/>
+      </w:pPr>
+    </w:lvl>
+    <w:lvl w:ilvl="4" w:tplc="0C0A0019" w:tentative="1">
+      <w:start w:val="1"/>
+      <w:numFmt w:val="lowerLetter"/>
+      <w:lvlText w:val="%5."/>
+      <w:lvlJc w:val="left"/>
+      <w:pPr>
+        <w:tabs>
+          <w:tab w:val="num" w:pos="4527"/>
+        </w:tabs>
+        <w:ind w:left="4527" w:hanging="360"/>
+      </w:pPr>
+    </w:lvl>
+    <w:lvl w:ilvl="5" w:tplc="0C0A001B" w:tentative="1">
+      <w:start w:val="1"/>
+      <w:numFmt w:val="lowerRoman"/>
+      <w:lvlText w:val="%6."/>
+      <w:lvlJc w:val="right"/>
+      <w:pPr>
+        <w:tabs>
+          <w:tab w:val="num" w:pos="5247"/>
+        </w:tabs>
+        <w:ind w:left="5247" w:hanging="180"/>
+      </w:pPr>
+    </w:lvl>
+    <w:lvl w:ilvl="6" w:tplc="0C0A000F" w:tentative="1">
+      <w:start w:val="1"/>
+      <w:numFmt w:val="decimal"/>
+      <w:lvlText w:val="%7."/>
+      <w:lvlJc w:val="left"/>
+      <w:pPr>
+        <w:tabs>
+          <w:tab w:val="num" w:pos="5967"/>
+        </w:tabs>
+        <w:ind w:left="5967" w:hanging="360"/>
+      </w:pPr>
+    </w:lvl>
+    <w:lvl w:ilvl="7" w:tplc="0C0A0019" w:tentative="1">
+      <w:start w:val="1"/>
+      <w:numFmt w:val="lowerLetter"/>
+      <w:lvlText w:val="%8."/>
+      <w:lvlJc w:val="left"/>
+      <w:pPr>
+        <w:tabs>
+          <w:tab w:val="num" w:pos="6687"/>
+        </w:tabs>
+        <w:ind w:left="6687" w:hanging="360"/>
+      </w:pPr>
+    </w:lvl>
+    <w:lvl w:ilvl="8" w:tplc="0C0A001B" w:tentative="1">
+      <w:start w:val="1"/>
+      <w:numFmt w:val="lowerRoman"/>
+      <w:lvlText w:val="%9."/>
+      <w:lvlJc w:val="right"/>
+      <w:pPr>
+        <w:tabs>
+          <w:tab w:val="num" w:pos="7407"/>
+        </w:tabs>
+        <w:ind w:left="7407" w:hanging="180"/>
+      </w:pPr>
+    </w:lvl>
+  </w:abstractNum>
+  <w:abstractNum w:abstractNumId="23">
     <w:nsid w:val="577C6CF3"/>
     <w:multiLevelType w:val="hybridMultilevel"/>
     <w:tmpl w:val="E10E8052"/>
@@ -7737,7 +7487,7 @@
       </w:pPr>
     </w:lvl>
   </w:abstractNum>
-  <w:abstractNum w:abstractNumId="23">
+  <w:abstractNum w:abstractNumId="24">
     <w:nsid w:val="68461081"/>
     <w:multiLevelType w:val="hybridMultilevel"/>
     <w:tmpl w:val="BD82B772"/>
@@ -7826,7 +7576,7 @@
       </w:pPr>
     </w:lvl>
   </w:abstractNum>
-  <w:abstractNum w:abstractNumId="24">
+  <w:abstractNum w:abstractNumId="25">
     <w:nsid w:val="6A85436E"/>
     <w:multiLevelType w:val="hybridMultilevel"/>
     <w:tmpl w:val="511AD7DA"/>
@@ -7915,7 +7665,7 @@
       </w:pPr>
     </w:lvl>
   </w:abstractNum>
-  <w:abstractNum w:abstractNumId="25">
+  <w:abstractNum w:abstractNumId="26">
     <w:nsid w:val="6B9C0060"/>
     <w:multiLevelType w:val="hybridMultilevel"/>
     <w:tmpl w:val="24286C24"/>
@@ -8004,7 +7754,7 @@
       </w:pPr>
     </w:lvl>
   </w:abstractNum>
-  <w:abstractNum w:abstractNumId="26">
+  <w:abstractNum w:abstractNumId="27">
     <w:nsid w:val="6FCD6DBC"/>
     <w:multiLevelType w:val="hybridMultilevel"/>
     <w:tmpl w:val="1BC8444C"/>
@@ -8117,7 +7867,7 @@
       </w:rPr>
     </w:lvl>
   </w:abstractNum>
-  <w:abstractNum w:abstractNumId="27">
+  <w:abstractNum w:abstractNumId="28">
     <w:nsid w:val="754C46DC"/>
     <w:multiLevelType w:val="hybridMultilevel"/>
     <w:tmpl w:val="757C7FB4"/>
@@ -8206,7 +7956,7 @@
       </w:pPr>
     </w:lvl>
   </w:abstractNum>
-  <w:abstractNum w:abstractNumId="28">
+  <w:abstractNum w:abstractNumId="29">
     <w:nsid w:val="762C3F94"/>
     <w:multiLevelType w:val="hybridMultilevel"/>
     <w:tmpl w:val="A1F253A0"/>
@@ -8295,7 +8045,7 @@
       </w:pPr>
     </w:lvl>
   </w:abstractNum>
-  <w:abstractNum w:abstractNumId="29">
+  <w:abstractNum w:abstractNumId="30">
     <w:nsid w:val="77890362"/>
     <w:multiLevelType w:val="hybridMultilevel"/>
     <w:tmpl w:val="FB5CB91A"/>
@@ -8384,7 +8134,7 @@
       </w:pPr>
     </w:lvl>
   </w:abstractNum>
-  <w:abstractNum w:abstractNumId="30">
+  <w:abstractNum w:abstractNumId="31">
     <w:nsid w:val="7D2302DE"/>
     <w:multiLevelType w:val="hybridMultilevel"/>
     <w:tmpl w:val="70504F4E"/>
@@ -8473,7 +8223,7 @@
       </w:pPr>
     </w:lvl>
   </w:abstractNum>
-  <w:abstractNum w:abstractNumId="31">
+  <w:abstractNum w:abstractNumId="32">
     <w:nsid w:val="7D421824"/>
     <w:multiLevelType w:val="hybridMultilevel"/>
     <w:tmpl w:val="C7E679BC"/>
@@ -8562,7 +8312,7 @@
       </w:pPr>
     </w:lvl>
   </w:abstractNum>
-  <w:abstractNum w:abstractNumId="32">
+  <w:abstractNum w:abstractNumId="33">
     <w:nsid w:val="7F744A6A"/>
     <w:multiLevelType w:val="hybridMultilevel"/>
     <w:tmpl w:val="AA74A40C"/>
@@ -8651,7 +8401,7 @@
       </w:pPr>
     </w:lvl>
   </w:abstractNum>
-  <w:abstractNum w:abstractNumId="33">
+  <w:abstractNum w:abstractNumId="34">
     <w:nsid w:val="7F9541CA"/>
     <w:multiLevelType w:val="hybridMultilevel"/>
     <w:tmpl w:val="5150D8BE"/>
@@ -8741,10 +8491,10 @@
     </w:lvl>
   </w:abstractNum>
   <w:num w:numId="1">
-    <w:abstractNumId w:val="32"/>
+    <w:abstractNumId w:val="33"/>
   </w:num>
   <w:num w:numId="2">
-    <w:abstractNumId w:val="29"/>
+    <w:abstractNumId w:val="30"/>
   </w:num>
   <w:num w:numId="3">
     <w:abstractNumId w:val="16"/>
@@ -8753,7 +8503,7 @@
     <w:abstractNumId w:val="17"/>
   </w:num>
   <w:num w:numId="5">
-    <w:abstractNumId w:val="23"/>
+    <w:abstractNumId w:val="24"/>
   </w:num>
   <w:num w:numId="6">
     <w:abstractNumId w:val="21"/>
@@ -8789,28 +8539,28 @@
     <w:abstractNumId w:val="12"/>
   </w:num>
   <w:num w:numId="17">
-    <w:abstractNumId w:val="22"/>
+    <w:abstractNumId w:val="23"/>
   </w:num>
   <w:num w:numId="18">
-    <w:abstractNumId w:val="25"/>
+    <w:abstractNumId w:val="26"/>
   </w:num>
   <w:num w:numId="19">
-    <w:abstractNumId w:val="31"/>
+    <w:abstractNumId w:val="32"/>
   </w:num>
   <w:num w:numId="20">
-    <w:abstractNumId w:val="27"/>
+    <w:abstractNumId w:val="28"/>
   </w:num>
   <w:num w:numId="21">
-    <w:abstractNumId w:val="28"/>
+    <w:abstractNumId w:val="29"/>
   </w:num>
   <w:num w:numId="22">
-    <w:abstractNumId w:val="30"/>
+    <w:abstractNumId w:val="31"/>
   </w:num>
   <w:num w:numId="23">
     <w:abstractNumId w:val="20"/>
   </w:num>
   <w:num w:numId="24">
-    <w:abstractNumId w:val="33"/>
+    <w:abstractNumId w:val="34"/>
   </w:num>
   <w:num w:numId="25">
     <w:abstractNumId w:val="3"/>
@@ -8819,7 +8569,7 @@
     <w:abstractNumId w:val="13"/>
   </w:num>
   <w:num w:numId="27">
-    <w:abstractNumId w:val="24"/>
+    <w:abstractNumId w:val="25"/>
   </w:num>
   <w:num w:numId="28">
     <w:abstractNumId w:val="6"/>
@@ -8834,13 +8584,16 @@
     <w:abstractNumId w:val="15"/>
   </w:num>
   <w:num w:numId="32">
-    <w:abstractNumId w:val="26"/>
+    <w:abstractNumId w:val="27"/>
   </w:num>
   <w:num w:numId="33">
     <w:abstractNumId w:val="4"/>
   </w:num>
   <w:num w:numId="34">
     <w:abstractNumId w:val="2"/>
+  </w:num>
+  <w:num w:numId="35">
+    <w:abstractNumId w:val="22"/>
   </w:num>
 </w:numbering>
 </file>
@@ -9081,7 +8834,6 @@
   <w:style w:type="character" w:default="1" w:styleId="Fuentedeprrafopredeter">
     <w:name w:val="Default Paragraph Font"/>
     <w:uiPriority w:val="1"/>
-    <w:semiHidden/>
     <w:unhideWhenUsed/>
   </w:style>
   <w:style w:type="table" w:default="1" w:styleId="Tablanormal">
@@ -10246,7 +9998,7 @@
 </file>
 
 <file path=customXml/itemProps1.xml><?xml version="1.0" encoding="utf-8"?>
-<ds:datastoreItem xmlns:ds="http://schemas.openxmlformats.org/officeDocument/2006/customXml" ds:itemID="{BC9F321E-91E5-41B5-9D61-BB5055544CFD}">
+<ds:datastoreItem xmlns:ds="http://schemas.openxmlformats.org/officeDocument/2006/customXml" ds:itemID="{7E4FB939-5629-417D-A07E-AFEA2FD5B22C}">
   <ds:schemaRefs>
     <ds:schemaRef ds:uri="http://schemas.openxmlformats.org/officeDocument/2006/bibliography"/>
   </ds:schemaRefs>

</xml_diff>

<commit_message>
se cambio un poco la introduccion diag de clases de analisis tenian los atributos y tipo de retornos se agrego en dsi diag componentes y despliegue
</commit_message>
<xml_diff>
--- a/Documentacion/Proyecto/Iteracion2/Workflow de Diseño.docx
+++ b/Documentacion/Proyecto/Iteracion2/Workflow de Diseño.docx
@@ -236,8 +236,6 @@
       <w:r>
         <w:t>Servicios de telecomunicaciones.</w:t>
       </w:r>
-      <w:bookmarkStart w:id="0" w:name="_GoBack"/>
-      <w:bookmarkEnd w:id="0"/>
     </w:p>
     <w:p>
       <w:pPr>
@@ -337,15 +335,7 @@
         <w:br/>
       </w:r>
       <w:r>
-        <w:t xml:space="preserve">Carlos </w:t>
-      </w:r>
-      <w:proofErr w:type="spellStart"/>
-      <w:r>
-        <w:t>Trepat</w:t>
-      </w:r>
-      <w:proofErr w:type="spellEnd"/>
-      <w:r>
-        <w:t xml:space="preserve"> </w:t>
+        <w:t xml:space="preserve">Carlos Trepat </w:t>
       </w:r>
       <w:r>
         <w:tab/>
@@ -364,21 +354,8 @@
       <w:r>
         <w:br/>
       </w:r>
-      <w:proofErr w:type="spellStart"/>
-      <w:r>
-        <w:t>Demián</w:t>
-      </w:r>
-      <w:proofErr w:type="spellEnd"/>
-      <w:r>
-        <w:t xml:space="preserve"> </w:t>
-      </w:r>
-      <w:proofErr w:type="spellStart"/>
-      <w:r>
-        <w:t>Odasso</w:t>
-      </w:r>
-      <w:proofErr w:type="spellEnd"/>
-      <w:r>
-        <w:t xml:space="preserve">  </w:t>
+      <w:r>
+        <w:t xml:space="preserve">Demián Odasso  </w:t>
       </w:r>
       <w:r>
         <w:t>45921</w:t>
@@ -387,15 +364,7 @@
         <w:br/>
       </w:r>
       <w:r>
-        <w:t xml:space="preserve">Mariano </w:t>
-      </w:r>
-      <w:proofErr w:type="spellStart"/>
-      <w:r>
-        <w:t>Gava</w:t>
-      </w:r>
-      <w:proofErr w:type="spellEnd"/>
-      <w:r>
-        <w:t xml:space="preserve"> </w:t>
+        <w:t xml:space="preserve">Mariano Gava </w:t>
       </w:r>
       <w:r>
         <w:tab/>
@@ -405,15 +374,7 @@
         <w:br/>
       </w:r>
       <w:r>
-        <w:t xml:space="preserve">Pablo </w:t>
-      </w:r>
-      <w:proofErr w:type="spellStart"/>
-      <w:r>
-        <w:t>Tissera</w:t>
-      </w:r>
-      <w:proofErr w:type="spellEnd"/>
-      <w:r>
-        <w:t xml:space="preserve"> </w:t>
+        <w:t xml:space="preserve">Pablo Tissera </w:t>
       </w:r>
       <w:r>
         <w:tab/>
@@ -485,7 +446,7 @@
           <w:color w:val="17365D" w:themeColor="text2" w:themeShade="BF"/>
         </w:rPr>
       </w:pPr>
-      <w:bookmarkStart w:id="1" w:name="_Toc325642665"/>
+      <w:bookmarkStart w:id="0" w:name="_Toc325642665"/>
       <w:r>
         <w:rPr>
           <w:rFonts w:asciiTheme="majorHAnsi" w:hAnsiTheme="majorHAnsi"/>
@@ -497,7 +458,7 @@
         <w:lastRenderedPageBreak/>
         <w:t>Historia de Cambios</w:t>
       </w:r>
-      <w:bookmarkEnd w:id="1"/>
+      <w:bookmarkEnd w:id="0"/>
     </w:p>
     <w:tbl>
       <w:tblPr>
@@ -776,17 +737,8 @@
                 <w:iCs/>
                 <w:sz w:val="20"/>
               </w:rPr>
-              <w:t xml:space="preserve">Carlos </w:t>
-            </w:r>
-            <w:proofErr w:type="spellStart"/>
-            <w:r>
-              <w:rPr>
-                <w:iCs/>
-                <w:sz w:val="20"/>
-              </w:rPr>
-              <w:t>Trepat</w:t>
-            </w:r>
-            <w:proofErr w:type="spellEnd"/>
+              <w:t>Carlos Trepat</w:t>
+            </w:r>
           </w:p>
         </w:tc>
       </w:tr>
@@ -915,7 +867,7 @@
       <w:sdtContent>
         <w:p>
           <w:pPr>
-            <w:pStyle w:val="TtulodeTDC"/>
+            <w:pStyle w:val="TOCHeading"/>
             <w:rPr>
               <w:lang w:val="es-AR"/>
             </w:rPr>
@@ -926,17 +878,19 @@
             </w:rPr>
             <w:t>Índice</w:t>
           </w:r>
+          <w:bookmarkStart w:id="1" w:name="_GoBack"/>
+          <w:bookmarkEnd w:id="1"/>
         </w:p>
         <w:p>
           <w:pPr>
-            <w:pStyle w:val="TDC1"/>
+            <w:pStyle w:val="TOC1"/>
             <w:tabs>
               <w:tab w:val="right" w:leader="dot" w:pos="8828"/>
             </w:tabs>
             <w:rPr>
               <w:rFonts w:eastAsiaTheme="minorEastAsia"/>
               <w:noProof/>
-              <w:lang w:eastAsia="es-AR"/>
+              <w:lang w:val="en-US"/>
             </w:rPr>
           </w:pPr>
           <w:r>
@@ -948,10 +902,10 @@
           <w:r>
             <w:fldChar w:fldCharType="separate"/>
           </w:r>
-          <w:hyperlink w:anchor="_Toc333406828" w:history="1">
-            <w:r>
-              <w:rPr>
-                <w:rStyle w:val="Hipervnculo"/>
+          <w:hyperlink w:anchor="_Toc333442499" w:history="1">
+            <w:r>
+              <w:rPr>
+                <w:rStyle w:val="Hyperlink"/>
                 <w:noProof/>
               </w:rPr>
               <w:t>Introducción</w:t>
@@ -975,7 +929,7 @@
                 <w:noProof/>
                 <w:webHidden/>
               </w:rPr>
-              <w:instrText xml:space="preserve"> PAGEREF _Toc333406828 \h </w:instrText>
+              <w:instrText xml:space="preserve"> PAGEREF _Toc333442499 \h </w:instrText>
             </w:r>
             <w:r>
               <w:rPr>
@@ -1008,23 +962,23 @@
         </w:p>
         <w:p>
           <w:pPr>
-            <w:pStyle w:val="TDC2"/>
+            <w:pStyle w:val="TOC1"/>
             <w:tabs>
               <w:tab w:val="right" w:leader="dot" w:pos="8828"/>
             </w:tabs>
             <w:rPr>
               <w:rFonts w:eastAsiaTheme="minorEastAsia"/>
               <w:noProof/>
-              <w:lang w:eastAsia="es-AR"/>
+              <w:lang w:val="en-US"/>
             </w:rPr>
           </w:pPr>
-          <w:hyperlink w:anchor="_Toc333406829" w:history="1">
-            <w:r>
-              <w:rPr>
-                <w:rStyle w:val="Hipervnculo"/>
-                <w:noProof/>
-              </w:rPr>
-              <w:t>Introducción al Workflow de Diseño</w:t>
+          <w:hyperlink w:anchor="_Toc333442500" w:history="1">
+            <w:r>
+              <w:rPr>
+                <w:rStyle w:val="Hyperlink"/>
+                <w:noProof/>
+              </w:rPr>
+              <w:t>Diagramas de Secuencia</w:t>
             </w:r>
             <w:r>
               <w:rPr>
@@ -1045,7 +999,7 @@
                 <w:noProof/>
                 <w:webHidden/>
               </w:rPr>
-              <w:instrText xml:space="preserve"> PAGEREF _Toc333406829 \h </w:instrText>
+              <w:instrText xml:space="preserve"> PAGEREF _Toc333442500 \h </w:instrText>
             </w:r>
             <w:r>
               <w:rPr>
@@ -1065,7 +1019,7 @@
                 <w:noProof/>
                 <w:webHidden/>
               </w:rPr>
-              <w:t>3</w:t>
+              <w:t>4</w:t>
             </w:r>
             <w:r>
               <w:rPr>
@@ -1078,23 +1032,23 @@
         </w:p>
         <w:p>
           <w:pPr>
-            <w:pStyle w:val="TDC1"/>
+            <w:pStyle w:val="TOC2"/>
             <w:tabs>
               <w:tab w:val="right" w:leader="dot" w:pos="8828"/>
             </w:tabs>
             <w:rPr>
               <w:rFonts w:eastAsiaTheme="minorEastAsia"/>
               <w:noProof/>
-              <w:lang w:eastAsia="es-AR"/>
+              <w:lang w:val="en-US"/>
             </w:rPr>
           </w:pPr>
-          <w:hyperlink w:anchor="_Toc333406830" w:history="1">
-            <w:r>
-              <w:rPr>
-                <w:rStyle w:val="Hipervnculo"/>
-                <w:noProof/>
-              </w:rPr>
-              <w:t>Diagramas de Secuencia</w:t>
+          <w:hyperlink w:anchor="_Toc333442501" w:history="1">
+            <w:r>
+              <w:rPr>
+                <w:rStyle w:val="Hyperlink"/>
+                <w:noProof/>
+              </w:rPr>
+              <w:t>Paquete Proyecto</w:t>
             </w:r>
             <w:r>
               <w:rPr>
@@ -1115,7 +1069,7 @@
                 <w:noProof/>
                 <w:webHidden/>
               </w:rPr>
-              <w:instrText xml:space="preserve"> PAGEREF _Toc333406830 \h </w:instrText>
+              <w:instrText xml:space="preserve"> PAGEREF _Toc333442501 \h </w:instrText>
             </w:r>
             <w:r>
               <w:rPr>
@@ -1148,23 +1102,23 @@
         </w:p>
         <w:p>
           <w:pPr>
-            <w:pStyle w:val="TDC2"/>
+            <w:pStyle w:val="TOC3"/>
             <w:tabs>
               <w:tab w:val="right" w:leader="dot" w:pos="8828"/>
             </w:tabs>
             <w:rPr>
               <w:rFonts w:eastAsiaTheme="minorEastAsia"/>
               <w:noProof/>
-              <w:lang w:eastAsia="es-AR"/>
+              <w:lang w:val="en-US"/>
             </w:rPr>
           </w:pPr>
-          <w:hyperlink w:anchor="_Toc333406831" w:history="1">
-            <w:r>
-              <w:rPr>
-                <w:rStyle w:val="Hipervnculo"/>
-                <w:noProof/>
-              </w:rPr>
-              <w:t>Paquete Proyecto</w:t>
+          <w:hyperlink w:anchor="_Toc333442502" w:history="1">
+            <w:r>
+              <w:rPr>
+                <w:rStyle w:val="Hyperlink"/>
+                <w:noProof/>
+              </w:rPr>
+              <w:t>CU1: Crear Proyecto</w:t>
             </w:r>
             <w:r>
               <w:rPr>
@@ -1185,7 +1139,7 @@
                 <w:noProof/>
                 <w:webHidden/>
               </w:rPr>
-              <w:instrText xml:space="preserve"> PAGEREF _Toc333406831 \h </w:instrText>
+              <w:instrText xml:space="preserve"> PAGEREF _Toc333442502 \h </w:instrText>
             </w:r>
             <w:r>
               <w:rPr>
@@ -1218,23 +1172,23 @@
         </w:p>
         <w:p>
           <w:pPr>
-            <w:pStyle w:val="TDC3"/>
+            <w:pStyle w:val="TOC3"/>
             <w:tabs>
               <w:tab w:val="right" w:leader="dot" w:pos="8828"/>
             </w:tabs>
             <w:rPr>
               <w:rFonts w:eastAsiaTheme="minorEastAsia"/>
               <w:noProof/>
-              <w:lang w:eastAsia="es-AR"/>
+              <w:lang w:val="en-US"/>
             </w:rPr>
           </w:pPr>
-          <w:hyperlink w:anchor="_Toc333406832" w:history="1">
-            <w:r>
-              <w:rPr>
-                <w:rStyle w:val="Hipervnculo"/>
-                <w:noProof/>
-              </w:rPr>
-              <w:t>CU1: Crear Proyecto</w:t>
+          <w:hyperlink w:anchor="_Toc333442503" w:history="1">
+            <w:r>
+              <w:rPr>
+                <w:rStyle w:val="Hyperlink"/>
+                <w:noProof/>
+              </w:rPr>
+              <w:t>CU2: Crear Solicitud de Tarea</w:t>
             </w:r>
             <w:r>
               <w:rPr>
@@ -1255,7 +1209,7 @@
                 <w:noProof/>
                 <w:webHidden/>
               </w:rPr>
-              <w:instrText xml:space="preserve"> PAGEREF _Toc333406832 \h </w:instrText>
+              <w:instrText xml:space="preserve"> PAGEREF _Toc333442503 \h </w:instrText>
             </w:r>
             <w:r>
               <w:rPr>
@@ -1275,7 +1229,7 @@
                 <w:noProof/>
                 <w:webHidden/>
               </w:rPr>
-              <w:t>4</w:t>
+              <w:t>5</w:t>
             </w:r>
             <w:r>
               <w:rPr>
@@ -1288,23 +1242,23 @@
         </w:p>
         <w:p>
           <w:pPr>
-            <w:pStyle w:val="TDC3"/>
+            <w:pStyle w:val="TOC3"/>
             <w:tabs>
               <w:tab w:val="right" w:leader="dot" w:pos="8828"/>
             </w:tabs>
             <w:rPr>
               <w:rFonts w:eastAsiaTheme="minorEastAsia"/>
               <w:noProof/>
-              <w:lang w:eastAsia="es-AR"/>
+              <w:lang w:val="en-US"/>
             </w:rPr>
           </w:pPr>
-          <w:hyperlink w:anchor="_Toc333406833" w:history="1">
-            <w:r>
-              <w:rPr>
-                <w:rStyle w:val="Hipervnculo"/>
-                <w:noProof/>
-              </w:rPr>
-              <w:t>CU2: Crear Solicitud de Tarea</w:t>
+          <w:hyperlink w:anchor="_Toc333442504" w:history="1">
+            <w:r>
+              <w:rPr>
+                <w:rStyle w:val="Hyperlink"/>
+                <w:noProof/>
+              </w:rPr>
+              <w:t>CU18: Registrar Documento de Solicitud de Tarea</w:t>
             </w:r>
             <w:r>
               <w:rPr>
@@ -1325,7 +1279,7 @@
                 <w:noProof/>
                 <w:webHidden/>
               </w:rPr>
-              <w:instrText xml:space="preserve"> PAGEREF _Toc333406833 \h </w:instrText>
+              <w:instrText xml:space="preserve"> PAGEREF _Toc333442504 \h </w:instrText>
             </w:r>
             <w:r>
               <w:rPr>
@@ -1345,7 +1299,7 @@
                 <w:noProof/>
                 <w:webHidden/>
               </w:rPr>
-              <w:t>5</w:t>
+              <w:t>6</w:t>
             </w:r>
             <w:r>
               <w:rPr>
@@ -1358,23 +1312,23 @@
         </w:p>
         <w:p>
           <w:pPr>
-            <w:pStyle w:val="TDC3"/>
+            <w:pStyle w:val="TOC3"/>
             <w:tabs>
               <w:tab w:val="right" w:leader="dot" w:pos="8828"/>
             </w:tabs>
             <w:rPr>
               <w:rFonts w:eastAsiaTheme="minorEastAsia"/>
               <w:noProof/>
-              <w:lang w:eastAsia="es-AR"/>
+              <w:lang w:val="en-US"/>
             </w:rPr>
           </w:pPr>
-          <w:hyperlink w:anchor="_Toc333406834" w:history="1">
-            <w:r>
-              <w:rPr>
-                <w:rStyle w:val="Hipervnculo"/>
-                <w:noProof/>
-              </w:rPr>
-              <w:t>CU18: Registrar Documento de Solicitud de Tarea</w:t>
+          <w:hyperlink w:anchor="_Toc333442505" w:history="1">
+            <w:r>
+              <w:rPr>
+                <w:rStyle w:val="Hyperlink"/>
+                <w:noProof/>
+              </w:rPr>
+              <w:t>CU24: Gestionar Solicitud de Tarea</w:t>
             </w:r>
             <w:r>
               <w:rPr>
@@ -1395,7 +1349,7 @@
                 <w:noProof/>
                 <w:webHidden/>
               </w:rPr>
-              <w:instrText xml:space="preserve"> PAGEREF _Toc333406834 \h </w:instrText>
+              <w:instrText xml:space="preserve"> PAGEREF _Toc333442505 \h </w:instrText>
             </w:r>
             <w:r>
               <w:rPr>
@@ -1415,7 +1369,7 @@
                 <w:noProof/>
                 <w:webHidden/>
               </w:rPr>
-              <w:t>6</w:t>
+              <w:t>7</w:t>
             </w:r>
             <w:r>
               <w:rPr>
@@ -1428,23 +1382,23 @@
         </w:p>
         <w:p>
           <w:pPr>
-            <w:pStyle w:val="TDC3"/>
+            <w:pStyle w:val="TOC3"/>
             <w:tabs>
               <w:tab w:val="right" w:leader="dot" w:pos="8828"/>
             </w:tabs>
             <w:rPr>
               <w:rFonts w:eastAsiaTheme="minorEastAsia"/>
               <w:noProof/>
-              <w:lang w:eastAsia="es-AR"/>
+              <w:lang w:val="en-US"/>
             </w:rPr>
           </w:pPr>
-          <w:hyperlink w:anchor="_Toc333406835" w:history="1">
-            <w:r>
-              <w:rPr>
-                <w:rStyle w:val="Hipervnculo"/>
-                <w:noProof/>
-              </w:rPr>
-              <w:t>CU24: Gestionar Solicitud de Tarea</w:t>
+          <w:hyperlink w:anchor="_Toc333442506" w:history="1">
+            <w:r>
+              <w:rPr>
+                <w:rStyle w:val="Hyperlink"/>
+                <w:noProof/>
+              </w:rPr>
+              <w:t>CU25: Consultar Solicitud de Tarea</w:t>
             </w:r>
             <w:r>
               <w:rPr>
@@ -1465,7 +1419,7 @@
                 <w:noProof/>
                 <w:webHidden/>
               </w:rPr>
-              <w:instrText xml:space="preserve"> PAGEREF _Toc333406835 \h </w:instrText>
+              <w:instrText xml:space="preserve"> PAGEREF _Toc333442506 \h </w:instrText>
             </w:r>
             <w:r>
               <w:rPr>
@@ -1485,7 +1439,7 @@
                 <w:noProof/>
                 <w:webHidden/>
               </w:rPr>
-              <w:t>7</w:t>
+              <w:t>8</w:t>
             </w:r>
             <w:r>
               <w:rPr>
@@ -1498,23 +1452,23 @@
         </w:p>
         <w:p>
           <w:pPr>
-            <w:pStyle w:val="TDC3"/>
+            <w:pStyle w:val="TOC3"/>
             <w:tabs>
               <w:tab w:val="right" w:leader="dot" w:pos="8828"/>
             </w:tabs>
             <w:rPr>
               <w:rFonts w:eastAsiaTheme="minorEastAsia"/>
               <w:noProof/>
-              <w:lang w:eastAsia="es-AR"/>
+              <w:lang w:val="en-US"/>
             </w:rPr>
           </w:pPr>
-          <w:hyperlink w:anchor="_Toc333406836" w:history="1">
-            <w:r>
-              <w:rPr>
-                <w:rStyle w:val="Hipervnculo"/>
-                <w:noProof/>
-              </w:rPr>
-              <w:t>CU25: Consultar Solicitud de Tarea</w:t>
+          <w:hyperlink w:anchor="_Toc333442507" w:history="1">
+            <w:r>
+              <w:rPr>
+                <w:rStyle w:val="Hyperlink"/>
+                <w:noProof/>
+              </w:rPr>
+              <w:t>CU29: Asignar proyecto a administrador de Proyectos</w:t>
             </w:r>
             <w:r>
               <w:rPr>
@@ -1535,7 +1489,7 @@
                 <w:noProof/>
                 <w:webHidden/>
               </w:rPr>
-              <w:instrText xml:space="preserve"> PAGEREF _Toc333406836 \h </w:instrText>
+              <w:instrText xml:space="preserve"> PAGEREF _Toc333442507 \h </w:instrText>
             </w:r>
             <w:r>
               <w:rPr>
@@ -1555,7 +1509,7 @@
                 <w:noProof/>
                 <w:webHidden/>
               </w:rPr>
-              <w:t>8</w:t>
+              <w:t>9</w:t>
             </w:r>
             <w:r>
               <w:rPr>
@@ -1568,23 +1522,23 @@
         </w:p>
         <w:p>
           <w:pPr>
-            <w:pStyle w:val="TDC3"/>
+            <w:pStyle w:val="TOC3"/>
             <w:tabs>
               <w:tab w:val="right" w:leader="dot" w:pos="8828"/>
             </w:tabs>
             <w:rPr>
               <w:rFonts w:eastAsiaTheme="minorEastAsia"/>
               <w:noProof/>
-              <w:lang w:eastAsia="es-AR"/>
+              <w:lang w:val="en-US"/>
             </w:rPr>
           </w:pPr>
-          <w:hyperlink w:anchor="_Toc333406837" w:history="1">
-            <w:r>
-              <w:rPr>
-                <w:rStyle w:val="Hipervnculo"/>
-                <w:noProof/>
-              </w:rPr>
-              <w:t>CU29: Asignar proyecto a administrador de Proyectos</w:t>
+          <w:hyperlink w:anchor="_Toc333442508" w:history="1">
+            <w:r>
+              <w:rPr>
+                <w:rStyle w:val="Hyperlink"/>
+                <w:noProof/>
+              </w:rPr>
+              <w:t>CU31: Seleccionar proyecto a gestionar</w:t>
             </w:r>
             <w:r>
               <w:rPr>
@@ -1605,7 +1559,7 @@
                 <w:noProof/>
                 <w:webHidden/>
               </w:rPr>
-              <w:instrText xml:space="preserve"> PAGEREF _Toc333406837 \h </w:instrText>
+              <w:instrText xml:space="preserve"> PAGEREF _Toc333442508 \h </w:instrText>
             </w:r>
             <w:r>
               <w:rPr>
@@ -1625,7 +1579,7 @@
                 <w:noProof/>
                 <w:webHidden/>
               </w:rPr>
-              <w:t>9</w:t>
+              <w:t>10</w:t>
             </w:r>
             <w:r>
               <w:rPr>
@@ -1638,23 +1592,23 @@
         </w:p>
         <w:p>
           <w:pPr>
-            <w:pStyle w:val="TDC3"/>
+            <w:pStyle w:val="TOC2"/>
             <w:tabs>
               <w:tab w:val="right" w:leader="dot" w:pos="8828"/>
             </w:tabs>
             <w:rPr>
               <w:rFonts w:eastAsiaTheme="minorEastAsia"/>
               <w:noProof/>
-              <w:lang w:eastAsia="es-AR"/>
+              <w:lang w:val="en-US"/>
             </w:rPr>
           </w:pPr>
-          <w:hyperlink w:anchor="_Toc333406838" w:history="1">
-            <w:r>
-              <w:rPr>
-                <w:rStyle w:val="Hipervnculo"/>
-                <w:noProof/>
-              </w:rPr>
-              <w:t>CU31: Seleccionar proyecto a gestionar</w:t>
+          <w:hyperlink w:anchor="_Toc333442509" w:history="1">
+            <w:r>
+              <w:rPr>
+                <w:rStyle w:val="Hyperlink"/>
+                <w:noProof/>
+              </w:rPr>
+              <w:t>Paquete Administración</w:t>
             </w:r>
             <w:r>
               <w:rPr>
@@ -1675,7 +1629,7 @@
                 <w:noProof/>
                 <w:webHidden/>
               </w:rPr>
-              <w:instrText xml:space="preserve"> PAGEREF _Toc333406838 \h </w:instrText>
+              <w:instrText xml:space="preserve"> PAGEREF _Toc333442509 \h </w:instrText>
             </w:r>
             <w:r>
               <w:rPr>
@@ -1695,7 +1649,7 @@
                 <w:noProof/>
                 <w:webHidden/>
               </w:rPr>
-              <w:t>10</w:t>
+              <w:t>11</w:t>
             </w:r>
             <w:r>
               <w:rPr>
@@ -1708,23 +1662,23 @@
         </w:p>
         <w:p>
           <w:pPr>
-            <w:pStyle w:val="TDC2"/>
+            <w:pStyle w:val="TOC3"/>
             <w:tabs>
               <w:tab w:val="right" w:leader="dot" w:pos="8828"/>
             </w:tabs>
             <w:rPr>
               <w:rFonts w:eastAsiaTheme="minorEastAsia"/>
               <w:noProof/>
-              <w:lang w:eastAsia="es-AR"/>
+              <w:lang w:val="en-US"/>
             </w:rPr>
           </w:pPr>
-          <w:hyperlink w:anchor="_Toc333406839" w:history="1">
-            <w:r>
-              <w:rPr>
-                <w:rStyle w:val="Hipervnculo"/>
-                <w:noProof/>
-              </w:rPr>
-              <w:t>Paquete Administración</w:t>
+          <w:hyperlink w:anchor="_Toc333442510" w:history="1">
+            <w:r>
+              <w:rPr>
+                <w:rStyle w:val="Hyperlink"/>
+                <w:noProof/>
+              </w:rPr>
+              <w:t>CU43: Registrar documento de integrante de cuadrilla</w:t>
             </w:r>
             <w:r>
               <w:rPr>
@@ -1745,7 +1699,7 @@
                 <w:noProof/>
                 <w:webHidden/>
               </w:rPr>
-              <w:instrText xml:space="preserve"> PAGEREF _Toc333406839 \h </w:instrText>
+              <w:instrText xml:space="preserve"> PAGEREF _Toc333442510 \h </w:instrText>
             </w:r>
             <w:r>
               <w:rPr>
@@ -1778,23 +1732,23 @@
         </w:p>
         <w:p>
           <w:pPr>
-            <w:pStyle w:val="TDC3"/>
+            <w:pStyle w:val="TOC3"/>
             <w:tabs>
               <w:tab w:val="right" w:leader="dot" w:pos="8828"/>
             </w:tabs>
             <w:rPr>
               <w:rFonts w:eastAsiaTheme="minorEastAsia"/>
               <w:noProof/>
-              <w:lang w:eastAsia="es-AR"/>
+              <w:lang w:val="en-US"/>
             </w:rPr>
           </w:pPr>
-          <w:hyperlink w:anchor="_Toc333406840" w:history="1">
-            <w:r>
-              <w:rPr>
-                <w:rStyle w:val="Hipervnculo"/>
-                <w:noProof/>
-              </w:rPr>
-              <w:t>CU43: Registrar documento de integrante de cuadrilla</w:t>
+          <w:hyperlink w:anchor="_Toc333442511" w:history="1">
+            <w:r>
+              <w:rPr>
+                <w:rStyle w:val="Hyperlink"/>
+                <w:noProof/>
+              </w:rPr>
+              <w:t>CU47: Registrar permiso de acceso a sitio</w:t>
             </w:r>
             <w:r>
               <w:rPr>
@@ -1815,7 +1769,7 @@
                 <w:noProof/>
                 <w:webHidden/>
               </w:rPr>
-              <w:instrText xml:space="preserve"> PAGEREF _Toc333406840 \h </w:instrText>
+              <w:instrText xml:space="preserve"> PAGEREF _Toc333442511 \h </w:instrText>
             </w:r>
             <w:r>
               <w:rPr>
@@ -1835,7 +1789,7 @@
                 <w:noProof/>
                 <w:webHidden/>
               </w:rPr>
-              <w:t>11</w:t>
+              <w:t>12</w:t>
             </w:r>
             <w:r>
               <w:rPr>
@@ -1848,23 +1802,23 @@
         </w:p>
         <w:p>
           <w:pPr>
-            <w:pStyle w:val="TDC3"/>
+            <w:pStyle w:val="TOC2"/>
             <w:tabs>
               <w:tab w:val="right" w:leader="dot" w:pos="8828"/>
             </w:tabs>
             <w:rPr>
               <w:rFonts w:eastAsiaTheme="minorEastAsia"/>
               <w:noProof/>
-              <w:lang w:eastAsia="es-AR"/>
+              <w:lang w:val="en-US"/>
             </w:rPr>
           </w:pPr>
-          <w:hyperlink w:anchor="_Toc333406841" w:history="1">
-            <w:r>
-              <w:rPr>
-                <w:rStyle w:val="Hipervnculo"/>
-                <w:noProof/>
-              </w:rPr>
-              <w:t>CU47: Registrar permiso de acceso a sitio</w:t>
+          <w:hyperlink w:anchor="_Toc333442512" w:history="1">
+            <w:r>
+              <w:rPr>
+                <w:rStyle w:val="Hyperlink"/>
+                <w:noProof/>
+              </w:rPr>
+              <w:t>Paquete Soporte</w:t>
             </w:r>
             <w:r>
               <w:rPr>
@@ -1885,7 +1839,7 @@
                 <w:noProof/>
                 <w:webHidden/>
               </w:rPr>
-              <w:instrText xml:space="preserve"> PAGEREF _Toc333406841 \h </w:instrText>
+              <w:instrText xml:space="preserve"> PAGEREF _Toc333442512 \h </w:instrText>
             </w:r>
             <w:r>
               <w:rPr>
@@ -1905,7 +1859,7 @@
                 <w:noProof/>
                 <w:webHidden/>
               </w:rPr>
-              <w:t>12</w:t>
+              <w:t>13</w:t>
             </w:r>
             <w:r>
               <w:rPr>
@@ -1918,23 +1872,23 @@
         </w:p>
         <w:p>
           <w:pPr>
-            <w:pStyle w:val="TDC2"/>
+            <w:pStyle w:val="TOC3"/>
             <w:tabs>
               <w:tab w:val="right" w:leader="dot" w:pos="8828"/>
             </w:tabs>
             <w:rPr>
               <w:rFonts w:eastAsiaTheme="minorEastAsia"/>
               <w:noProof/>
-              <w:lang w:eastAsia="es-AR"/>
+              <w:lang w:val="en-US"/>
             </w:rPr>
           </w:pPr>
-          <w:hyperlink w:anchor="_Toc333406842" w:history="1">
-            <w:r>
-              <w:rPr>
-                <w:rStyle w:val="Hipervnculo"/>
-                <w:noProof/>
-              </w:rPr>
-              <w:t>Paquete Soporte</w:t>
+          <w:hyperlink w:anchor="_Toc333442513" w:history="1">
+            <w:r>
+              <w:rPr>
+                <w:rStyle w:val="Hyperlink"/>
+                <w:noProof/>
+              </w:rPr>
+              <w:t>CU62: Iniciar Sesión</w:t>
             </w:r>
             <w:r>
               <w:rPr>
@@ -1955,7 +1909,7 @@
                 <w:noProof/>
                 <w:webHidden/>
               </w:rPr>
-              <w:instrText xml:space="preserve"> PAGEREF _Toc333406842 \h </w:instrText>
+              <w:instrText xml:space="preserve"> PAGEREF _Toc333442513 \h </w:instrText>
             </w:r>
             <w:r>
               <w:rPr>
@@ -1988,23 +1942,23 @@
         </w:p>
         <w:p>
           <w:pPr>
-            <w:pStyle w:val="TDC3"/>
+            <w:pStyle w:val="TOC3"/>
             <w:tabs>
               <w:tab w:val="right" w:leader="dot" w:pos="8828"/>
             </w:tabs>
             <w:rPr>
               <w:rFonts w:eastAsiaTheme="minorEastAsia"/>
               <w:noProof/>
-              <w:lang w:eastAsia="es-AR"/>
+              <w:lang w:val="en-US"/>
             </w:rPr>
           </w:pPr>
-          <w:hyperlink w:anchor="_Toc333406843" w:history="1">
-            <w:r>
-              <w:rPr>
-                <w:rStyle w:val="Hipervnculo"/>
-                <w:noProof/>
-              </w:rPr>
-              <w:t>CU62: Iniciar Sesión</w:t>
+          <w:hyperlink w:anchor="_Toc333442514" w:history="1">
+            <w:r>
+              <w:rPr>
+                <w:rStyle w:val="Hyperlink"/>
+                <w:noProof/>
+              </w:rPr>
+              <w:t>CU63: Cerrar Sesión</w:t>
             </w:r>
             <w:r>
               <w:rPr>
@@ -2025,7 +1979,7 @@
                 <w:noProof/>
                 <w:webHidden/>
               </w:rPr>
-              <w:instrText xml:space="preserve"> PAGEREF _Toc333406843 \h </w:instrText>
+              <w:instrText xml:space="preserve"> PAGEREF _Toc333442514 \h </w:instrText>
             </w:r>
             <w:r>
               <w:rPr>
@@ -2045,7 +1999,7 @@
                 <w:noProof/>
                 <w:webHidden/>
               </w:rPr>
-              <w:t>13</w:t>
+              <w:t>14</w:t>
             </w:r>
             <w:r>
               <w:rPr>
@@ -2058,23 +2012,23 @@
         </w:p>
         <w:p>
           <w:pPr>
-            <w:pStyle w:val="TDC3"/>
+            <w:pStyle w:val="TOC3"/>
             <w:tabs>
               <w:tab w:val="right" w:leader="dot" w:pos="8828"/>
             </w:tabs>
             <w:rPr>
               <w:rFonts w:eastAsiaTheme="minorEastAsia"/>
               <w:noProof/>
-              <w:lang w:eastAsia="es-AR"/>
+              <w:lang w:val="en-US"/>
             </w:rPr>
           </w:pPr>
-          <w:hyperlink w:anchor="_Toc333406844" w:history="1">
-            <w:r>
-              <w:rPr>
-                <w:rStyle w:val="Hipervnculo"/>
-                <w:noProof/>
-              </w:rPr>
-              <w:t>CU63: Cerrar Sesión</w:t>
+          <w:hyperlink w:anchor="_Toc333442515" w:history="1">
+            <w:r>
+              <w:rPr>
+                <w:rStyle w:val="Hyperlink"/>
+                <w:noProof/>
+              </w:rPr>
+              <w:t>CU69: Gestionar Integrante de Cuadrilla</w:t>
             </w:r>
             <w:r>
               <w:rPr>
@@ -2095,7 +2049,7 @@
                 <w:noProof/>
                 <w:webHidden/>
               </w:rPr>
-              <w:instrText xml:space="preserve"> PAGEREF _Toc333406844 \h </w:instrText>
+              <w:instrText xml:space="preserve"> PAGEREF _Toc333442515 \h </w:instrText>
             </w:r>
             <w:r>
               <w:rPr>
@@ -2115,7 +2069,7 @@
                 <w:noProof/>
                 <w:webHidden/>
               </w:rPr>
-              <w:t>14</w:t>
+              <w:t>15</w:t>
             </w:r>
             <w:r>
               <w:rPr>
@@ -2128,23 +2082,23 @@
         </w:p>
         <w:p>
           <w:pPr>
-            <w:pStyle w:val="TDC3"/>
+            <w:pStyle w:val="TOC3"/>
             <w:tabs>
               <w:tab w:val="right" w:leader="dot" w:pos="8828"/>
             </w:tabs>
             <w:rPr>
               <w:rFonts w:eastAsiaTheme="minorEastAsia"/>
               <w:noProof/>
-              <w:lang w:eastAsia="es-AR"/>
+              <w:lang w:val="en-US"/>
             </w:rPr>
           </w:pPr>
-          <w:hyperlink w:anchor="_Toc333406845" w:history="1">
-            <w:r>
-              <w:rPr>
-                <w:rStyle w:val="Hipervnculo"/>
-                <w:noProof/>
-              </w:rPr>
-              <w:t>CU69: Gestionar Integrante de Cuadrilla</w:t>
+          <w:hyperlink w:anchor="_Toc333442516" w:history="1">
+            <w:r>
+              <w:rPr>
+                <w:rStyle w:val="Hyperlink"/>
+                <w:noProof/>
+              </w:rPr>
+              <w:t>CU74: Gestionar Cuadrilla</w:t>
             </w:r>
             <w:r>
               <w:rPr>
@@ -2165,7 +2119,7 @@
                 <w:noProof/>
                 <w:webHidden/>
               </w:rPr>
-              <w:instrText xml:space="preserve"> PAGEREF _Toc333406845 \h </w:instrText>
+              <w:instrText xml:space="preserve"> PAGEREF _Toc333442516 \h </w:instrText>
             </w:r>
             <w:r>
               <w:rPr>
@@ -2185,7 +2139,7 @@
                 <w:noProof/>
                 <w:webHidden/>
               </w:rPr>
-              <w:t>15</w:t>
+              <w:t>16</w:t>
             </w:r>
             <w:r>
               <w:rPr>
@@ -2198,23 +2152,23 @@
         </w:p>
         <w:p>
           <w:pPr>
-            <w:pStyle w:val="TDC3"/>
+            <w:pStyle w:val="TOC3"/>
             <w:tabs>
               <w:tab w:val="right" w:leader="dot" w:pos="8828"/>
             </w:tabs>
             <w:rPr>
               <w:rFonts w:eastAsiaTheme="minorEastAsia"/>
               <w:noProof/>
-              <w:lang w:eastAsia="es-AR"/>
+              <w:lang w:val="en-US"/>
             </w:rPr>
           </w:pPr>
-          <w:hyperlink w:anchor="_Toc333406846" w:history="1">
-            <w:r>
-              <w:rPr>
-                <w:rStyle w:val="Hipervnculo"/>
-                <w:noProof/>
-              </w:rPr>
-              <w:t>CU74: Gestionar Cuadrilla</w:t>
+          <w:hyperlink w:anchor="_Toc333442517" w:history="1">
+            <w:r>
+              <w:rPr>
+                <w:rStyle w:val="Hyperlink"/>
+                <w:noProof/>
+              </w:rPr>
+              <w:t>CU75: Consultar Cuadrilla</w:t>
             </w:r>
             <w:r>
               <w:rPr>
@@ -2235,7 +2189,7 @@
                 <w:noProof/>
                 <w:webHidden/>
               </w:rPr>
-              <w:instrText xml:space="preserve"> PAGEREF _Toc333406846 \h </w:instrText>
+              <w:instrText xml:space="preserve"> PAGEREF _Toc333442517 \h </w:instrText>
             </w:r>
             <w:r>
               <w:rPr>
@@ -2255,7 +2209,7 @@
                 <w:noProof/>
                 <w:webHidden/>
               </w:rPr>
-              <w:t>16</w:t>
+              <w:t>17</w:t>
             </w:r>
             <w:r>
               <w:rPr>
@@ -2268,23 +2222,23 @@
         </w:p>
         <w:p>
           <w:pPr>
-            <w:pStyle w:val="TDC3"/>
+            <w:pStyle w:val="TOC3"/>
             <w:tabs>
               <w:tab w:val="right" w:leader="dot" w:pos="8828"/>
             </w:tabs>
             <w:rPr>
               <w:rFonts w:eastAsiaTheme="minorEastAsia"/>
               <w:noProof/>
-              <w:lang w:eastAsia="es-AR"/>
+              <w:lang w:val="en-US"/>
             </w:rPr>
           </w:pPr>
-          <w:hyperlink w:anchor="_Toc333406847" w:history="1">
-            <w:r>
-              <w:rPr>
-                <w:rStyle w:val="Hipervnculo"/>
-                <w:noProof/>
-              </w:rPr>
-              <w:t>CU75: Consultar Cuadrilla</w:t>
+          <w:hyperlink w:anchor="_Toc333442518" w:history="1">
+            <w:r>
+              <w:rPr>
+                <w:rStyle w:val="Hyperlink"/>
+                <w:noProof/>
+              </w:rPr>
+              <w:t>CU76: Registrar Cuadrilla</w:t>
             </w:r>
             <w:r>
               <w:rPr>
@@ -2305,7 +2259,7 @@
                 <w:noProof/>
                 <w:webHidden/>
               </w:rPr>
-              <w:instrText xml:space="preserve"> PAGEREF _Toc333406847 \h </w:instrText>
+              <w:instrText xml:space="preserve"> PAGEREF _Toc333442518 \h </w:instrText>
             </w:r>
             <w:r>
               <w:rPr>
@@ -2325,7 +2279,7 @@
                 <w:noProof/>
                 <w:webHidden/>
               </w:rPr>
-              <w:t>17</w:t>
+              <w:t>18</w:t>
             </w:r>
             <w:r>
               <w:rPr>
@@ -2338,23 +2292,23 @@
         </w:p>
         <w:p>
           <w:pPr>
-            <w:pStyle w:val="TDC3"/>
+            <w:pStyle w:val="TOC3"/>
             <w:tabs>
               <w:tab w:val="right" w:leader="dot" w:pos="8828"/>
             </w:tabs>
             <w:rPr>
               <w:rFonts w:eastAsiaTheme="minorEastAsia"/>
               <w:noProof/>
-              <w:lang w:eastAsia="es-AR"/>
+              <w:lang w:val="en-US"/>
             </w:rPr>
           </w:pPr>
-          <w:hyperlink w:anchor="_Toc333406848" w:history="1">
-            <w:r>
-              <w:rPr>
-                <w:rStyle w:val="Hipervnculo"/>
-                <w:noProof/>
-              </w:rPr>
-              <w:t>CU76: Registrar Cuadrilla</w:t>
+          <w:hyperlink w:anchor="_Toc333442519" w:history="1">
+            <w:r>
+              <w:rPr>
+                <w:rStyle w:val="Hyperlink"/>
+                <w:noProof/>
+              </w:rPr>
+              <w:t>CU77: Eliminar Cuadrilla</w:t>
             </w:r>
             <w:r>
               <w:rPr>
@@ -2375,7 +2329,7 @@
                 <w:noProof/>
                 <w:webHidden/>
               </w:rPr>
-              <w:instrText xml:space="preserve"> PAGEREF _Toc333406848 \h </w:instrText>
+              <w:instrText xml:space="preserve"> PAGEREF _Toc333442519 \h </w:instrText>
             </w:r>
             <w:r>
               <w:rPr>
@@ -2395,7 +2349,7 @@
                 <w:noProof/>
                 <w:webHidden/>
               </w:rPr>
-              <w:t>18</w:t>
+              <w:t>19</w:t>
             </w:r>
             <w:r>
               <w:rPr>
@@ -2408,23 +2362,23 @@
         </w:p>
         <w:p>
           <w:pPr>
-            <w:pStyle w:val="TDC3"/>
+            <w:pStyle w:val="TOC3"/>
             <w:tabs>
               <w:tab w:val="right" w:leader="dot" w:pos="8828"/>
             </w:tabs>
             <w:rPr>
               <w:rFonts w:eastAsiaTheme="minorEastAsia"/>
               <w:noProof/>
-              <w:lang w:eastAsia="es-AR"/>
+              <w:lang w:val="en-US"/>
             </w:rPr>
           </w:pPr>
-          <w:hyperlink w:anchor="_Toc333406849" w:history="1">
-            <w:r>
-              <w:rPr>
-                <w:rStyle w:val="Hipervnculo"/>
-                <w:noProof/>
-              </w:rPr>
-              <w:t>CU77: Eliminar Cuadrilla</w:t>
+          <w:hyperlink w:anchor="_Toc333442520" w:history="1">
+            <w:r>
+              <w:rPr>
+                <w:rStyle w:val="Hyperlink"/>
+                <w:noProof/>
+              </w:rPr>
+              <w:t>CU78: Modificar Cuadrilla</w:t>
             </w:r>
             <w:r>
               <w:rPr>
@@ -2445,7 +2399,7 @@
                 <w:noProof/>
                 <w:webHidden/>
               </w:rPr>
-              <w:instrText xml:space="preserve"> PAGEREF _Toc333406849 \h </w:instrText>
+              <w:instrText xml:space="preserve"> PAGEREF _Toc333442520 \h </w:instrText>
             </w:r>
             <w:r>
               <w:rPr>
@@ -2465,7 +2419,7 @@
                 <w:noProof/>
                 <w:webHidden/>
               </w:rPr>
-              <w:t>19</w:t>
+              <w:t>20</w:t>
             </w:r>
             <w:r>
               <w:rPr>
@@ -2478,23 +2432,23 @@
         </w:p>
         <w:p>
           <w:pPr>
-            <w:pStyle w:val="TDC3"/>
+            <w:pStyle w:val="TOC1"/>
             <w:tabs>
               <w:tab w:val="right" w:leader="dot" w:pos="8828"/>
             </w:tabs>
             <w:rPr>
               <w:rFonts w:eastAsiaTheme="minorEastAsia"/>
               <w:noProof/>
-              <w:lang w:eastAsia="es-AR"/>
+              <w:lang w:val="en-US"/>
             </w:rPr>
           </w:pPr>
-          <w:hyperlink w:anchor="_Toc333406850" w:history="1">
-            <w:r>
-              <w:rPr>
-                <w:rStyle w:val="Hipervnculo"/>
-                <w:noProof/>
-              </w:rPr>
-              <w:t>CU78: Modificar Cuadrilla</w:t>
+          <w:hyperlink w:anchor="_Toc333442521" w:history="1">
+            <w:r>
+              <w:rPr>
+                <w:rStyle w:val="Hyperlink"/>
+                <w:noProof/>
+              </w:rPr>
+              <w:t>Diagramas Clases Diseño</w:t>
             </w:r>
             <w:r>
               <w:rPr>
@@ -2515,7 +2469,7 @@
                 <w:noProof/>
                 <w:webHidden/>
               </w:rPr>
-              <w:instrText xml:space="preserve"> PAGEREF _Toc333406850 \h </w:instrText>
+              <w:instrText xml:space="preserve"> PAGEREF _Toc333442521 \h </w:instrText>
             </w:r>
             <w:r>
               <w:rPr>
@@ -2535,7 +2489,7 @@
                 <w:noProof/>
                 <w:webHidden/>
               </w:rPr>
-              <w:t>20</w:t>
+              <w:t>21</w:t>
             </w:r>
             <w:r>
               <w:rPr>
@@ -2548,23 +2502,23 @@
         </w:p>
         <w:p>
           <w:pPr>
-            <w:pStyle w:val="TDC1"/>
+            <w:pStyle w:val="TOC2"/>
             <w:tabs>
               <w:tab w:val="right" w:leader="dot" w:pos="8828"/>
             </w:tabs>
             <w:rPr>
               <w:rFonts w:eastAsiaTheme="minorEastAsia"/>
               <w:noProof/>
-              <w:lang w:eastAsia="es-AR"/>
+              <w:lang w:val="en-US"/>
             </w:rPr>
           </w:pPr>
-          <w:hyperlink w:anchor="_Toc333406851" w:history="1">
-            <w:r>
-              <w:rPr>
-                <w:rStyle w:val="Hipervnculo"/>
-                <w:noProof/>
-              </w:rPr>
-              <w:t>Diagramas Clases Diseño</w:t>
+          <w:hyperlink w:anchor="_Toc333442522" w:history="1">
+            <w:r>
+              <w:rPr>
+                <w:rStyle w:val="Hyperlink"/>
+                <w:noProof/>
+              </w:rPr>
+              <w:t>Paquete Proyecto</w:t>
             </w:r>
             <w:r>
               <w:rPr>
@@ -2585,7 +2539,7 @@
                 <w:noProof/>
                 <w:webHidden/>
               </w:rPr>
-              <w:instrText xml:space="preserve"> PAGEREF _Toc333406851 \h </w:instrText>
+              <w:instrText xml:space="preserve"> PAGEREF _Toc333442522 \h </w:instrText>
             </w:r>
             <w:r>
               <w:rPr>
@@ -2618,23 +2572,23 @@
         </w:p>
         <w:p>
           <w:pPr>
-            <w:pStyle w:val="TDC2"/>
+            <w:pStyle w:val="TOC2"/>
             <w:tabs>
               <w:tab w:val="right" w:leader="dot" w:pos="8828"/>
             </w:tabs>
             <w:rPr>
               <w:rFonts w:eastAsiaTheme="minorEastAsia"/>
               <w:noProof/>
-              <w:lang w:eastAsia="es-AR"/>
+              <w:lang w:val="en-US"/>
             </w:rPr>
           </w:pPr>
-          <w:hyperlink w:anchor="_Toc333406852" w:history="1">
-            <w:r>
-              <w:rPr>
-                <w:rStyle w:val="Hipervnculo"/>
-                <w:noProof/>
-              </w:rPr>
-              <w:t>Paquete Proyecto</w:t>
+          <w:hyperlink w:anchor="_Toc333442523" w:history="1">
+            <w:r>
+              <w:rPr>
+                <w:rStyle w:val="Hyperlink"/>
+                <w:noProof/>
+              </w:rPr>
+              <w:t>Paquete Administración</w:t>
             </w:r>
             <w:r>
               <w:rPr>
@@ -2655,7 +2609,7 @@
                 <w:noProof/>
                 <w:webHidden/>
               </w:rPr>
-              <w:instrText xml:space="preserve"> PAGEREF _Toc333406852 \h </w:instrText>
+              <w:instrText xml:space="preserve"> PAGEREF _Toc333442523 \h </w:instrText>
             </w:r>
             <w:r>
               <w:rPr>
@@ -2675,7 +2629,7 @@
                 <w:noProof/>
                 <w:webHidden/>
               </w:rPr>
-              <w:t>21</w:t>
+              <w:t>22</w:t>
             </w:r>
             <w:r>
               <w:rPr>
@@ -2688,23 +2642,23 @@
         </w:p>
         <w:p>
           <w:pPr>
-            <w:pStyle w:val="TDC2"/>
+            <w:pStyle w:val="TOC2"/>
             <w:tabs>
               <w:tab w:val="right" w:leader="dot" w:pos="8828"/>
             </w:tabs>
             <w:rPr>
               <w:rFonts w:eastAsiaTheme="minorEastAsia"/>
               <w:noProof/>
-              <w:lang w:eastAsia="es-AR"/>
+              <w:lang w:val="en-US"/>
             </w:rPr>
           </w:pPr>
-          <w:hyperlink w:anchor="_Toc333406853" w:history="1">
-            <w:r>
-              <w:rPr>
-                <w:rStyle w:val="Hipervnculo"/>
-                <w:noProof/>
-              </w:rPr>
-              <w:t>Paquete Administración</w:t>
+          <w:hyperlink w:anchor="_Toc333442524" w:history="1">
+            <w:r>
+              <w:rPr>
+                <w:rStyle w:val="Hyperlink"/>
+                <w:noProof/>
+              </w:rPr>
+              <w:t>Paquete Soporte</w:t>
             </w:r>
             <w:r>
               <w:rPr>
@@ -2725,7 +2679,7 @@
                 <w:noProof/>
                 <w:webHidden/>
               </w:rPr>
-              <w:instrText xml:space="preserve"> PAGEREF _Toc333406853 \h </w:instrText>
+              <w:instrText xml:space="preserve"> PAGEREF _Toc333442524 \h </w:instrText>
             </w:r>
             <w:r>
               <w:rPr>
@@ -2745,7 +2699,7 @@
                 <w:noProof/>
                 <w:webHidden/>
               </w:rPr>
-              <w:t>22</w:t>
+              <w:t>23</w:t>
             </w:r>
             <w:r>
               <w:rPr>
@@ -2758,23 +2712,23 @@
         </w:p>
         <w:p>
           <w:pPr>
-            <w:pStyle w:val="TDC2"/>
+            <w:pStyle w:val="TOC1"/>
             <w:tabs>
               <w:tab w:val="right" w:leader="dot" w:pos="8828"/>
             </w:tabs>
             <w:rPr>
               <w:rFonts w:eastAsiaTheme="minorEastAsia"/>
               <w:noProof/>
-              <w:lang w:eastAsia="es-AR"/>
+              <w:lang w:val="en-US"/>
             </w:rPr>
           </w:pPr>
-          <w:hyperlink w:anchor="_Toc333406854" w:history="1">
-            <w:r>
-              <w:rPr>
-                <w:rStyle w:val="Hipervnculo"/>
-                <w:noProof/>
-              </w:rPr>
-              <w:t>Paquete Soporte</w:t>
+          <w:hyperlink w:anchor="_Toc333442525" w:history="1">
+            <w:r>
+              <w:rPr>
+                <w:rStyle w:val="Hyperlink"/>
+                <w:noProof/>
+              </w:rPr>
+              <w:t>Aplicación de Patrones</w:t>
             </w:r>
             <w:r>
               <w:rPr>
@@ -2795,7 +2749,7 @@
                 <w:noProof/>
                 <w:webHidden/>
               </w:rPr>
-              <w:instrText xml:space="preserve"> PAGEREF _Toc333406854 \h </w:instrText>
+              <w:instrText xml:space="preserve"> PAGEREF _Toc333442525 \h </w:instrText>
             </w:r>
             <w:r>
               <w:rPr>
@@ -2815,7 +2769,7 @@
                 <w:noProof/>
                 <w:webHidden/>
               </w:rPr>
-              <w:t>23</w:t>
+              <w:t>24</w:t>
             </w:r>
             <w:r>
               <w:rPr>
@@ -2828,23 +2782,23 @@
         </w:p>
         <w:p>
           <w:pPr>
-            <w:pStyle w:val="TDC1"/>
+            <w:pStyle w:val="TOC2"/>
             <w:tabs>
               <w:tab w:val="right" w:leader="dot" w:pos="8828"/>
             </w:tabs>
             <w:rPr>
               <w:rFonts w:eastAsiaTheme="minorEastAsia"/>
               <w:noProof/>
-              <w:lang w:eastAsia="es-AR"/>
+              <w:lang w:val="en-US"/>
             </w:rPr>
           </w:pPr>
-          <w:hyperlink w:anchor="_Toc333406855" w:history="1">
-            <w:r>
-              <w:rPr>
-                <w:rStyle w:val="Hipervnculo"/>
-                <w:noProof/>
-              </w:rPr>
-              <w:t>Aplicación de Patrones</w:t>
+          <w:hyperlink w:anchor="_Toc333442526" w:history="1">
+            <w:r>
+              <w:rPr>
+                <w:rStyle w:val="Hyperlink"/>
+                <w:noProof/>
+              </w:rPr>
+              <w:t>Paquete Soporte</w:t>
             </w:r>
             <w:r>
               <w:rPr>
@@ -2865,7 +2819,7 @@
                 <w:noProof/>
                 <w:webHidden/>
               </w:rPr>
-              <w:instrText xml:space="preserve"> PAGEREF _Toc333406855 \h </w:instrText>
+              <w:instrText xml:space="preserve"> PAGEREF _Toc333442526 \h </w:instrText>
             </w:r>
             <w:r>
               <w:rPr>
@@ -2885,7 +2839,7 @@
                 <w:noProof/>
                 <w:webHidden/>
               </w:rPr>
-              <w:t>23</w:t>
+              <w:t>24</w:t>
             </w:r>
             <w:r>
               <w:rPr>
@@ -2898,23 +2852,23 @@
         </w:p>
         <w:p>
           <w:pPr>
-            <w:pStyle w:val="TDC2"/>
+            <w:pStyle w:val="TOC3"/>
             <w:tabs>
               <w:tab w:val="right" w:leader="dot" w:pos="8828"/>
             </w:tabs>
             <w:rPr>
               <w:rFonts w:eastAsiaTheme="minorEastAsia"/>
               <w:noProof/>
-              <w:lang w:eastAsia="es-AR"/>
+              <w:lang w:val="en-US"/>
             </w:rPr>
           </w:pPr>
-          <w:hyperlink w:anchor="_Toc333406856" w:history="1">
-            <w:r>
-              <w:rPr>
-                <w:rStyle w:val="Hipervnculo"/>
-                <w:noProof/>
-              </w:rPr>
-              <w:t>Paquete Proyecto</w:t>
+          <w:hyperlink w:anchor="_Toc333442527" w:history="1">
+            <w:r>
+              <w:rPr>
+                <w:rStyle w:val="Hyperlink"/>
+                <w:noProof/>
+              </w:rPr>
+              <w:t>Patrón Estrategia</w:t>
             </w:r>
             <w:r>
               <w:rPr>
@@ -2935,7 +2889,7 @@
                 <w:noProof/>
                 <w:webHidden/>
               </w:rPr>
-              <w:instrText xml:space="preserve"> PAGEREF _Toc333406856 \h </w:instrText>
+              <w:instrText xml:space="preserve"> PAGEREF _Toc333442527 \h </w:instrText>
             </w:r>
             <w:r>
               <w:rPr>
@@ -2955,7 +2909,7 @@
                 <w:noProof/>
                 <w:webHidden/>
               </w:rPr>
-              <w:t>23</w:t>
+              <w:t>24</w:t>
             </w:r>
             <w:r>
               <w:rPr>
@@ -2968,23 +2922,23 @@
         </w:p>
         <w:p>
           <w:pPr>
-            <w:pStyle w:val="TDC3"/>
+            <w:pStyle w:val="TOC3"/>
             <w:tabs>
               <w:tab w:val="right" w:leader="dot" w:pos="8828"/>
             </w:tabs>
             <w:rPr>
               <w:rFonts w:eastAsiaTheme="minorEastAsia"/>
               <w:noProof/>
-              <w:lang w:eastAsia="es-AR"/>
+              <w:lang w:val="en-US"/>
             </w:rPr>
           </w:pPr>
-          <w:hyperlink w:anchor="_Toc333406857" w:history="1">
-            <w:r>
-              <w:rPr>
-                <w:rStyle w:val="Hipervnculo"/>
-                <w:noProof/>
-              </w:rPr>
-              <w:t>Patrón Observador</w:t>
+          <w:hyperlink w:anchor="_Toc333442528" w:history="1">
+            <w:r>
+              <w:rPr>
+                <w:rStyle w:val="Hyperlink"/>
+                <w:noProof/>
+              </w:rPr>
+              <w:t>Patrón Iterador</w:t>
             </w:r>
             <w:r>
               <w:rPr>
@@ -3005,7 +2959,7 @@
                 <w:noProof/>
                 <w:webHidden/>
               </w:rPr>
-              <w:instrText xml:space="preserve"> PAGEREF _Toc333406857 \h </w:instrText>
+              <w:instrText xml:space="preserve"> PAGEREF _Toc333442528 \h </w:instrText>
             </w:r>
             <w:r>
               <w:rPr>
@@ -3025,7 +2979,7 @@
                 <w:noProof/>
                 <w:webHidden/>
               </w:rPr>
-              <w:t>23</w:t>
+              <w:t>25</w:t>
             </w:r>
             <w:r>
               <w:rPr>
@@ -3038,23 +2992,23 @@
         </w:p>
         <w:p>
           <w:pPr>
-            <w:pStyle w:val="TDC2"/>
+            <w:pStyle w:val="TOC1"/>
             <w:tabs>
               <w:tab w:val="right" w:leader="dot" w:pos="8828"/>
             </w:tabs>
             <w:rPr>
               <w:rFonts w:eastAsiaTheme="minorEastAsia"/>
               <w:noProof/>
-              <w:lang w:eastAsia="es-AR"/>
+              <w:lang w:val="en-US"/>
             </w:rPr>
           </w:pPr>
-          <w:hyperlink w:anchor="_Toc333406858" w:history="1">
-            <w:r>
-              <w:rPr>
-                <w:rStyle w:val="Hipervnculo"/>
-                <w:noProof/>
-              </w:rPr>
-              <w:t>Paquete Soporte</w:t>
+          <w:hyperlink w:anchor="_Toc333442529" w:history="1">
+            <w:r>
+              <w:rPr>
+                <w:rStyle w:val="Hyperlink"/>
+                <w:noProof/>
+              </w:rPr>
+              <w:t>Diagrama de componentes</w:t>
             </w:r>
             <w:r>
               <w:rPr>
@@ -3075,7 +3029,7 @@
                 <w:noProof/>
                 <w:webHidden/>
               </w:rPr>
-              <w:instrText xml:space="preserve"> PAGEREF _Toc333406858 \h </w:instrText>
+              <w:instrText xml:space="preserve"> PAGEREF _Toc333442529 \h </w:instrText>
             </w:r>
             <w:r>
               <w:rPr>
@@ -3095,7 +3049,7 @@
                 <w:noProof/>
                 <w:webHidden/>
               </w:rPr>
-              <w:t>24</w:t>
+              <w:t>26</w:t>
             </w:r>
             <w:r>
               <w:rPr>
@@ -3108,23 +3062,23 @@
         </w:p>
         <w:p>
           <w:pPr>
-            <w:pStyle w:val="TDC3"/>
+            <w:pStyle w:val="TOC1"/>
             <w:tabs>
               <w:tab w:val="right" w:leader="dot" w:pos="8828"/>
             </w:tabs>
             <w:rPr>
               <w:rFonts w:eastAsiaTheme="minorEastAsia"/>
               <w:noProof/>
-              <w:lang w:eastAsia="es-AR"/>
+              <w:lang w:val="en-US"/>
             </w:rPr>
           </w:pPr>
-          <w:hyperlink w:anchor="_Toc333406859" w:history="1">
-            <w:r>
-              <w:rPr>
-                <w:rStyle w:val="Hipervnculo"/>
-                <w:noProof/>
-              </w:rPr>
-              <w:t>Patrón Estrategia</w:t>
+          <w:hyperlink w:anchor="_Toc333442530" w:history="1">
+            <w:r>
+              <w:rPr>
+                <w:rStyle w:val="Hyperlink"/>
+                <w:noProof/>
+              </w:rPr>
+              <w:t>Diagramas de despliegue</w:t>
             </w:r>
             <w:r>
               <w:rPr>
@@ -3145,7 +3099,7 @@
                 <w:noProof/>
                 <w:webHidden/>
               </w:rPr>
-              <w:instrText xml:space="preserve"> PAGEREF _Toc333406859 \h </w:instrText>
+              <w:instrText xml:space="preserve"> PAGEREF _Toc333442530 \h </w:instrText>
             </w:r>
             <w:r>
               <w:rPr>
@@ -3165,7 +3119,7 @@
                 <w:noProof/>
                 <w:webHidden/>
               </w:rPr>
-              <w:t>24</w:t>
+              <w:t>27</w:t>
             </w:r>
             <w:r>
               <w:rPr>
@@ -3178,23 +3132,23 @@
         </w:p>
         <w:p>
           <w:pPr>
-            <w:pStyle w:val="TDC3"/>
+            <w:pStyle w:val="TOC2"/>
             <w:tabs>
               <w:tab w:val="right" w:leader="dot" w:pos="8828"/>
             </w:tabs>
             <w:rPr>
               <w:rFonts w:eastAsiaTheme="minorEastAsia"/>
               <w:noProof/>
-              <w:lang w:eastAsia="es-AR"/>
+              <w:lang w:val="en-US"/>
             </w:rPr>
           </w:pPr>
-          <w:hyperlink w:anchor="_Toc333406860" w:history="1">
-            <w:r>
-              <w:rPr>
-                <w:rStyle w:val="Hipervnculo"/>
-                <w:noProof/>
-              </w:rPr>
-              <w:t>Patrón Iterador</w:t>
+          <w:hyperlink w:anchor="_Toc333442531" w:history="1">
+            <w:r>
+              <w:rPr>
+                <w:rStyle w:val="Hyperlink"/>
+                <w:noProof/>
+              </w:rPr>
+              <w:t>Despliegue de componentes</w:t>
             </w:r>
             <w:r>
               <w:rPr>
@@ -3215,7 +3169,7 @@
                 <w:noProof/>
                 <w:webHidden/>
               </w:rPr>
-              <w:instrText xml:space="preserve"> PAGEREF _Toc333406860 \h </w:instrText>
+              <w:instrText xml:space="preserve"> PAGEREF _Toc333442531 \h </w:instrText>
             </w:r>
             <w:r>
               <w:rPr>
@@ -3235,7 +3189,77 @@
                 <w:noProof/>
                 <w:webHidden/>
               </w:rPr>
-              <w:t>25</w:t>
+              <w:t>27</w:t>
+            </w:r>
+            <w:r>
+              <w:rPr>
+                <w:noProof/>
+                <w:webHidden/>
+              </w:rPr>
+              <w:fldChar w:fldCharType="end"/>
+            </w:r>
+          </w:hyperlink>
+        </w:p>
+        <w:p>
+          <w:pPr>
+            <w:pStyle w:val="TOC2"/>
+            <w:tabs>
+              <w:tab w:val="right" w:leader="dot" w:pos="8828"/>
+            </w:tabs>
+            <w:rPr>
+              <w:rFonts w:eastAsiaTheme="minorEastAsia"/>
+              <w:noProof/>
+              <w:lang w:val="en-US"/>
+            </w:rPr>
+          </w:pPr>
+          <w:hyperlink w:anchor="_Toc333442532" w:history="1">
+            <w:r>
+              <w:rPr>
+                <w:rStyle w:val="Hyperlink"/>
+                <w:noProof/>
+              </w:rPr>
+              <w:t>Despliegue físico</w:t>
+            </w:r>
+            <w:r>
+              <w:rPr>
+                <w:noProof/>
+                <w:webHidden/>
+              </w:rPr>
+              <w:tab/>
+            </w:r>
+            <w:r>
+              <w:rPr>
+                <w:noProof/>
+                <w:webHidden/>
+              </w:rPr>
+              <w:fldChar w:fldCharType="begin"/>
+            </w:r>
+            <w:r>
+              <w:rPr>
+                <w:noProof/>
+                <w:webHidden/>
+              </w:rPr>
+              <w:instrText xml:space="preserve"> PAGEREF _Toc333442532 \h </w:instrText>
+            </w:r>
+            <w:r>
+              <w:rPr>
+                <w:noProof/>
+                <w:webHidden/>
+              </w:rPr>
+            </w:r>
+            <w:r>
+              <w:rPr>
+                <w:noProof/>
+                <w:webHidden/>
+              </w:rPr>
+              <w:fldChar w:fldCharType="separate"/>
+            </w:r>
+            <w:r>
+              <w:rPr>
+                <w:noProof/>
+                <w:webHidden/>
+              </w:rPr>
+              <w:t>28</w:t>
             </w:r>
             <w:r>
               <w:rPr>
@@ -3272,35 +3296,14 @@
     </w:p>
     <w:p>
       <w:pPr>
-        <w:pStyle w:val="Ttulo1"/>
-      </w:pPr>
-      <w:bookmarkStart w:id="2" w:name="_Toc333406828"/>
+        <w:pStyle w:val="Heading1"/>
+      </w:pPr>
+      <w:bookmarkStart w:id="2" w:name="_Toc333442499"/>
       <w:r>
         <w:lastRenderedPageBreak/>
         <w:t>Introducción</w:t>
       </w:r>
       <w:bookmarkEnd w:id="2"/>
-    </w:p>
-    <w:p>
-      <w:pPr>
-        <w:pStyle w:val="Ttulo2"/>
-      </w:pPr>
-      <w:bookmarkStart w:id="3" w:name="_Toc333406829"/>
-      <w:r>
-        <w:t xml:space="preserve">Introducción al </w:t>
-      </w:r>
-      <w:proofErr w:type="spellStart"/>
-      <w:r>
-        <w:t>Workflow</w:t>
-      </w:r>
-      <w:proofErr w:type="spellEnd"/>
-      <w:r>
-        <w:t xml:space="preserve"> de </w:t>
-      </w:r>
-      <w:r>
-        <w:t>Diseño</w:t>
-      </w:r>
-      <w:bookmarkEnd w:id="3"/>
     </w:p>
     <w:p>
       <w:pPr>
@@ -3351,7 +3354,21 @@
           <w:sz w:val="20"/>
           <w:szCs w:val="20"/>
         </w:rPr>
-        <w:t>Modelo de diseño que comprende de: diagrama de clases de diseño, derivación a tablas para su implementación en base de datos relacional, definición de cada atributo y diagrama de estados. El objetivo es refinarlo hasta que sea fácil escribir código fuente desde él.</w:t>
+        <w:t>D</w:t>
+      </w:r>
+      <w:r>
+        <w:rPr>
+          <w:sz w:val="20"/>
+          <w:szCs w:val="20"/>
+        </w:rPr>
+        <w:t>iagrama de clases de diseño</w:t>
+      </w:r>
+      <w:r>
+        <w:rPr>
+          <w:sz w:val="20"/>
+          <w:szCs w:val="20"/>
+        </w:rPr>
+        <w:t>.</w:t>
       </w:r>
     </w:p>
     <w:p>
@@ -3371,44 +3388,88 @@
           <w:sz w:val="20"/>
           <w:szCs w:val="20"/>
         </w:rPr>
-        <w:t>Modelo de despliegue que comprende de: diagrama de despliegue y descripción del ambiente de implementación.</w:t>
+        <w:t>Diagramas de secuencia.</w:t>
       </w:r>
     </w:p>
     <w:p>
       <w:pPr>
+        <w:numPr>
+          <w:ilvl w:val="0"/>
+          <w:numId w:val="35"/>
+        </w:numPr>
         <w:spacing w:line="240" w:lineRule="auto"/>
         <w:rPr>
           <w:sz w:val="20"/>
           <w:szCs w:val="20"/>
         </w:rPr>
       </w:pPr>
+      <w:r>
+        <w:rPr>
+          <w:sz w:val="20"/>
+          <w:szCs w:val="20"/>
+        </w:rPr>
+        <w:t>Aplicación de patrones de diseño.</w:t>
+      </w:r>
     </w:p>
     <w:p>
       <w:pPr>
+        <w:numPr>
+          <w:ilvl w:val="0"/>
+          <w:numId w:val="35"/>
+        </w:numPr>
         <w:spacing w:line="240" w:lineRule="auto"/>
         <w:rPr>
           <w:sz w:val="20"/>
           <w:szCs w:val="20"/>
         </w:rPr>
       </w:pPr>
+      <w:r>
+        <w:rPr>
+          <w:sz w:val="20"/>
+          <w:szCs w:val="20"/>
+        </w:rPr>
+        <w:t>Diagramas de estados.</w:t>
+      </w:r>
     </w:p>
     <w:p>
       <w:pPr>
+        <w:numPr>
+          <w:ilvl w:val="0"/>
+          <w:numId w:val="35"/>
+        </w:numPr>
         <w:spacing w:line="240" w:lineRule="auto"/>
         <w:rPr>
           <w:sz w:val="20"/>
           <w:szCs w:val="20"/>
         </w:rPr>
       </w:pPr>
+      <w:r>
+        <w:rPr>
+          <w:sz w:val="20"/>
+          <w:szCs w:val="20"/>
+        </w:rPr>
+        <w:t>Diagrama de componentes.</w:t>
+      </w:r>
     </w:p>
     <w:p>
       <w:pPr>
+        <w:numPr>
+          <w:ilvl w:val="0"/>
+          <w:numId w:val="35"/>
+        </w:numPr>
         <w:spacing w:line="240" w:lineRule="auto"/>
         <w:rPr>
           <w:sz w:val="20"/>
           <w:szCs w:val="20"/>
         </w:rPr>
       </w:pPr>
+      <w:r>
+        <w:rPr>
+          <w:sz w:val="20"/>
+          <w:szCs w:val="20"/>
+        </w:rPr>
+        <w:t>Diagramas de despliegue.</w:t>
+      </w:r>
     </w:p>
     <w:p>
       <w:pPr>
@@ -3502,43 +3563,79 @@
     </w:p>
     <w:p>
       <w:pPr>
-        <w:pStyle w:val="Ttulo1"/>
-      </w:pPr>
-      <w:bookmarkStart w:id="4" w:name="_Toc333406830"/>
+        <w:spacing w:line="240" w:lineRule="auto"/>
+        <w:rPr>
+          <w:sz w:val="20"/>
+          <w:szCs w:val="20"/>
+        </w:rPr>
+      </w:pPr>
+    </w:p>
+    <w:p>
+      <w:pPr>
+        <w:spacing w:line="240" w:lineRule="auto"/>
+        <w:rPr>
+          <w:sz w:val="20"/>
+          <w:szCs w:val="20"/>
+        </w:rPr>
+      </w:pPr>
+    </w:p>
+    <w:p>
+      <w:pPr>
+        <w:spacing w:line="240" w:lineRule="auto"/>
+        <w:rPr>
+          <w:sz w:val="20"/>
+          <w:szCs w:val="20"/>
+        </w:rPr>
+      </w:pPr>
+    </w:p>
+    <w:p>
+      <w:pPr>
+        <w:spacing w:line="240" w:lineRule="auto"/>
+        <w:rPr>
+          <w:sz w:val="20"/>
+          <w:szCs w:val="20"/>
+        </w:rPr>
+      </w:pPr>
+    </w:p>
+    <w:p>
+      <w:pPr>
+        <w:pStyle w:val="Heading1"/>
+      </w:pPr>
+      <w:bookmarkStart w:id="3" w:name="_Toc333442500"/>
       <w:r>
         <w:lastRenderedPageBreak/>
         <w:t xml:space="preserve">Diagramas de </w:t>
       </w:r>
       <w:r>
         <w:t>Secuencia</w:t>
+      </w:r>
+      <w:bookmarkEnd w:id="3"/>
+    </w:p>
+    <w:p>
+      <w:pPr>
+        <w:pStyle w:val="Heading2"/>
+      </w:pPr>
+      <w:bookmarkStart w:id="4" w:name="_Toc333442501"/>
+      <w:r>
+        <w:t>Paquete Proyecto</w:t>
       </w:r>
       <w:bookmarkEnd w:id="4"/>
     </w:p>
     <w:p>
       <w:pPr>
-        <w:pStyle w:val="Ttulo2"/>
-      </w:pPr>
-      <w:bookmarkStart w:id="5" w:name="_Toc333406831"/>
-      <w:r>
-        <w:t>Paquete Proyecto</w:t>
+        <w:pStyle w:val="Heading3"/>
+      </w:pPr>
+      <w:bookmarkStart w:id="5" w:name="_Toc333442502"/>
+      <w:r>
+        <w:t>CU1: Crear Proyecto</w:t>
       </w:r>
       <w:bookmarkEnd w:id="5"/>
     </w:p>
     <w:p>
-      <w:pPr>
-        <w:pStyle w:val="Ttulo3"/>
-      </w:pPr>
-      <w:bookmarkStart w:id="6" w:name="_Toc333406832"/>
-      <w:r>
-        <w:t>CU1: Crear Proyecto</w:t>
-      </w:r>
-      <w:bookmarkEnd w:id="6"/>
-    </w:p>
-    <w:p>
       <w:r>
         <w:rPr>
           <w:noProof/>
-          <w:lang w:eastAsia="es-AR"/>
+          <w:lang w:val="en-US"/>
         </w:rPr>
         <w:drawing>
           <wp:inline distT="0" distB="0" distL="0" distR="0" wp14:anchorId="6231A6AB" wp14:editId="25D3C7F6">
@@ -3585,20 +3682,20 @@
     </w:p>
     <w:p>
       <w:pPr>
-        <w:pStyle w:val="Ttulo3"/>
-      </w:pPr>
-      <w:bookmarkStart w:id="7" w:name="_Toc333406833"/>
+        <w:pStyle w:val="Heading3"/>
+      </w:pPr>
+      <w:bookmarkStart w:id="6" w:name="_Toc333442503"/>
       <w:r>
         <w:lastRenderedPageBreak/>
         <w:t>CU2: Crear Solicitud de Tarea</w:t>
       </w:r>
-      <w:bookmarkEnd w:id="7"/>
+      <w:bookmarkEnd w:id="6"/>
     </w:p>
     <w:p>
       <w:r>
         <w:rPr>
           <w:noProof/>
-          <w:lang w:eastAsia="es-AR"/>
+          <w:lang w:val="en-US"/>
         </w:rPr>
         <w:drawing>
           <wp:inline distT="0" distB="0" distL="0" distR="0">
@@ -3645,14 +3742,14 @@
     </w:p>
     <w:p>
       <w:pPr>
-        <w:pStyle w:val="Ttulo3"/>
-      </w:pPr>
-      <w:bookmarkStart w:id="8" w:name="_Toc333406834"/>
+        <w:pStyle w:val="Heading3"/>
+      </w:pPr>
+      <w:bookmarkStart w:id="7" w:name="_Toc333442504"/>
       <w:r>
         <w:lastRenderedPageBreak/>
         <w:t>CU18: Registrar Documento de Solicitud de Tarea</w:t>
       </w:r>
-      <w:bookmarkEnd w:id="8"/>
+      <w:bookmarkEnd w:id="7"/>
     </w:p>
     <w:p>
       <w:pPr>
@@ -3670,7 +3767,7 @@
           <w:bCs/>
           <w:noProof/>
           <w:color w:val="4F81BD" w:themeColor="accent1"/>
-          <w:lang w:eastAsia="es-AR"/>
+          <w:lang w:val="en-US"/>
         </w:rPr>
         <w:drawing>
           <wp:inline distT="0" distB="0" distL="0" distR="0">
@@ -3717,20 +3814,20 @@
     </w:p>
     <w:p>
       <w:pPr>
-        <w:pStyle w:val="Ttulo3"/>
-      </w:pPr>
-      <w:bookmarkStart w:id="9" w:name="_Toc333406835"/>
+        <w:pStyle w:val="Heading3"/>
+      </w:pPr>
+      <w:bookmarkStart w:id="8" w:name="_Toc333442505"/>
       <w:r>
         <w:lastRenderedPageBreak/>
         <w:t>CU24: Gestionar Solicitud de Tarea</w:t>
       </w:r>
-      <w:bookmarkEnd w:id="9"/>
+      <w:bookmarkEnd w:id="8"/>
     </w:p>
     <w:p>
       <w:r>
         <w:rPr>
           <w:noProof/>
-          <w:lang w:eastAsia="es-AR"/>
+          <w:lang w:val="en-US"/>
         </w:rPr>
         <w:drawing>
           <wp:inline distT="0" distB="0" distL="0" distR="0">
@@ -3777,20 +3874,20 @@
     </w:p>
     <w:p>
       <w:pPr>
-        <w:pStyle w:val="Ttulo3"/>
-      </w:pPr>
-      <w:bookmarkStart w:id="10" w:name="_Toc333406836"/>
+        <w:pStyle w:val="Heading3"/>
+      </w:pPr>
+      <w:bookmarkStart w:id="9" w:name="_Toc333442506"/>
       <w:r>
         <w:lastRenderedPageBreak/>
         <w:t>CU25: Consultar Solicitud de Tarea</w:t>
       </w:r>
-      <w:bookmarkEnd w:id="10"/>
+      <w:bookmarkEnd w:id="9"/>
     </w:p>
     <w:p>
       <w:r>
         <w:rPr>
           <w:noProof/>
-          <w:lang w:eastAsia="es-AR"/>
+          <w:lang w:val="en-US"/>
         </w:rPr>
         <w:drawing>
           <wp:inline distT="0" distB="0" distL="0" distR="0">
@@ -3837,20 +3934,20 @@
     </w:p>
     <w:p>
       <w:pPr>
-        <w:pStyle w:val="Ttulo3"/>
-      </w:pPr>
-      <w:bookmarkStart w:id="11" w:name="_Toc333406837"/>
+        <w:pStyle w:val="Heading3"/>
+      </w:pPr>
+      <w:bookmarkStart w:id="10" w:name="_Toc333442507"/>
       <w:r>
         <w:lastRenderedPageBreak/>
         <w:t>CU29: Asignar proyecto a administrador de Proyectos</w:t>
       </w:r>
-      <w:bookmarkEnd w:id="11"/>
+      <w:bookmarkEnd w:id="10"/>
     </w:p>
     <w:p>
       <w:r>
         <w:rPr>
           <w:noProof/>
-          <w:lang w:eastAsia="es-AR"/>
+          <w:lang w:val="en-US"/>
         </w:rPr>
         <w:drawing>
           <wp:inline distT="0" distB="0" distL="0" distR="0">
@@ -3897,20 +3994,20 @@
     </w:p>
     <w:p>
       <w:pPr>
-        <w:pStyle w:val="Ttulo3"/>
-      </w:pPr>
-      <w:bookmarkStart w:id="12" w:name="_Toc333406838"/>
+        <w:pStyle w:val="Heading3"/>
+      </w:pPr>
+      <w:bookmarkStart w:id="11" w:name="_Toc333442508"/>
       <w:r>
         <w:lastRenderedPageBreak/>
         <w:t>CU31: Seleccionar proyecto a gestionar</w:t>
       </w:r>
-      <w:bookmarkEnd w:id="12"/>
+      <w:bookmarkEnd w:id="11"/>
     </w:p>
     <w:p>
       <w:r>
         <w:rPr>
           <w:noProof/>
-          <w:lang w:eastAsia="es-AR"/>
+          <w:lang w:val="en-US"/>
         </w:rPr>
         <w:drawing>
           <wp:inline distT="0" distB="0" distL="0" distR="0">
@@ -3958,30 +4055,30 @@
     <w:p/>
     <w:p>
       <w:pPr>
-        <w:pStyle w:val="Ttulo2"/>
-      </w:pPr>
-      <w:bookmarkStart w:id="13" w:name="_Toc333406839"/>
+        <w:pStyle w:val="Heading2"/>
+      </w:pPr>
+      <w:bookmarkStart w:id="12" w:name="_Toc333442509"/>
       <w:r>
         <w:lastRenderedPageBreak/>
         <w:t>Paquete Administración</w:t>
+      </w:r>
+      <w:bookmarkEnd w:id="12"/>
+    </w:p>
+    <w:p>
+      <w:pPr>
+        <w:pStyle w:val="Heading3"/>
+      </w:pPr>
+      <w:bookmarkStart w:id="13" w:name="_Toc333442510"/>
+      <w:r>
+        <w:t>CU43: Registrar documento de integrante de cuadrilla</w:t>
       </w:r>
       <w:bookmarkEnd w:id="13"/>
     </w:p>
     <w:p>
-      <w:pPr>
-        <w:pStyle w:val="Ttulo3"/>
-      </w:pPr>
-      <w:bookmarkStart w:id="14" w:name="_Toc333406840"/>
-      <w:r>
-        <w:t>CU43: Registrar documento de integrante de cuadrilla</w:t>
-      </w:r>
-      <w:bookmarkEnd w:id="14"/>
-    </w:p>
-    <w:p>
       <w:r>
         <w:rPr>
           <w:noProof/>
-          <w:lang w:eastAsia="es-AR"/>
+          <w:lang w:val="en-US"/>
         </w:rPr>
         <w:drawing>
           <wp:inline distT="0" distB="0" distL="0" distR="0">
@@ -4028,20 +4125,20 @@
     </w:p>
     <w:p>
       <w:pPr>
-        <w:pStyle w:val="Ttulo3"/>
-      </w:pPr>
-      <w:bookmarkStart w:id="15" w:name="_Toc333406841"/>
+        <w:pStyle w:val="Heading3"/>
+      </w:pPr>
+      <w:bookmarkStart w:id="14" w:name="_Toc333442511"/>
       <w:r>
         <w:lastRenderedPageBreak/>
         <w:t>CU47: Registrar permiso de acceso a sitio</w:t>
       </w:r>
-      <w:bookmarkEnd w:id="15"/>
+      <w:bookmarkEnd w:id="14"/>
     </w:p>
     <w:p>
       <w:r>
         <w:rPr>
           <w:noProof/>
-          <w:lang w:eastAsia="es-AR"/>
+          <w:lang w:val="en-US"/>
         </w:rPr>
         <w:drawing>
           <wp:inline distT="0" distB="0" distL="0" distR="0">
@@ -4088,20 +4185,20 @@
     </w:p>
     <w:p>
       <w:pPr>
-        <w:pStyle w:val="Ttulo2"/>
-      </w:pPr>
-      <w:bookmarkStart w:id="16" w:name="_Toc333406842"/>
+        <w:pStyle w:val="Heading2"/>
+      </w:pPr>
+      <w:bookmarkStart w:id="15" w:name="_Toc333442512"/>
       <w:r>
         <w:lastRenderedPageBreak/>
         <w:t>Paquete Soporte</w:t>
       </w:r>
-      <w:bookmarkEnd w:id="16"/>
+      <w:bookmarkEnd w:id="15"/>
     </w:p>
     <w:p>
       <w:pPr>
-        <w:pStyle w:val="Ttulo3"/>
-      </w:pPr>
-      <w:bookmarkStart w:id="17" w:name="_Toc333406843"/>
+        <w:pStyle w:val="Heading3"/>
+      </w:pPr>
+      <w:bookmarkStart w:id="16" w:name="_Toc333442513"/>
       <w:r>
         <w:t>CU62</w:t>
       </w:r>
@@ -4111,7 +4208,7 @@
       <w:r>
         <w:t>Iniciar Sesión</w:t>
       </w:r>
-      <w:bookmarkEnd w:id="17"/>
+      <w:bookmarkEnd w:id="16"/>
     </w:p>
     <w:p>
       <w:pPr>
@@ -4129,7 +4226,7 @@
           <w:bCs/>
           <w:noProof/>
           <w:color w:val="4F81BD" w:themeColor="accent1"/>
-          <w:lang w:eastAsia="es-AR"/>
+          <w:lang w:val="en-US"/>
         </w:rPr>
         <w:drawing>
           <wp:inline distT="0" distB="0" distL="0" distR="0">
@@ -4176,14 +4273,14 @@
     </w:p>
     <w:p>
       <w:pPr>
-        <w:pStyle w:val="Ttulo3"/>
-      </w:pPr>
-      <w:bookmarkStart w:id="18" w:name="_Toc333406844"/>
+        <w:pStyle w:val="Heading3"/>
+      </w:pPr>
+      <w:bookmarkStart w:id="17" w:name="_Toc333442514"/>
       <w:r>
         <w:lastRenderedPageBreak/>
         <w:t>CU63: Cerrar Sesión</w:t>
       </w:r>
-      <w:bookmarkEnd w:id="18"/>
+      <w:bookmarkEnd w:id="17"/>
     </w:p>
     <w:p>
       <w:pPr>
@@ -4201,7 +4298,7 @@
           <w:bCs/>
           <w:noProof/>
           <w:color w:val="4F81BD" w:themeColor="accent1"/>
-          <w:lang w:eastAsia="es-AR"/>
+          <w:lang w:val="en-US"/>
         </w:rPr>
         <w:drawing>
           <wp:inline distT="0" distB="0" distL="0" distR="0">
@@ -4248,20 +4345,20 @@
     </w:p>
     <w:p>
       <w:pPr>
-        <w:pStyle w:val="Ttulo3"/>
-      </w:pPr>
-      <w:bookmarkStart w:id="19" w:name="_Toc333406845"/>
+        <w:pStyle w:val="Heading3"/>
+      </w:pPr>
+      <w:bookmarkStart w:id="18" w:name="_Toc333442515"/>
       <w:r>
         <w:lastRenderedPageBreak/>
         <w:t>CU69: Gestionar Integrante de Cuadrilla</w:t>
       </w:r>
-      <w:bookmarkEnd w:id="19"/>
+      <w:bookmarkEnd w:id="18"/>
     </w:p>
     <w:p>
       <w:r>
         <w:rPr>
           <w:noProof/>
-          <w:lang w:eastAsia="es-AR"/>
+          <w:lang w:val="en-US"/>
         </w:rPr>
         <w:drawing>
           <wp:inline distT="0" distB="0" distL="0" distR="0">
@@ -4308,9 +4405,9 @@
     </w:p>
     <w:p>
       <w:pPr>
-        <w:pStyle w:val="Ttulo3"/>
-      </w:pPr>
-      <w:bookmarkStart w:id="20" w:name="_Toc333406846"/>
+        <w:pStyle w:val="Heading3"/>
+      </w:pPr>
+      <w:bookmarkStart w:id="19" w:name="_Toc333442516"/>
       <w:r>
         <w:lastRenderedPageBreak/>
         <w:t>CU74</w:t>
@@ -4321,13 +4418,13 @@
       <w:r>
         <w:t>Gestionar Cuadrilla</w:t>
       </w:r>
-      <w:bookmarkEnd w:id="20"/>
+      <w:bookmarkEnd w:id="19"/>
     </w:p>
     <w:p>
       <w:r>
         <w:rPr>
           <w:noProof/>
-          <w:lang w:eastAsia="es-AR"/>
+          <w:lang w:val="en-US"/>
         </w:rPr>
         <w:drawing>
           <wp:inline distT="0" distB="0" distL="0" distR="0">
@@ -4374,20 +4471,20 @@
     </w:p>
     <w:p>
       <w:pPr>
-        <w:pStyle w:val="Ttulo3"/>
-      </w:pPr>
-      <w:bookmarkStart w:id="21" w:name="_Toc333406847"/>
+        <w:pStyle w:val="Heading3"/>
+      </w:pPr>
+      <w:bookmarkStart w:id="20" w:name="_Toc333442517"/>
       <w:r>
         <w:lastRenderedPageBreak/>
         <w:t>CU75: Consultar Cuadrilla</w:t>
       </w:r>
-      <w:bookmarkEnd w:id="21"/>
+      <w:bookmarkEnd w:id="20"/>
     </w:p>
     <w:p>
       <w:r>
         <w:rPr>
           <w:noProof/>
-          <w:lang w:eastAsia="es-AR"/>
+          <w:lang w:val="en-US"/>
         </w:rPr>
         <w:drawing>
           <wp:inline distT="0" distB="0" distL="0" distR="0">
@@ -4434,20 +4531,20 @@
     </w:p>
     <w:p>
       <w:pPr>
-        <w:pStyle w:val="Ttulo3"/>
-      </w:pPr>
-      <w:bookmarkStart w:id="22" w:name="_Toc333406848"/>
+        <w:pStyle w:val="Heading3"/>
+      </w:pPr>
+      <w:bookmarkStart w:id="21" w:name="_Toc333442518"/>
       <w:r>
         <w:lastRenderedPageBreak/>
         <w:t>CU76: Registrar Cuadrilla</w:t>
       </w:r>
-      <w:bookmarkEnd w:id="22"/>
+      <w:bookmarkEnd w:id="21"/>
     </w:p>
     <w:p>
       <w:r>
         <w:rPr>
           <w:noProof/>
-          <w:lang w:eastAsia="es-AR"/>
+          <w:lang w:val="en-US"/>
         </w:rPr>
         <w:drawing>
           <wp:inline distT="0" distB="0" distL="0" distR="0">
@@ -4494,20 +4591,20 @@
     </w:p>
     <w:p>
       <w:pPr>
-        <w:pStyle w:val="Ttulo3"/>
-      </w:pPr>
-      <w:bookmarkStart w:id="23" w:name="_Toc333406849"/>
+        <w:pStyle w:val="Heading3"/>
+      </w:pPr>
+      <w:bookmarkStart w:id="22" w:name="_Toc333442519"/>
       <w:r>
         <w:lastRenderedPageBreak/>
         <w:t>CU77: Eliminar Cuadrilla</w:t>
       </w:r>
-      <w:bookmarkEnd w:id="23"/>
+      <w:bookmarkEnd w:id="22"/>
     </w:p>
     <w:p>
       <w:r>
         <w:rPr>
           <w:noProof/>
-          <w:lang w:eastAsia="es-AR"/>
+          <w:lang w:val="en-US"/>
         </w:rPr>
         <w:drawing>
           <wp:inline distT="0" distB="0" distL="0" distR="0">
@@ -4554,20 +4651,20 @@
     </w:p>
     <w:p>
       <w:pPr>
-        <w:pStyle w:val="Ttulo3"/>
-      </w:pPr>
-      <w:bookmarkStart w:id="24" w:name="_Toc333406850"/>
+        <w:pStyle w:val="Heading3"/>
+      </w:pPr>
+      <w:bookmarkStart w:id="23" w:name="_Toc333442520"/>
       <w:r>
         <w:lastRenderedPageBreak/>
         <w:t>CU78: Modificar Cuadrilla</w:t>
       </w:r>
-      <w:bookmarkEnd w:id="24"/>
+      <w:bookmarkEnd w:id="23"/>
     </w:p>
     <w:p>
       <w:r>
         <w:rPr>
           <w:noProof/>
-          <w:lang w:eastAsia="es-AR"/>
+          <w:lang w:val="en-US"/>
         </w:rPr>
         <w:drawing>
           <wp:inline distT="0" distB="0" distL="0" distR="0">
@@ -4614,33 +4711,33 @@
     </w:p>
     <w:p>
       <w:pPr>
-        <w:pStyle w:val="Ttulo1"/>
-      </w:pPr>
-      <w:bookmarkStart w:id="25" w:name="_Toc333406851"/>
+        <w:pStyle w:val="Heading1"/>
+      </w:pPr>
+      <w:bookmarkStart w:id="24" w:name="_Toc333442521"/>
       <w:r>
         <w:lastRenderedPageBreak/>
         <w:t xml:space="preserve">Diagramas Clases </w:t>
       </w:r>
       <w:r>
         <w:t>Diseño</w:t>
+      </w:r>
+      <w:bookmarkEnd w:id="24"/>
+    </w:p>
+    <w:p>
+      <w:pPr>
+        <w:pStyle w:val="Heading2"/>
+      </w:pPr>
+      <w:bookmarkStart w:id="25" w:name="_Toc333442522"/>
+      <w:r>
+        <w:t>Paquete Proyecto</w:t>
       </w:r>
       <w:bookmarkEnd w:id="25"/>
     </w:p>
     <w:p>
-      <w:pPr>
-        <w:pStyle w:val="Ttulo2"/>
-      </w:pPr>
-      <w:bookmarkStart w:id="26" w:name="_Toc333406852"/>
-      <w:r>
-        <w:t>Paquete Proyecto</w:t>
-      </w:r>
-      <w:bookmarkEnd w:id="26"/>
-    </w:p>
-    <w:p>
       <w:r>
         <w:rPr>
           <w:noProof/>
-          <w:lang w:eastAsia="es-AR"/>
+          <w:lang w:val="en-US"/>
         </w:rPr>
         <w:drawing>
           <wp:inline distT="0" distB="0" distL="0" distR="0">
@@ -4688,20 +4785,20 @@
     <w:p/>
     <w:p>
       <w:pPr>
-        <w:pStyle w:val="Ttulo2"/>
-      </w:pPr>
-      <w:bookmarkStart w:id="27" w:name="_Toc333406853"/>
+        <w:pStyle w:val="Heading2"/>
+      </w:pPr>
+      <w:bookmarkStart w:id="26" w:name="_Toc333442523"/>
       <w:r>
         <w:lastRenderedPageBreak/>
         <w:t>Paquete Administración</w:t>
       </w:r>
-      <w:bookmarkEnd w:id="27"/>
+      <w:bookmarkEnd w:id="26"/>
     </w:p>
     <w:p>
       <w:r>
         <w:rPr>
           <w:noProof/>
-          <w:lang w:eastAsia="es-AR"/>
+          <w:lang w:val="en-US"/>
         </w:rPr>
         <w:drawing>
           <wp:inline distT="0" distB="0" distL="0" distR="0">
@@ -4749,20 +4846,20 @@
     <w:p/>
     <w:p>
       <w:pPr>
-        <w:pStyle w:val="Ttulo2"/>
-      </w:pPr>
-      <w:bookmarkStart w:id="28" w:name="_Toc333406854"/>
+        <w:pStyle w:val="Heading2"/>
+      </w:pPr>
+      <w:bookmarkStart w:id="27" w:name="_Toc333442524"/>
       <w:r>
         <w:lastRenderedPageBreak/>
         <w:t>Paquete Soporte</w:t>
       </w:r>
-      <w:bookmarkEnd w:id="28"/>
+      <w:bookmarkEnd w:id="27"/>
     </w:p>
     <w:p>
       <w:r>
         <w:rPr>
           <w:noProof/>
-          <w:lang w:eastAsia="es-AR"/>
+          <w:lang w:val="en-US"/>
         </w:rPr>
         <w:drawing>
           <wp:inline distT="0" distB="0" distL="0" distR="0">
@@ -4810,110 +4907,40 @@
     <w:p/>
     <w:p>
       <w:pPr>
-        <w:pStyle w:val="Ttulo1"/>
-      </w:pPr>
-      <w:bookmarkStart w:id="29" w:name="_Toc333406855"/>
-      <w:r>
+        <w:pStyle w:val="Heading1"/>
+      </w:pPr>
+      <w:bookmarkStart w:id="28" w:name="_Toc333442525"/>
+      <w:r>
+        <w:lastRenderedPageBreak/>
         <w:t>Aplicación de Patrones</w:t>
+      </w:r>
+      <w:bookmarkEnd w:id="28"/>
+    </w:p>
+    <w:p>
+      <w:pPr>
+        <w:pStyle w:val="Heading2"/>
+      </w:pPr>
+      <w:bookmarkStart w:id="29" w:name="_Toc333442526"/>
+      <w:r>
+        <w:t>Paquete Soporte</w:t>
       </w:r>
       <w:bookmarkEnd w:id="29"/>
     </w:p>
     <w:p>
       <w:pPr>
-        <w:pStyle w:val="Ttulo2"/>
-      </w:pPr>
-      <w:bookmarkStart w:id="30" w:name="_Toc333406856"/>
-      <w:r>
-        <w:t>Paquete Proyecto</w:t>
+        <w:pStyle w:val="Heading3"/>
+      </w:pPr>
+      <w:bookmarkStart w:id="30" w:name="_Toc333442527"/>
+      <w:r>
+        <w:t>Patrón Estrategia</w:t>
       </w:r>
       <w:bookmarkEnd w:id="30"/>
     </w:p>
     <w:p>
-      <w:pPr>
-        <w:pStyle w:val="Ttulo3"/>
-      </w:pPr>
-      <w:bookmarkStart w:id="31" w:name="_Toc333406857"/>
-      <w:r>
-        <w:t>Patrón Observador</w:t>
-      </w:r>
-      <w:bookmarkEnd w:id="31"/>
-    </w:p>
-    <w:p>
       <w:r>
         <w:rPr>
           <w:noProof/>
-          <w:lang w:eastAsia="es-AR"/>
-        </w:rPr>
-        <w:drawing>
-          <wp:inline distT="0" distB="0" distL="0" distR="0">
-            <wp:extent cx="3819525" cy="2524125"/>
-            <wp:effectExtent l="0" t="0" r="0" b="0"/>
-            <wp:docPr id="4" name="0 Imagen"/>
-            <wp:cNvGraphicFramePr>
-              <a:graphicFrameLocks xmlns:a="http://schemas.openxmlformats.org/drawingml/2006/main" noChangeAspect="1"/>
-            </wp:cNvGraphicFramePr>
-            <a:graphic xmlns:a="http://schemas.openxmlformats.org/drawingml/2006/main">
-              <a:graphicData uri="http://schemas.openxmlformats.org/drawingml/2006/picture">
-                <pic:pic xmlns:pic="http://schemas.openxmlformats.org/drawingml/2006/picture">
-                  <pic:nvPicPr>
-                    <pic:cNvPr id="0" name="DiagPatron Observador.jpg"/>
-                    <pic:cNvPicPr/>
-                  </pic:nvPicPr>
-                  <pic:blipFill>
-                    <a:blip r:embed="rId33">
-                      <a:extLst>
-                        <a:ext uri="{28A0092B-C50C-407E-A947-70E740481C1C}">
-                          <a14:useLocalDpi xmlns:a14="http://schemas.microsoft.com/office/drawing/2010/main" val="0"/>
-                        </a:ext>
-                      </a:extLst>
-                    </a:blip>
-                    <a:stretch>
-                      <a:fillRect/>
-                    </a:stretch>
-                  </pic:blipFill>
-                  <pic:spPr>
-                    <a:xfrm>
-                      <a:off x="0" y="0"/>
-                      <a:ext cx="3819525" cy="2524125"/>
-                    </a:xfrm>
-                    <a:prstGeom prst="rect">
-                      <a:avLst/>
-                    </a:prstGeom>
-                  </pic:spPr>
-                </pic:pic>
-              </a:graphicData>
-            </a:graphic>
-          </wp:inline>
-        </w:drawing>
-      </w:r>
-    </w:p>
-    <w:p/>
-    <w:p>
-      <w:pPr>
-        <w:pStyle w:val="Ttulo2"/>
-      </w:pPr>
-      <w:bookmarkStart w:id="32" w:name="_Toc333406858"/>
-      <w:r>
-        <w:lastRenderedPageBreak/>
-        <w:t>Paquete Soporte</w:t>
-      </w:r>
-      <w:bookmarkEnd w:id="32"/>
-    </w:p>
-    <w:p>
-      <w:pPr>
-        <w:pStyle w:val="Ttulo3"/>
-      </w:pPr>
-      <w:bookmarkStart w:id="33" w:name="_Toc333406859"/>
-      <w:r>
-        <w:t>Patrón Estrategia</w:t>
-      </w:r>
-      <w:bookmarkEnd w:id="33"/>
-    </w:p>
-    <w:p>
-      <w:r>
-        <w:rPr>
-          <w:noProof/>
-          <w:lang w:eastAsia="es-AR"/>
+          <w:lang w:val="en-US"/>
         </w:rPr>
         <w:drawing>
           <wp:inline distT="0" distB="0" distL="0" distR="0">
@@ -4931,7 +4958,7 @@
                     <pic:cNvPicPr/>
                   </pic:nvPicPr>
                   <pic:blipFill>
-                    <a:blip r:embed="rId34">
+                    <a:blip r:embed="rId33">
                       <a:extLst>
                         <a:ext uri="{28A0092B-C50C-407E-A947-70E740481C1C}">
                           <a14:useLocalDpi xmlns:a14="http://schemas.microsoft.com/office/drawing/2010/main" val="0"/>
@@ -4960,24 +4987,20 @@
     </w:p>
     <w:p>
       <w:pPr>
-        <w:pStyle w:val="Ttulo3"/>
-      </w:pPr>
-      <w:bookmarkStart w:id="34" w:name="_Toc333406860"/>
-      <w:r>
-        <w:t xml:space="preserve">Patrón </w:t>
-      </w:r>
-      <w:proofErr w:type="spellStart"/>
-      <w:r>
-        <w:t>Iterador</w:t>
-      </w:r>
-      <w:bookmarkEnd w:id="34"/>
-      <w:proofErr w:type="spellEnd"/>
+        <w:pStyle w:val="Heading3"/>
+      </w:pPr>
+      <w:bookmarkStart w:id="31" w:name="_Toc333442528"/>
+      <w:r>
+        <w:lastRenderedPageBreak/>
+        <w:t>Patrón Iterador</w:t>
+      </w:r>
+      <w:bookmarkEnd w:id="31"/>
     </w:p>
     <w:p>
       <w:r>
         <w:rPr>
           <w:noProof/>
-          <w:lang w:eastAsia="es-AR"/>
+          <w:lang w:val="en-US"/>
         </w:rPr>
         <w:drawing>
           <wp:inline distT="0" distB="0" distL="0" distR="0">
@@ -4995,7 +5018,7 @@
                     <pic:cNvPicPr/>
                   </pic:nvPicPr>
                   <pic:blipFill>
-                    <a:blip r:embed="rId35">
+                    <a:blip r:embed="rId34">
                       <a:extLst>
                         <a:ext uri="{28A0092B-C50C-407E-A947-70E740481C1C}">
                           <a14:useLocalDpi xmlns:a14="http://schemas.microsoft.com/office/drawing/2010/main" val="0"/>
@@ -5023,6 +5046,196 @@
       </w:r>
     </w:p>
     <w:p/>
+    <w:p>
+      <w:pPr>
+        <w:pStyle w:val="Heading1"/>
+      </w:pPr>
+      <w:bookmarkStart w:id="32" w:name="_Toc333442529"/>
+      <w:r>
+        <w:lastRenderedPageBreak/>
+        <w:t>Diagrama de componentes</w:t>
+      </w:r>
+      <w:bookmarkEnd w:id="32"/>
+    </w:p>
+    <w:p>
+      <w:r>
+        <w:rPr>
+          <w:noProof/>
+          <w:lang w:val="en-US"/>
+        </w:rPr>
+        <w:drawing>
+          <wp:inline distT="0" distB="0" distL="0" distR="0">
+            <wp:extent cx="5612130" cy="4186555"/>
+            <wp:effectExtent l="0" t="0" r="0" b="0"/>
+            <wp:docPr id="9" name="Picture 9"/>
+            <wp:cNvGraphicFramePr>
+              <a:graphicFrameLocks xmlns:a="http://schemas.openxmlformats.org/drawingml/2006/main" noChangeAspect="1"/>
+            </wp:cNvGraphicFramePr>
+            <a:graphic xmlns:a="http://schemas.openxmlformats.org/drawingml/2006/main">
+              <a:graphicData uri="http://schemas.openxmlformats.org/drawingml/2006/picture">
+                <pic:pic xmlns:pic="http://schemas.openxmlformats.org/drawingml/2006/picture">
+                  <pic:nvPicPr>
+                    <pic:cNvPr id="0" name="Componentes.jpg"/>
+                    <pic:cNvPicPr/>
+                  </pic:nvPicPr>
+                  <pic:blipFill>
+                    <a:blip r:embed="rId35">
+                      <a:extLst>
+                        <a:ext uri="{28A0092B-C50C-407E-A947-70E740481C1C}">
+                          <a14:useLocalDpi xmlns:a14="http://schemas.microsoft.com/office/drawing/2010/main" val="0"/>
+                        </a:ext>
+                      </a:extLst>
+                    </a:blip>
+                    <a:stretch>
+                      <a:fillRect/>
+                    </a:stretch>
+                  </pic:blipFill>
+                  <pic:spPr>
+                    <a:xfrm>
+                      <a:off x="0" y="0"/>
+                      <a:ext cx="5612130" cy="4186555"/>
+                    </a:xfrm>
+                    <a:prstGeom prst="rect">
+                      <a:avLst/>
+                    </a:prstGeom>
+                  </pic:spPr>
+                </pic:pic>
+              </a:graphicData>
+            </a:graphic>
+          </wp:inline>
+        </w:drawing>
+      </w:r>
+    </w:p>
+    <w:p>
+      <w:pPr>
+        <w:pStyle w:val="Heading1"/>
+      </w:pPr>
+      <w:bookmarkStart w:id="33" w:name="_Toc333442530"/>
+      <w:r>
+        <w:lastRenderedPageBreak/>
+        <w:t>Diagramas de despliegue</w:t>
+      </w:r>
+      <w:bookmarkEnd w:id="33"/>
+    </w:p>
+    <w:p>
+      <w:pPr>
+        <w:pStyle w:val="Heading2"/>
+      </w:pPr>
+      <w:bookmarkStart w:id="34" w:name="_Toc333442531"/>
+      <w:r>
+        <w:t>Despliegue de componentes</w:t>
+      </w:r>
+      <w:bookmarkEnd w:id="34"/>
+    </w:p>
+    <w:p>
+      <w:r>
+        <w:rPr>
+          <w:noProof/>
+          <w:lang w:val="en-US"/>
+        </w:rPr>
+        <w:drawing>
+          <wp:inline distT="0" distB="0" distL="0" distR="0">
+            <wp:extent cx="5143500" cy="4267200"/>
+            <wp:effectExtent l="0" t="0" r="0" b="0"/>
+            <wp:docPr id="11" name="Picture 11"/>
+            <wp:cNvGraphicFramePr>
+              <a:graphicFrameLocks xmlns:a="http://schemas.openxmlformats.org/drawingml/2006/main" noChangeAspect="1"/>
+            </wp:cNvGraphicFramePr>
+            <a:graphic xmlns:a="http://schemas.openxmlformats.org/drawingml/2006/main">
+              <a:graphicData uri="http://schemas.openxmlformats.org/drawingml/2006/picture">
+                <pic:pic xmlns:pic="http://schemas.openxmlformats.org/drawingml/2006/picture">
+                  <pic:nvPicPr>
+                    <pic:cNvPr id="0" name="Despliegue.jpg"/>
+                    <pic:cNvPicPr/>
+                  </pic:nvPicPr>
+                  <pic:blipFill>
+                    <a:blip r:embed="rId36">
+                      <a:extLst>
+                        <a:ext uri="{28A0092B-C50C-407E-A947-70E740481C1C}">
+                          <a14:useLocalDpi xmlns:a14="http://schemas.microsoft.com/office/drawing/2010/main" val="0"/>
+                        </a:ext>
+                      </a:extLst>
+                    </a:blip>
+                    <a:stretch>
+                      <a:fillRect/>
+                    </a:stretch>
+                  </pic:blipFill>
+                  <pic:spPr>
+                    <a:xfrm>
+                      <a:off x="0" y="0"/>
+                      <a:ext cx="5143500" cy="4267200"/>
+                    </a:xfrm>
+                    <a:prstGeom prst="rect">
+                      <a:avLst/>
+                    </a:prstGeom>
+                  </pic:spPr>
+                </pic:pic>
+              </a:graphicData>
+            </a:graphic>
+          </wp:inline>
+        </w:drawing>
+      </w:r>
+    </w:p>
+    <w:p>
+      <w:pPr>
+        <w:pStyle w:val="Heading2"/>
+      </w:pPr>
+      <w:bookmarkStart w:id="35" w:name="_Toc333442532"/>
+      <w:r>
+        <w:lastRenderedPageBreak/>
+        <w:t>Despliegue físico</w:t>
+      </w:r>
+      <w:bookmarkEnd w:id="35"/>
+    </w:p>
+    <w:p>
+      <w:r>
+        <w:rPr>
+          <w:noProof/>
+          <w:lang w:val="en-US"/>
+        </w:rPr>
+        <w:drawing>
+          <wp:inline distT="0" distB="0" distL="0" distR="0">
+            <wp:extent cx="4924425" cy="4953000"/>
+            <wp:effectExtent l="0" t="0" r="0" b="0"/>
+            <wp:docPr id="8" name="Picture 8"/>
+            <wp:cNvGraphicFramePr>
+              <a:graphicFrameLocks xmlns:a="http://schemas.openxmlformats.org/drawingml/2006/main" noChangeAspect="1"/>
+            </wp:cNvGraphicFramePr>
+            <a:graphic xmlns:a="http://schemas.openxmlformats.org/drawingml/2006/main">
+              <a:graphicData uri="http://schemas.openxmlformats.org/drawingml/2006/picture">
+                <pic:pic xmlns:pic="http://schemas.openxmlformats.org/drawingml/2006/picture">
+                  <pic:nvPicPr>
+                    <pic:cNvPr id="0" name="Despliegue fisico.jpg"/>
+                    <pic:cNvPicPr/>
+                  </pic:nvPicPr>
+                  <pic:blipFill>
+                    <a:blip r:embed="rId37">
+                      <a:extLst>
+                        <a:ext uri="{28A0092B-C50C-407E-A947-70E740481C1C}">
+                          <a14:useLocalDpi xmlns:a14="http://schemas.microsoft.com/office/drawing/2010/main" val="0"/>
+                        </a:ext>
+                      </a:extLst>
+                    </a:blip>
+                    <a:stretch>
+                      <a:fillRect/>
+                    </a:stretch>
+                  </pic:blipFill>
+                  <pic:spPr>
+                    <a:xfrm>
+                      <a:off x="0" y="0"/>
+                      <a:ext cx="4924425" cy="4953000"/>
+                    </a:xfrm>
+                    <a:prstGeom prst="rect">
+                      <a:avLst/>
+                    </a:prstGeom>
+                  </pic:spPr>
+                </pic:pic>
+              </a:graphicData>
+            </a:graphic>
+          </wp:inline>
+        </w:drawing>
+      </w:r>
+    </w:p>
     <w:sectPr>
       <w:pgSz w:w="12240" w:h="15840"/>
       <w:pgMar w:top="1417" w:right="1701" w:bottom="1417" w:left="1701" w:header="708" w:footer="708" w:gutter="0"/>
@@ -5072,7 +5285,7 @@
     <w:sdtContent>
       <w:p>
         <w:pPr>
-          <w:pStyle w:val="Piedepgina"/>
+          <w:pStyle w:val="Footer"/>
           <w:jc w:val="right"/>
         </w:pPr>
         <w:r>
@@ -5101,7 +5314,7 @@
   </w:sdt>
   <w:p>
     <w:pPr>
-      <w:pStyle w:val="Piedepgina"/>
+      <w:pStyle w:val="Footer"/>
     </w:pPr>
   </w:p>
 </w:ftr>
@@ -5111,7 +5324,7 @@
 <w:ftr xmlns:wpc="http://schemas.microsoft.com/office/word/2010/wordprocessingCanvas" xmlns:mc="http://schemas.openxmlformats.org/markup-compatibility/2006" xmlns:o="urn:schemas-microsoft-com:office:office" xmlns:r="http://schemas.openxmlformats.org/officeDocument/2006/relationships" xmlns:m="http://schemas.openxmlformats.org/officeDocument/2006/math" xmlns:v="urn:schemas-microsoft-com:vml" xmlns:wp14="http://schemas.microsoft.com/office/word/2010/wordprocessingDrawing" xmlns:wp="http://schemas.openxmlformats.org/drawingml/2006/wordprocessingDrawing" xmlns:w10="urn:schemas-microsoft-com:office:word" xmlns:w="http://schemas.openxmlformats.org/wordprocessingml/2006/main" xmlns:w14="http://schemas.microsoft.com/office/word/2010/wordml" xmlns:wpg="http://schemas.microsoft.com/office/word/2010/wordprocessingGroup" xmlns:wpi="http://schemas.microsoft.com/office/word/2010/wordprocessingInk" xmlns:wne="http://schemas.microsoft.com/office/word/2006/wordml" xmlns:wps="http://schemas.microsoft.com/office/word/2010/wordprocessingShape" mc:Ignorable="w14 wp14">
   <w:tbl>
     <w:tblPr>
-      <w:tblStyle w:val="Tablaconcuadrcula"/>
+      <w:tblStyle w:val="TableGrid"/>
       <w:tblW w:w="0" w:type="auto"/>
       <w:tblBorders>
         <w:top w:val="single" w:sz="8" w:space="0" w:color="9BBB59" w:themeColor="accent3"/>
@@ -5143,7 +5356,7 @@
           <w:sdtContent>
             <w:p>
               <w:pPr>
-                <w:pStyle w:val="Piedepgina"/>
+                <w:pStyle w:val="Footer"/>
                 <w:tabs>
                   <w:tab w:val="left" w:pos="6390"/>
                 </w:tabs>
@@ -5165,13 +5378,13 @@
   </w:tbl>
   <w:p>
     <w:pPr>
-      <w:pStyle w:val="Piedepgina"/>
+      <w:pStyle w:val="Footer"/>
       <w:jc w:val="right"/>
     </w:pPr>
   </w:p>
   <w:p>
     <w:pPr>
-      <w:pStyle w:val="Piedepgina"/>
+      <w:pStyle w:val="Footer"/>
     </w:pPr>
   </w:p>
 </w:ftr>
@@ -5206,12 +5419,12 @@
 <w:hdr xmlns:wpc="http://schemas.microsoft.com/office/word/2010/wordprocessingCanvas" xmlns:mc="http://schemas.openxmlformats.org/markup-compatibility/2006" xmlns:o="urn:schemas-microsoft-com:office:office" xmlns:r="http://schemas.openxmlformats.org/officeDocument/2006/relationships" xmlns:m="http://schemas.openxmlformats.org/officeDocument/2006/math" xmlns:v="urn:schemas-microsoft-com:vml" xmlns:wp14="http://schemas.microsoft.com/office/word/2010/wordprocessingDrawing" xmlns:wp="http://schemas.openxmlformats.org/drawingml/2006/wordprocessingDrawing" xmlns:w10="urn:schemas-microsoft-com:office:word" xmlns:w="http://schemas.openxmlformats.org/wordprocessingml/2006/main" xmlns:w14="http://schemas.microsoft.com/office/word/2010/wordml" xmlns:wpg="http://schemas.microsoft.com/office/word/2010/wordprocessingGroup" xmlns:wpi="http://schemas.microsoft.com/office/word/2010/wordprocessingInk" xmlns:wne="http://schemas.microsoft.com/office/word/2006/wordml" xmlns:wps="http://schemas.microsoft.com/office/word/2010/wordprocessingShape" mc:Ignorable="w14 wp14">
   <w:p>
     <w:pPr>
-      <w:pStyle w:val="Encabezado"/>
+      <w:pStyle w:val="Header"/>
     </w:pPr>
   </w:p>
   <w:p>
     <w:pPr>
-      <w:pStyle w:val="Encabezado"/>
+      <w:pStyle w:val="Header"/>
     </w:pPr>
   </w:p>
 </w:hdr>
@@ -5221,12 +5434,12 @@
 <w:hdr xmlns:wpc="http://schemas.microsoft.com/office/word/2010/wordprocessingCanvas" xmlns:mc="http://schemas.openxmlformats.org/markup-compatibility/2006" xmlns:o="urn:schemas-microsoft-com:office:office" xmlns:r="http://schemas.openxmlformats.org/officeDocument/2006/relationships" xmlns:m="http://schemas.openxmlformats.org/officeDocument/2006/math" xmlns:v="urn:schemas-microsoft-com:vml" xmlns:wp14="http://schemas.microsoft.com/office/word/2010/wordprocessingDrawing" xmlns:wp="http://schemas.openxmlformats.org/drawingml/2006/wordprocessingDrawing" xmlns:w10="urn:schemas-microsoft-com:office:word" xmlns:w="http://schemas.openxmlformats.org/wordprocessingml/2006/main" xmlns:w14="http://schemas.microsoft.com/office/word/2010/wordml" xmlns:wpg="http://schemas.microsoft.com/office/word/2010/wordprocessingGroup" xmlns:wpi="http://schemas.microsoft.com/office/word/2010/wordprocessingInk" xmlns:wne="http://schemas.microsoft.com/office/word/2006/wordml" xmlns:wps="http://schemas.microsoft.com/office/word/2010/wordprocessingShape" mc:Ignorable="w14 wp14">
   <w:p>
     <w:pPr>
-      <w:pStyle w:val="Encabezado"/>
+      <w:pStyle w:val="Header"/>
     </w:pPr>
   </w:p>
   <w:tbl>
     <w:tblPr>
-      <w:tblStyle w:val="Tablaconcuadrcula"/>
+      <w:tblStyle w:val="TableGrid"/>
       <w:tblW w:w="0" w:type="auto"/>
       <w:tblBorders>
         <w:top w:val="none" w:sz="0" w:space="0" w:color="auto"/>
@@ -5249,7 +5462,7 @@
         </w:tcPr>
         <w:p>
           <w:pPr>
-            <w:pStyle w:val="Encabezado"/>
+            <w:pStyle w:val="Header"/>
             <w:rPr>
               <w:rFonts w:cstheme="minorHAnsi"/>
             </w:rPr>
@@ -5268,7 +5481,7 @@
         </w:tcPr>
         <w:p>
           <w:pPr>
-            <w:pStyle w:val="Encabezado"/>
+            <w:pStyle w:val="Header"/>
           </w:pPr>
           <w:r>
             <w:t>Coming S.A.</w:t>
@@ -5283,7 +5496,7 @@
         </w:tcPr>
         <w:p>
           <w:pPr>
-            <w:pStyle w:val="Encabezado"/>
+            <w:pStyle w:val="Header"/>
           </w:pPr>
           <w:proofErr w:type="spellStart"/>
           <w:r>
@@ -5307,7 +5520,7 @@
         </w:tcPr>
         <w:p>
           <w:pPr>
-            <w:pStyle w:val="Encabezado"/>
+            <w:pStyle w:val="Header"/>
             <w:rPr>
               <w:sz w:val="20"/>
               <w:szCs w:val="20"/>
@@ -5340,7 +5553,7 @@
   </w:tbl>
   <w:p>
     <w:pPr>
-      <w:pStyle w:val="Encabezado"/>
+      <w:pStyle w:val="Header"/>
     </w:pPr>
   </w:p>
 </w:hdr>
@@ -7288,18 +7501,21 @@
   <w:abstractNum w:abstractNumId="22">
     <w:nsid w:val="4A525E7F"/>
     <w:multiLevelType w:val="hybridMultilevel"/>
-    <w:tmpl w:val="164E0C20"/>
-    <w:lvl w:ilvl="0" w:tplc="0C0A000F">
-      <w:start w:val="1"/>
-      <w:numFmt w:val="decimal"/>
-      <w:lvlText w:val="%1."/>
+    <w:tmpl w:val="98023116"/>
+    <w:lvl w:ilvl="0" w:tplc="04090001">
+      <w:start w:val="1"/>
+      <w:numFmt w:val="bullet"/>
+      <w:lvlText w:val=""/>
       <w:lvlJc w:val="left"/>
       <w:pPr>
         <w:tabs>
-          <w:tab w:val="num" w:pos="1647"/>
+          <w:tab w:val="num" w:pos="1080"/>
         </w:tabs>
-        <w:ind w:left="1647" w:hanging="360"/>
-      </w:pPr>
+        <w:ind w:left="1080" w:hanging="360"/>
+      </w:pPr>
+      <w:rPr>
+        <w:rFonts w:ascii="Symbol" w:hAnsi="Symbol" w:hint="default"/>
+      </w:rPr>
     </w:lvl>
     <w:lvl w:ilvl="1" w:tplc="0C0A0019" w:tentative="1">
       <w:start w:val="1"/>
@@ -7308,9 +7524,9 @@
       <w:lvlJc w:val="left"/>
       <w:pPr>
         <w:tabs>
-          <w:tab w:val="num" w:pos="2367"/>
+          <w:tab w:val="num" w:pos="1800"/>
         </w:tabs>
-        <w:ind w:left="2367" w:hanging="360"/>
+        <w:ind w:left="1800" w:hanging="360"/>
       </w:pPr>
     </w:lvl>
     <w:lvl w:ilvl="2" w:tplc="0C0A001B" w:tentative="1">
@@ -7320,9 +7536,9 @@
       <w:lvlJc w:val="right"/>
       <w:pPr>
         <w:tabs>
-          <w:tab w:val="num" w:pos="3087"/>
+          <w:tab w:val="num" w:pos="2520"/>
         </w:tabs>
-        <w:ind w:left="3087" w:hanging="180"/>
+        <w:ind w:left="2520" w:hanging="180"/>
       </w:pPr>
     </w:lvl>
     <w:lvl w:ilvl="3" w:tplc="0C0A000F" w:tentative="1">
@@ -7332,9 +7548,9 @@
       <w:lvlJc w:val="left"/>
       <w:pPr>
         <w:tabs>
-          <w:tab w:val="num" w:pos="3807"/>
+          <w:tab w:val="num" w:pos="3240"/>
         </w:tabs>
-        <w:ind w:left="3807" w:hanging="360"/>
+        <w:ind w:left="3240" w:hanging="360"/>
       </w:pPr>
     </w:lvl>
     <w:lvl w:ilvl="4" w:tplc="0C0A0019" w:tentative="1">
@@ -7344,9 +7560,9 @@
       <w:lvlJc w:val="left"/>
       <w:pPr>
         <w:tabs>
-          <w:tab w:val="num" w:pos="4527"/>
+          <w:tab w:val="num" w:pos="3960"/>
         </w:tabs>
-        <w:ind w:left="4527" w:hanging="360"/>
+        <w:ind w:left="3960" w:hanging="360"/>
       </w:pPr>
     </w:lvl>
     <w:lvl w:ilvl="5" w:tplc="0C0A001B" w:tentative="1">
@@ -7356,9 +7572,9 @@
       <w:lvlJc w:val="right"/>
       <w:pPr>
         <w:tabs>
-          <w:tab w:val="num" w:pos="5247"/>
+          <w:tab w:val="num" w:pos="4680"/>
         </w:tabs>
-        <w:ind w:left="5247" w:hanging="180"/>
+        <w:ind w:left="4680" w:hanging="180"/>
       </w:pPr>
     </w:lvl>
     <w:lvl w:ilvl="6" w:tplc="0C0A000F" w:tentative="1">
@@ -7368,9 +7584,9 @@
       <w:lvlJc w:val="left"/>
       <w:pPr>
         <w:tabs>
-          <w:tab w:val="num" w:pos="5967"/>
+          <w:tab w:val="num" w:pos="5400"/>
         </w:tabs>
-        <w:ind w:left="5967" w:hanging="360"/>
+        <w:ind w:left="5400" w:hanging="360"/>
       </w:pPr>
     </w:lvl>
     <w:lvl w:ilvl="7" w:tplc="0C0A0019" w:tentative="1">
@@ -7380,9 +7596,9 @@
       <w:lvlJc w:val="left"/>
       <w:pPr>
         <w:tabs>
-          <w:tab w:val="num" w:pos="6687"/>
+          <w:tab w:val="num" w:pos="6120"/>
         </w:tabs>
-        <w:ind w:left="6687" w:hanging="360"/>
+        <w:ind w:left="6120" w:hanging="360"/>
       </w:pPr>
     </w:lvl>
     <w:lvl w:ilvl="8" w:tplc="0C0A001B" w:tentative="1">
@@ -7392,9 +7608,9 @@
       <w:lvlJc w:val="right"/>
       <w:pPr>
         <w:tabs>
-          <w:tab w:val="num" w:pos="7407"/>
+          <w:tab w:val="num" w:pos="6840"/>
         </w:tabs>
-        <w:ind w:left="7407" w:hanging="180"/>
+        <w:ind w:left="6840" w:hanging="180"/>
       </w:pPr>
     </w:lvl>
   </w:abstractNum>
@@ -8762,11 +8978,11 @@
       <w:lang w:val="es-AR"/>
     </w:rPr>
   </w:style>
-  <w:style w:type="paragraph" w:styleId="Ttulo1">
+  <w:style w:type="paragraph" w:styleId="Heading1">
     <w:name w:val="heading 1"/>
     <w:basedOn w:val="Normal"/>
     <w:next w:val="Normal"/>
-    <w:link w:val="Ttulo1Car"/>
+    <w:link w:val="Heading1Char"/>
     <w:uiPriority w:val="9"/>
     <w:qFormat/>
     <w:rsid w:val="0018725A"/>
@@ -8785,11 +9001,11 @@
       <w:szCs w:val="28"/>
     </w:rPr>
   </w:style>
-  <w:style w:type="paragraph" w:styleId="Ttulo2">
+  <w:style w:type="paragraph" w:styleId="Heading2">
     <w:name w:val="heading 2"/>
     <w:basedOn w:val="Normal"/>
     <w:next w:val="Normal"/>
-    <w:link w:val="Ttulo2Car"/>
+    <w:link w:val="Heading2Char"/>
     <w:uiPriority w:val="9"/>
     <w:unhideWhenUsed/>
     <w:qFormat/>
@@ -8809,11 +9025,11 @@
       <w:szCs w:val="26"/>
     </w:rPr>
   </w:style>
-  <w:style w:type="paragraph" w:styleId="Ttulo3">
+  <w:style w:type="paragraph" w:styleId="Heading3">
     <w:name w:val="heading 3"/>
     <w:basedOn w:val="Normal"/>
     <w:next w:val="Normal"/>
-    <w:link w:val="Ttulo3Car"/>
+    <w:link w:val="Heading3Char"/>
     <w:uiPriority w:val="9"/>
     <w:unhideWhenUsed/>
     <w:qFormat/>
@@ -8831,12 +9047,13 @@
       <w:color w:val="4F81BD" w:themeColor="accent1"/>
     </w:rPr>
   </w:style>
-  <w:style w:type="character" w:default="1" w:styleId="Fuentedeprrafopredeter">
+  <w:style w:type="character" w:default="1" w:styleId="DefaultParagraphFont">
     <w:name w:val="Default Paragraph Font"/>
     <w:uiPriority w:val="1"/>
+    <w:semiHidden/>
     <w:unhideWhenUsed/>
   </w:style>
-  <w:style w:type="table" w:default="1" w:styleId="Tablanormal">
+  <w:style w:type="table" w:default="1" w:styleId="TableNormal">
     <w:name w:val="Normal Table"/>
     <w:uiPriority w:val="99"/>
     <w:semiHidden/>
@@ -8851,16 +9068,16 @@
       </w:tblCellMar>
     </w:tblPr>
   </w:style>
-  <w:style w:type="numbering" w:default="1" w:styleId="Sinlista">
+  <w:style w:type="numbering" w:default="1" w:styleId="NoList">
     <w:name w:val="No List"/>
     <w:uiPriority w:val="99"/>
     <w:semiHidden/>
     <w:unhideWhenUsed/>
   </w:style>
-  <w:style w:type="character" w:customStyle="1" w:styleId="Ttulo1Car">
-    <w:name w:val="Título 1 Car"/>
-    <w:basedOn w:val="Fuentedeprrafopredeter"/>
-    <w:link w:val="Ttulo1"/>
+  <w:style w:type="character" w:customStyle="1" w:styleId="Heading1Char">
+    <w:name w:val="Heading 1 Char"/>
+    <w:basedOn w:val="DefaultParagraphFont"/>
+    <w:link w:val="Heading1"/>
     <w:uiPriority w:val="9"/>
     <w:rsid w:val="0018725A"/>
     <w:rPr>
@@ -8873,10 +9090,10 @@
       <w:lang w:val="es-AR"/>
     </w:rPr>
   </w:style>
-  <w:style w:type="character" w:customStyle="1" w:styleId="Ttulo2Car">
-    <w:name w:val="Título 2 Car"/>
-    <w:basedOn w:val="Fuentedeprrafopredeter"/>
-    <w:link w:val="Ttulo2"/>
+  <w:style w:type="character" w:customStyle="1" w:styleId="Heading2Char">
+    <w:name w:val="Heading 2 Char"/>
+    <w:basedOn w:val="DefaultParagraphFont"/>
+    <w:link w:val="Heading2"/>
     <w:uiPriority w:val="9"/>
     <w:rsid w:val="0018725A"/>
     <w:rPr>
@@ -8889,10 +9106,10 @@
       <w:lang w:val="es-AR"/>
     </w:rPr>
   </w:style>
-  <w:style w:type="character" w:customStyle="1" w:styleId="Ttulo3Car">
-    <w:name w:val="Título 3 Car"/>
-    <w:basedOn w:val="Fuentedeprrafopredeter"/>
-    <w:link w:val="Ttulo3"/>
+  <w:style w:type="character" w:customStyle="1" w:styleId="Heading3Char">
+    <w:name w:val="Heading 3 Char"/>
+    <w:basedOn w:val="DefaultParagraphFont"/>
+    <w:link w:val="Heading3"/>
     <w:uiPriority w:val="9"/>
     <w:rsid w:val="0018725A"/>
     <w:rPr>
@@ -8903,9 +9120,9 @@
       <w:lang w:val="es-AR"/>
     </w:rPr>
   </w:style>
-  <w:style w:type="table" w:styleId="Tablaconcuadrcula">
+  <w:style w:type="table" w:styleId="TableGrid">
     <w:name w:val="Table Grid"/>
-    <w:basedOn w:val="Tablanormal"/>
+    <w:basedOn w:val="TableNormal"/>
     <w:uiPriority w:val="59"/>
     <w:rsid w:val="0018725A"/>
     <w:pPr>
@@ -8929,7 +9146,7 @@
       </w:tblCellMar>
     </w:tblPr>
   </w:style>
-  <w:style w:type="paragraph" w:styleId="Prrafodelista">
+  <w:style w:type="paragraph" w:styleId="ListParagraph">
     <w:name w:val="List Paragraph"/>
     <w:basedOn w:val="Normal"/>
     <w:uiPriority w:val="34"/>
@@ -8940,10 +9157,10 @@
       <w:contextualSpacing/>
     </w:pPr>
   </w:style>
-  <w:style w:type="paragraph" w:styleId="Encabezado">
+  <w:style w:type="paragraph" w:styleId="Header">
     <w:name w:val="header"/>
     <w:basedOn w:val="Normal"/>
-    <w:link w:val="EncabezadoCar"/>
+    <w:link w:val="HeaderChar"/>
     <w:uiPriority w:val="99"/>
     <w:unhideWhenUsed/>
     <w:rsid w:val="0018725A"/>
@@ -8955,20 +9172,20 @@
       <w:spacing w:after="0" w:line="240" w:lineRule="auto"/>
     </w:pPr>
   </w:style>
-  <w:style w:type="character" w:customStyle="1" w:styleId="EncabezadoCar">
-    <w:name w:val="Encabezado Car"/>
-    <w:basedOn w:val="Fuentedeprrafopredeter"/>
-    <w:link w:val="Encabezado"/>
+  <w:style w:type="character" w:customStyle="1" w:styleId="HeaderChar">
+    <w:name w:val="Header Char"/>
+    <w:basedOn w:val="DefaultParagraphFont"/>
+    <w:link w:val="Header"/>
     <w:uiPriority w:val="99"/>
     <w:rsid w:val="0018725A"/>
     <w:rPr>
       <w:lang w:val="es-AR"/>
     </w:rPr>
   </w:style>
-  <w:style w:type="paragraph" w:styleId="Piedepgina">
+  <w:style w:type="paragraph" w:styleId="Footer">
     <w:name w:val="footer"/>
     <w:basedOn w:val="Normal"/>
-    <w:link w:val="PiedepginaCar"/>
+    <w:link w:val="FooterChar"/>
     <w:uiPriority w:val="99"/>
     <w:unhideWhenUsed/>
     <w:rsid w:val="0018725A"/>
@@ -8980,19 +9197,19 @@
       <w:spacing w:after="0" w:line="240" w:lineRule="auto"/>
     </w:pPr>
   </w:style>
-  <w:style w:type="character" w:customStyle="1" w:styleId="PiedepginaCar">
-    <w:name w:val="Pie de página Car"/>
-    <w:basedOn w:val="Fuentedeprrafopredeter"/>
-    <w:link w:val="Piedepgina"/>
+  <w:style w:type="character" w:customStyle="1" w:styleId="FooterChar">
+    <w:name w:val="Footer Char"/>
+    <w:basedOn w:val="DefaultParagraphFont"/>
+    <w:link w:val="Footer"/>
     <w:uiPriority w:val="99"/>
     <w:rsid w:val="0018725A"/>
     <w:rPr>
       <w:lang w:val="es-AR"/>
     </w:rPr>
   </w:style>
-  <w:style w:type="paragraph" w:styleId="TtulodeTDC">
+  <w:style w:type="paragraph" w:styleId="TOCHeading">
     <w:name w:val="TOC Heading"/>
-    <w:basedOn w:val="Ttulo1"/>
+    <w:basedOn w:val="Heading1"/>
     <w:next w:val="Normal"/>
     <w:uiPriority w:val="39"/>
     <w:unhideWhenUsed/>
@@ -9005,7 +9222,7 @@
       <w:lang w:val="en-US" w:eastAsia="ja-JP"/>
     </w:rPr>
   </w:style>
-  <w:style w:type="paragraph" w:styleId="TDC1">
+  <w:style w:type="paragraph" w:styleId="TOC1">
     <w:name w:val="toc 1"/>
     <w:basedOn w:val="Normal"/>
     <w:next w:val="Normal"/>
@@ -9017,7 +9234,7 @@
       <w:spacing w:after="100"/>
     </w:pPr>
   </w:style>
-  <w:style w:type="paragraph" w:styleId="TDC2">
+  <w:style w:type="paragraph" w:styleId="TOC2">
     <w:name w:val="toc 2"/>
     <w:basedOn w:val="Normal"/>
     <w:next w:val="Normal"/>
@@ -9030,9 +9247,9 @@
       <w:ind w:left="220"/>
     </w:pPr>
   </w:style>
-  <w:style w:type="character" w:styleId="Hipervnculo">
+  <w:style w:type="character" w:styleId="Hyperlink">
     <w:name w:val="Hyperlink"/>
-    <w:basedOn w:val="Fuentedeprrafopredeter"/>
+    <w:basedOn w:val="DefaultParagraphFont"/>
     <w:uiPriority w:val="99"/>
     <w:unhideWhenUsed/>
     <w:rsid w:val="0018725A"/>
@@ -9041,10 +9258,10 @@
       <w:u w:val="single"/>
     </w:rPr>
   </w:style>
-  <w:style w:type="paragraph" w:styleId="Textodeglobo">
+  <w:style w:type="paragraph" w:styleId="BalloonText">
     <w:name w:val="Balloon Text"/>
     <w:basedOn w:val="Normal"/>
-    <w:link w:val="TextodegloboCar"/>
+    <w:link w:val="BalloonTextChar"/>
     <w:uiPriority w:val="99"/>
     <w:semiHidden/>
     <w:unhideWhenUsed/>
@@ -9058,10 +9275,10 @@
       <w:szCs w:val="16"/>
     </w:rPr>
   </w:style>
-  <w:style w:type="character" w:customStyle="1" w:styleId="TextodegloboCar">
-    <w:name w:val="Texto de globo Car"/>
-    <w:basedOn w:val="Fuentedeprrafopredeter"/>
-    <w:link w:val="Textodeglobo"/>
+  <w:style w:type="character" w:customStyle="1" w:styleId="BalloonTextChar">
+    <w:name w:val="Balloon Text Char"/>
+    <w:basedOn w:val="DefaultParagraphFont"/>
+    <w:link w:val="BalloonText"/>
     <w:uiPriority w:val="99"/>
     <w:semiHidden/>
     <w:rsid w:val="0018725A"/>
@@ -9072,9 +9289,9 @@
       <w:lang w:val="es-AR"/>
     </w:rPr>
   </w:style>
-  <w:style w:type="character" w:styleId="Textoennegrita">
+  <w:style w:type="character" w:styleId="Strong">
     <w:name w:val="Strong"/>
-    <w:basedOn w:val="Fuentedeprrafopredeter"/>
+    <w:basedOn w:val="DefaultParagraphFont"/>
     <w:uiPriority w:val="22"/>
     <w:qFormat/>
     <w:rsid w:val="00E335FF"/>
@@ -9083,11 +9300,11 @@
       <w:bCs/>
     </w:rPr>
   </w:style>
-  <w:style w:type="paragraph" w:styleId="Cita">
+  <w:style w:type="paragraph" w:styleId="Quote">
     <w:name w:val="Quote"/>
     <w:basedOn w:val="Normal"/>
     <w:next w:val="Normal"/>
-    <w:link w:val="CitaCar"/>
+    <w:link w:val="QuoteChar"/>
     <w:uiPriority w:val="29"/>
     <w:qFormat/>
     <w:rsid w:val="00E335FF"/>
@@ -9098,10 +9315,10 @@
       <w:lang w:val="en-US"/>
     </w:rPr>
   </w:style>
-  <w:style w:type="character" w:customStyle="1" w:styleId="CitaCar">
-    <w:name w:val="Cita Car"/>
-    <w:basedOn w:val="Fuentedeprrafopredeter"/>
-    <w:link w:val="Cita"/>
+  <w:style w:type="character" w:customStyle="1" w:styleId="QuoteChar">
+    <w:name w:val="Quote Char"/>
+    <w:basedOn w:val="DefaultParagraphFont"/>
+    <w:link w:val="Quote"/>
     <w:uiPriority w:val="29"/>
     <w:rsid w:val="00E335FF"/>
     <w:rPr>
@@ -9110,9 +9327,9 @@
       <w:color w:val="000000" w:themeColor="text1"/>
     </w:rPr>
   </w:style>
-  <w:style w:type="character" w:styleId="nfasis">
+  <w:style w:type="character" w:styleId="Emphasis">
     <w:name w:val="Emphasis"/>
-    <w:basedOn w:val="Fuentedeprrafopredeter"/>
+    <w:basedOn w:val="DefaultParagraphFont"/>
     <w:uiPriority w:val="20"/>
     <w:qFormat/>
     <w:rsid w:val="00E335FF"/>
@@ -9121,7 +9338,7 @@
       <w:iCs/>
     </w:rPr>
   </w:style>
-  <w:style w:type="paragraph" w:styleId="TDC3">
+  <w:style w:type="paragraph" w:styleId="TOC3">
     <w:name w:val="toc 3"/>
     <w:basedOn w:val="Normal"/>
     <w:next w:val="Normal"/>
@@ -9134,10 +9351,10 @@
       <w:ind w:left="440"/>
     </w:pPr>
   </w:style>
-  <w:style w:type="paragraph" w:styleId="Mapadeldocumento">
+  <w:style w:type="paragraph" w:styleId="DocumentMap">
     <w:name w:val="Document Map"/>
     <w:basedOn w:val="Normal"/>
-    <w:link w:val="MapadeldocumentoCar"/>
+    <w:link w:val="DocumentMapChar"/>
     <w:uiPriority w:val="99"/>
     <w:semiHidden/>
     <w:unhideWhenUsed/>
@@ -9151,10 +9368,10 @@
       <w:szCs w:val="16"/>
     </w:rPr>
   </w:style>
-  <w:style w:type="character" w:customStyle="1" w:styleId="MapadeldocumentoCar">
-    <w:name w:val="Mapa del documento Car"/>
-    <w:basedOn w:val="Fuentedeprrafopredeter"/>
-    <w:link w:val="Mapadeldocumento"/>
+  <w:style w:type="character" w:customStyle="1" w:styleId="DocumentMapChar">
+    <w:name w:val="Document Map Char"/>
+    <w:basedOn w:val="DefaultParagraphFont"/>
+    <w:link w:val="DocumentMap"/>
     <w:uiPriority w:val="99"/>
     <w:semiHidden/>
     <w:rsid w:val="00311A28"/>
@@ -9332,11 +9549,11 @@
       <w:lang w:val="es-AR"/>
     </w:rPr>
   </w:style>
-  <w:style w:type="paragraph" w:styleId="Ttulo1">
+  <w:style w:type="paragraph" w:styleId="Heading1">
     <w:name w:val="heading 1"/>
     <w:basedOn w:val="Normal"/>
     <w:next w:val="Normal"/>
-    <w:link w:val="Ttulo1Car"/>
+    <w:link w:val="Heading1Char"/>
     <w:uiPriority w:val="9"/>
     <w:qFormat/>
     <w:rsid w:val="0018725A"/>
@@ -9355,11 +9572,11 @@
       <w:szCs w:val="28"/>
     </w:rPr>
   </w:style>
-  <w:style w:type="paragraph" w:styleId="Ttulo2">
+  <w:style w:type="paragraph" w:styleId="Heading2">
     <w:name w:val="heading 2"/>
     <w:basedOn w:val="Normal"/>
     <w:next w:val="Normal"/>
-    <w:link w:val="Ttulo2Car"/>
+    <w:link w:val="Heading2Char"/>
     <w:uiPriority w:val="9"/>
     <w:unhideWhenUsed/>
     <w:qFormat/>
@@ -9379,11 +9596,11 @@
       <w:szCs w:val="26"/>
     </w:rPr>
   </w:style>
-  <w:style w:type="paragraph" w:styleId="Ttulo3">
+  <w:style w:type="paragraph" w:styleId="Heading3">
     <w:name w:val="heading 3"/>
     <w:basedOn w:val="Normal"/>
     <w:next w:val="Normal"/>
-    <w:link w:val="Ttulo3Car"/>
+    <w:link w:val="Heading3Char"/>
     <w:uiPriority w:val="9"/>
     <w:unhideWhenUsed/>
     <w:qFormat/>
@@ -9401,13 +9618,13 @@
       <w:color w:val="4F81BD" w:themeColor="accent1"/>
     </w:rPr>
   </w:style>
-  <w:style w:type="character" w:default="1" w:styleId="Fuentedeprrafopredeter">
+  <w:style w:type="character" w:default="1" w:styleId="DefaultParagraphFont">
     <w:name w:val="Default Paragraph Font"/>
     <w:uiPriority w:val="1"/>
     <w:semiHidden/>
     <w:unhideWhenUsed/>
   </w:style>
-  <w:style w:type="table" w:default="1" w:styleId="Tablanormal">
+  <w:style w:type="table" w:default="1" w:styleId="TableNormal">
     <w:name w:val="Normal Table"/>
     <w:uiPriority w:val="99"/>
     <w:semiHidden/>
@@ -9422,16 +9639,16 @@
       </w:tblCellMar>
     </w:tblPr>
   </w:style>
-  <w:style w:type="numbering" w:default="1" w:styleId="Sinlista">
+  <w:style w:type="numbering" w:default="1" w:styleId="NoList">
     <w:name w:val="No List"/>
     <w:uiPriority w:val="99"/>
     <w:semiHidden/>
     <w:unhideWhenUsed/>
   </w:style>
-  <w:style w:type="character" w:customStyle="1" w:styleId="Ttulo1Car">
+  <w:style w:type="character" w:customStyle="1" w:styleId="Heading1Char">
     <w:name w:val="Heading 1 Char"/>
-    <w:basedOn w:val="Fuentedeprrafopredeter"/>
-    <w:link w:val="Ttulo1"/>
+    <w:basedOn w:val="DefaultParagraphFont"/>
+    <w:link w:val="Heading1"/>
     <w:uiPriority w:val="9"/>
     <w:rsid w:val="0018725A"/>
     <w:rPr>
@@ -9444,10 +9661,10 @@
       <w:lang w:val="es-AR"/>
     </w:rPr>
   </w:style>
-  <w:style w:type="character" w:customStyle="1" w:styleId="Ttulo2Car">
+  <w:style w:type="character" w:customStyle="1" w:styleId="Heading2Char">
     <w:name w:val="Heading 2 Char"/>
-    <w:basedOn w:val="Fuentedeprrafopredeter"/>
-    <w:link w:val="Ttulo2"/>
+    <w:basedOn w:val="DefaultParagraphFont"/>
+    <w:link w:val="Heading2"/>
     <w:uiPriority w:val="9"/>
     <w:rsid w:val="0018725A"/>
     <w:rPr>
@@ -9460,10 +9677,10 @@
       <w:lang w:val="es-AR"/>
     </w:rPr>
   </w:style>
-  <w:style w:type="character" w:customStyle="1" w:styleId="Ttulo3Car">
+  <w:style w:type="character" w:customStyle="1" w:styleId="Heading3Char">
     <w:name w:val="Heading 3 Char"/>
-    <w:basedOn w:val="Fuentedeprrafopredeter"/>
-    <w:link w:val="Ttulo3"/>
+    <w:basedOn w:val="DefaultParagraphFont"/>
+    <w:link w:val="Heading3"/>
     <w:uiPriority w:val="9"/>
     <w:rsid w:val="0018725A"/>
     <w:rPr>
@@ -9474,9 +9691,9 @@
       <w:lang w:val="es-AR"/>
     </w:rPr>
   </w:style>
-  <w:style w:type="table" w:styleId="Tablaconcuadrcula">
+  <w:style w:type="table" w:styleId="TableGrid">
     <w:name w:val="Table Grid"/>
-    <w:basedOn w:val="Tablanormal"/>
+    <w:basedOn w:val="TableNormal"/>
     <w:uiPriority w:val="59"/>
     <w:rsid w:val="0018725A"/>
     <w:pPr>
@@ -9500,7 +9717,7 @@
       </w:tblCellMar>
     </w:tblPr>
   </w:style>
-  <w:style w:type="paragraph" w:styleId="Prrafodelista">
+  <w:style w:type="paragraph" w:styleId="ListParagraph">
     <w:name w:val="List Paragraph"/>
     <w:basedOn w:val="Normal"/>
     <w:uiPriority w:val="34"/>
@@ -9511,10 +9728,10 @@
       <w:contextualSpacing/>
     </w:pPr>
   </w:style>
-  <w:style w:type="paragraph" w:styleId="Encabezado">
+  <w:style w:type="paragraph" w:styleId="Header">
     <w:name w:val="header"/>
     <w:basedOn w:val="Normal"/>
-    <w:link w:val="EncabezadoCar"/>
+    <w:link w:val="HeaderChar"/>
     <w:uiPriority w:val="99"/>
     <w:unhideWhenUsed/>
     <w:rsid w:val="0018725A"/>
@@ -9526,20 +9743,20 @@
       <w:spacing w:after="0" w:line="240" w:lineRule="auto"/>
     </w:pPr>
   </w:style>
-  <w:style w:type="character" w:customStyle="1" w:styleId="EncabezadoCar">
+  <w:style w:type="character" w:customStyle="1" w:styleId="HeaderChar">
     <w:name w:val="Header Char"/>
-    <w:basedOn w:val="Fuentedeprrafopredeter"/>
-    <w:link w:val="Encabezado"/>
+    <w:basedOn w:val="DefaultParagraphFont"/>
+    <w:link w:val="Header"/>
     <w:uiPriority w:val="99"/>
     <w:rsid w:val="0018725A"/>
     <w:rPr>
       <w:lang w:val="es-AR"/>
     </w:rPr>
   </w:style>
-  <w:style w:type="paragraph" w:styleId="Piedepgina">
+  <w:style w:type="paragraph" w:styleId="Footer">
     <w:name w:val="footer"/>
     <w:basedOn w:val="Normal"/>
-    <w:link w:val="PiedepginaCar"/>
+    <w:link w:val="FooterChar"/>
     <w:uiPriority w:val="99"/>
     <w:unhideWhenUsed/>
     <w:rsid w:val="0018725A"/>
@@ -9551,19 +9768,19 @@
       <w:spacing w:after="0" w:line="240" w:lineRule="auto"/>
     </w:pPr>
   </w:style>
-  <w:style w:type="character" w:customStyle="1" w:styleId="PiedepginaCar">
+  <w:style w:type="character" w:customStyle="1" w:styleId="FooterChar">
     <w:name w:val="Footer Char"/>
-    <w:basedOn w:val="Fuentedeprrafopredeter"/>
-    <w:link w:val="Piedepgina"/>
+    <w:basedOn w:val="DefaultParagraphFont"/>
+    <w:link w:val="Footer"/>
     <w:uiPriority w:val="99"/>
     <w:rsid w:val="0018725A"/>
     <w:rPr>
       <w:lang w:val="es-AR"/>
     </w:rPr>
   </w:style>
-  <w:style w:type="paragraph" w:styleId="TtulodeTDC">
+  <w:style w:type="paragraph" w:styleId="TOCHeading">
     <w:name w:val="TOC Heading"/>
-    <w:basedOn w:val="Ttulo1"/>
+    <w:basedOn w:val="Heading1"/>
     <w:next w:val="Normal"/>
     <w:uiPriority w:val="39"/>
     <w:unhideWhenUsed/>
@@ -9576,7 +9793,7 @@
       <w:lang w:val="en-US" w:eastAsia="ja-JP"/>
     </w:rPr>
   </w:style>
-  <w:style w:type="paragraph" w:styleId="TDC1">
+  <w:style w:type="paragraph" w:styleId="TOC1">
     <w:name w:val="toc 1"/>
     <w:basedOn w:val="Normal"/>
     <w:next w:val="Normal"/>
@@ -9588,7 +9805,7 @@
       <w:spacing w:after="100"/>
     </w:pPr>
   </w:style>
-  <w:style w:type="paragraph" w:styleId="TDC2">
+  <w:style w:type="paragraph" w:styleId="TOC2">
     <w:name w:val="toc 2"/>
     <w:basedOn w:val="Normal"/>
     <w:next w:val="Normal"/>
@@ -9601,9 +9818,9 @@
       <w:ind w:left="220"/>
     </w:pPr>
   </w:style>
-  <w:style w:type="character" w:styleId="Hipervnculo">
+  <w:style w:type="character" w:styleId="Hyperlink">
     <w:name w:val="Hyperlink"/>
-    <w:basedOn w:val="Fuentedeprrafopredeter"/>
+    <w:basedOn w:val="DefaultParagraphFont"/>
     <w:uiPriority w:val="99"/>
     <w:unhideWhenUsed/>
     <w:rsid w:val="0018725A"/>
@@ -9612,10 +9829,10 @@
       <w:u w:val="single"/>
     </w:rPr>
   </w:style>
-  <w:style w:type="paragraph" w:styleId="Textodeglobo">
+  <w:style w:type="paragraph" w:styleId="BalloonText">
     <w:name w:val="Balloon Text"/>
     <w:basedOn w:val="Normal"/>
-    <w:link w:val="TextodegloboCar"/>
+    <w:link w:val="BalloonTextChar"/>
     <w:uiPriority w:val="99"/>
     <w:semiHidden/>
     <w:unhideWhenUsed/>
@@ -9629,10 +9846,10 @@
       <w:szCs w:val="16"/>
     </w:rPr>
   </w:style>
-  <w:style w:type="character" w:customStyle="1" w:styleId="TextodegloboCar">
+  <w:style w:type="character" w:customStyle="1" w:styleId="BalloonTextChar">
     <w:name w:val="Balloon Text Char"/>
-    <w:basedOn w:val="Fuentedeprrafopredeter"/>
-    <w:link w:val="Textodeglobo"/>
+    <w:basedOn w:val="DefaultParagraphFont"/>
+    <w:link w:val="BalloonText"/>
     <w:uiPriority w:val="99"/>
     <w:semiHidden/>
     <w:rsid w:val="0018725A"/>
@@ -9643,9 +9860,9 @@
       <w:lang w:val="es-AR"/>
     </w:rPr>
   </w:style>
-  <w:style w:type="character" w:styleId="Textoennegrita">
+  <w:style w:type="character" w:styleId="Strong">
     <w:name w:val="Strong"/>
-    <w:basedOn w:val="Fuentedeprrafopredeter"/>
+    <w:basedOn w:val="DefaultParagraphFont"/>
     <w:uiPriority w:val="22"/>
     <w:qFormat/>
     <w:rsid w:val="00E335FF"/>
@@ -9654,11 +9871,11 @@
       <w:bCs/>
     </w:rPr>
   </w:style>
-  <w:style w:type="paragraph" w:styleId="Cita">
+  <w:style w:type="paragraph" w:styleId="Quote">
     <w:name w:val="Quote"/>
     <w:basedOn w:val="Normal"/>
     <w:next w:val="Normal"/>
-    <w:link w:val="CitaCar"/>
+    <w:link w:val="QuoteChar"/>
     <w:uiPriority w:val="29"/>
     <w:qFormat/>
     <w:rsid w:val="00E335FF"/>
@@ -9669,10 +9886,10 @@
       <w:lang w:val="en-US"/>
     </w:rPr>
   </w:style>
-  <w:style w:type="character" w:customStyle="1" w:styleId="CitaCar">
+  <w:style w:type="character" w:customStyle="1" w:styleId="QuoteChar">
     <w:name w:val="Quote Char"/>
-    <w:basedOn w:val="Fuentedeprrafopredeter"/>
-    <w:link w:val="Cita"/>
+    <w:basedOn w:val="DefaultParagraphFont"/>
+    <w:link w:val="Quote"/>
     <w:uiPriority w:val="29"/>
     <w:rsid w:val="00E335FF"/>
     <w:rPr>
@@ -9681,9 +9898,9 @@
       <w:color w:val="000000" w:themeColor="text1"/>
     </w:rPr>
   </w:style>
-  <w:style w:type="character" w:styleId="nfasis">
+  <w:style w:type="character" w:styleId="Emphasis">
     <w:name w:val="Emphasis"/>
-    <w:basedOn w:val="Fuentedeprrafopredeter"/>
+    <w:basedOn w:val="DefaultParagraphFont"/>
     <w:uiPriority w:val="20"/>
     <w:qFormat/>
     <w:rsid w:val="00E335FF"/>
@@ -9692,7 +9909,7 @@
       <w:iCs/>
     </w:rPr>
   </w:style>
-  <w:style w:type="paragraph" w:styleId="TDC3">
+  <w:style w:type="paragraph" w:styleId="TOC3">
     <w:name w:val="toc 3"/>
     <w:basedOn w:val="Normal"/>
     <w:next w:val="Normal"/>
@@ -9998,7 +10215,7 @@
 </file>
 
 <file path=customXml/itemProps1.xml><?xml version="1.0" encoding="utf-8"?>
-<ds:datastoreItem xmlns:ds="http://schemas.openxmlformats.org/officeDocument/2006/customXml" ds:itemID="{7E4FB939-5629-417D-A07E-AFEA2FD5B22C}">
+<ds:datastoreItem xmlns:ds="http://schemas.openxmlformats.org/officeDocument/2006/customXml" ds:itemID="{780A486A-BC08-43CC-9CCA-BB079101604C}">
   <ds:schemaRefs>
     <ds:schemaRef ds:uri="http://schemas.openxmlformats.org/officeDocument/2006/bibliography"/>
   </ds:schemaRefs>

</xml_diff>